<commit_message>
🚧 create void Matrix2DIdentity(Matrix2D* pResult)
// This function sets the matrix equal to the identity matrix.
</commit_message>
<xml_diff>
--- a/Project 3 - Transformations.docx
+++ b/Project 3 - Transformations.docx
@@ -1,6 +1,6 @@
 
 <file path=word/document.xml><?xml version="1.0" encoding="utf-8"?>
-<w:document xmlns:wpc="http://schemas.microsoft.com/office/word/2010/wordprocessingCanvas" xmlns:cx="http://schemas.microsoft.com/office/drawing/2014/chartex" xmlns:cx1="http://schemas.microsoft.com/office/drawing/2015/9/8/chartex" xmlns:cx2="http://schemas.microsoft.com/office/drawing/2015/10/21/chartex" xmlns:cx3="http://schemas.microsoft.com/office/drawing/2016/5/9/chartex" xmlns:cx4="http://schemas.microsoft.com/office/drawing/2016/5/10/chartex" xmlns:cx5="http://schemas.microsoft.com/office/drawing/2016/5/11/chartex" xmlns:cx6="http://schemas.microsoft.com/office/drawing/2016/5/12/chartex" xmlns:cx7="http://schemas.microsoft.com/office/drawing/2016/5/13/chartex" xmlns:cx8="http://schemas.microsoft.com/office/drawing/2016/5/14/chartex" xmlns:mc="http://schemas.openxmlformats.org/markup-compatibility/2006" xmlns:aink="http://schemas.microsoft.com/office/drawing/2016/ink" xmlns:am3d="http://schemas.microsoft.com/office/drawing/2017/model3d" xmlns:o="urn:schemas-microsoft-com:office:office" xmlns:r="http://schemas.openxmlformats.org/officeDocument/2006/relationships" xmlns:m="http://schemas.openxmlformats.org/officeDocument/2006/math" xmlns:v="urn:schemas-microsoft-com:vml" xmlns:wp14="http://schemas.microsoft.com/office/word/2010/wordprocessingDrawing" xmlns:wp="http://schemas.openxmlformats.org/drawingml/2006/wordprocessingDrawing" xmlns:w10="urn:schemas-microsoft-com:office:word" xmlns:w="http://schemas.openxmlformats.org/wordprocessingml/2006/main" xmlns:w14="http://schemas.microsoft.com/office/word/2010/wordml" xmlns:w15="http://schemas.microsoft.com/office/word/2012/wordml" xmlns:w16cid="http://schemas.microsoft.com/office/word/2016/wordml/cid" xmlns:w16se="http://schemas.microsoft.com/office/word/2015/wordml/symex" xmlns:wpg="http://schemas.microsoft.com/office/word/2010/wordprocessingGroup" xmlns:wpi="http://schemas.microsoft.com/office/word/2010/wordprocessingInk" xmlns:wne="http://schemas.microsoft.com/office/word/2006/wordml" xmlns:wps="http://schemas.microsoft.com/office/word/2010/wordprocessingShape" mc:Ignorable="w14 w15 w16se w16cid wp14">
+<w:document xmlns:wpc="http://schemas.microsoft.com/office/word/2010/wordprocessingCanvas" xmlns:cx="http://schemas.microsoft.com/office/drawing/2014/chartex" xmlns:cx1="http://schemas.microsoft.com/office/drawing/2015/9/8/chartex" xmlns:cx2="http://schemas.microsoft.com/office/drawing/2015/10/21/chartex" xmlns:cx3="http://schemas.microsoft.com/office/drawing/2016/5/9/chartex" xmlns:cx4="http://schemas.microsoft.com/office/drawing/2016/5/10/chartex" xmlns:cx5="http://schemas.microsoft.com/office/drawing/2016/5/11/chartex" xmlns:cx6="http://schemas.microsoft.com/office/drawing/2016/5/12/chartex" xmlns:cx7="http://schemas.microsoft.com/office/drawing/2016/5/13/chartex" xmlns:cx8="http://schemas.microsoft.com/office/drawing/2016/5/14/chartex" xmlns:mc="http://schemas.openxmlformats.org/markup-compatibility/2006" xmlns:aink="http://schemas.microsoft.com/office/drawing/2016/ink" xmlns:am3d="http://schemas.microsoft.com/office/drawing/2017/model3d" xmlns:o="urn:schemas-microsoft-com:office:office" xmlns:oel="http://schemas.microsoft.com/office/2019/extlst" xmlns:r="http://schemas.openxmlformats.org/officeDocument/2006/relationships" xmlns:m="http://schemas.openxmlformats.org/officeDocument/2006/math" xmlns:v="urn:schemas-microsoft-com:vml" xmlns:wp14="http://schemas.microsoft.com/office/word/2010/wordprocessingDrawing" xmlns:wp="http://schemas.openxmlformats.org/drawingml/2006/wordprocessingDrawing" xmlns:w10="urn:schemas-microsoft-com:office:word" xmlns:w="http://schemas.openxmlformats.org/wordprocessingml/2006/main" xmlns:w14="http://schemas.microsoft.com/office/word/2010/wordml" xmlns:w15="http://schemas.microsoft.com/office/word/2012/wordml" xmlns:w16cex="http://schemas.microsoft.com/office/word/2018/wordml/cex" xmlns:w16cid="http://schemas.microsoft.com/office/word/2016/wordml/cid" xmlns:w16="http://schemas.microsoft.com/office/word/2018/wordml" xmlns:w16du="http://schemas.microsoft.com/office/word/2023/wordml/word16du" xmlns:w16sdtdh="http://schemas.microsoft.com/office/word/2020/wordml/sdtdatahash" xmlns:w16sdtfl="http://schemas.microsoft.com/office/word/2024/wordml/sdtformatlock" xmlns:w16se="http://schemas.microsoft.com/office/word/2015/wordml/symex" xmlns:wpg="http://schemas.microsoft.com/office/word/2010/wordprocessingGroup" xmlns:wpi="http://schemas.microsoft.com/office/word/2010/wordprocessingInk" xmlns:wne="http://schemas.microsoft.com/office/word/2006/wordml" xmlns:wps="http://schemas.microsoft.com/office/word/2010/wordprocessingShape" mc:Ignorable="w14 w15 w16se w16cid w16 w16cex w16sdtdh w16sdtfl w16du wp14">
   <w:body>
     <w:p>
       <w:pPr>
@@ -277,16 +277,31 @@
     </w:p>
     <w:p>
       <w:r>
+        <w:rPr>
+          <w:highlight w:val="yellow"/>
+        </w:rPr>
         <w:t>NOTE: You may not change the public interface</w:t>
       </w:r>
       <w:r>
+        <w:rPr>
+          <w:highlight w:val="yellow"/>
+        </w:rPr>
         <w:t xml:space="preserve"> of the header files (.h) that were provided in Projects </w:t>
       </w:r>
       <w:r>
+        <w:rPr>
+          <w:highlight w:val="yellow"/>
+        </w:rPr>
         <w:t>0 through</w:t>
       </w:r>
       <w:r>
-        <w:t xml:space="preserve"> 3, except as expressly directed in the instructions below</w:t>
+        <w:rPr>
+          <w:highlight w:val="yellow"/>
+        </w:rPr>
+        <w:t xml:space="preserve"> 3</w:t>
+      </w:r>
+      <w:r>
+        <w:t>, except as expressly directed in the instructions below</w:t>
       </w:r>
       <w:r>
         <w:t xml:space="preserve">.  </w:t>
@@ -301,21 +316,39 @@
     <w:p/>
     <w:p>
       <w:r>
+        <w:rPr>
+          <w:highlight w:val="yellow"/>
+        </w:rPr>
         <w:t xml:space="preserve">NOTE: The Animation, </w:t>
       </w:r>
       <w:r>
+        <w:rPr>
+          <w:highlight w:val="yellow"/>
+        </w:rPr>
         <w:t xml:space="preserve">Entity, Mesh, </w:t>
       </w:r>
       <w:r>
+        <w:rPr>
+          <w:highlight w:val="yellow"/>
+        </w:rPr>
         <w:t xml:space="preserve">Physics, Sprite, </w:t>
       </w:r>
       <w:proofErr w:type="spellStart"/>
       <w:r>
+        <w:rPr>
+          <w:highlight w:val="yellow"/>
+        </w:rPr>
         <w:t>SpriteSource</w:t>
       </w:r>
       <w:proofErr w:type="spellEnd"/>
       <w:r>
-        <w:t>, and Transform structures must all be declared in their associated .c files, not the .h files.  Exposing the internal implementation of these modules by declaring</w:t>
+        <w:rPr>
+          <w:highlight w:val="yellow"/>
+        </w:rPr>
+        <w:t>, and Transform structures must all be declared in their associated .c files, not the .h files</w:t>
+      </w:r>
+      <w:r>
+        <w:t>.  Exposing the internal implementation of these modules by declaring</w:t>
       </w:r>
       <w:r>
         <w:t xml:space="preserve"> the</w:t>
@@ -368,17 +401,32 @@
           <w:ilvl w:val="0"/>
           <w:numId w:val="12"/>
         </w:numPr>
-      </w:pPr>
-      <w:r>
+        <w:rPr>
+          <w:highlight w:val="yellow"/>
+        </w:rPr>
+      </w:pPr>
+      <w:r>
+        <w:rPr>
+          <w:highlight w:val="yellow"/>
+        </w:rPr>
         <w:t xml:space="preserve">NOTE: All functions in this module will be tested during the grading process.  It is your responsibility to make sure that all functions have been implemented and </w:t>
       </w:r>
       <w:r>
+        <w:rPr>
+          <w:highlight w:val="yellow"/>
+        </w:rPr>
         <w:t>work</w:t>
       </w:r>
       <w:r>
+        <w:rPr>
+          <w:highlight w:val="yellow"/>
+        </w:rPr>
         <w:t xml:space="preserve"> properly</w:t>
       </w:r>
       <w:r>
+        <w:rPr>
+          <w:highlight w:val="yellow"/>
+        </w:rPr>
         <w:t>.</w:t>
       </w:r>
     </w:p>
@@ -426,7 +474,10 @@
         </w:numPr>
       </w:pPr>
       <w:r>
-        <w:t xml:space="preserve">There is no need to make any changes to this file for Project 3.  However, there is a sample structure that should be incorporated into </w:t>
+        <w:t xml:space="preserve">There is no need to make any changes to this file for Project 3.  </w:t>
+      </w:r>
+      <w:r>
+        <w:t xml:space="preserve">However, there is a sample structure that should be incorporated into </w:t>
       </w:r>
       <w:proofErr w:type="spellStart"/>
       <w:r>
@@ -434,7 +485,10 @@
       </w:r>
       <w:proofErr w:type="spellEnd"/>
       <w:r>
-        <w:t>.  You are free to change the contents of this structure within the .c file as long as you do not change the public interface</w:t>
+        <w:t>.</w:t>
+      </w:r>
+      <w:r>
+        <w:t xml:space="preserve">  You are free to change the contents of this structure within the .c file as long as you do not change the public interface</w:t>
       </w:r>
       <w:r>
         <w:t>.</w:t>
@@ -470,16 +524,28 @@
           <w:ilvl w:val="0"/>
           <w:numId w:val="12"/>
         </w:numPr>
-      </w:pPr>
-      <w:r>
+        <w:rPr>
+          <w:highlight w:val="yellow"/>
+        </w:rPr>
+      </w:pPr>
+      <w:r>
+        <w:rPr>
+          <w:highlight w:val="yellow"/>
+        </w:rPr>
         <w:t xml:space="preserve">NOTE: Detailed implementation instructions for the </w:t>
       </w:r>
       <w:proofErr w:type="spellStart"/>
       <w:r>
+        <w:rPr>
+          <w:highlight w:val="yellow"/>
+        </w:rPr>
         <w:t>AnimationUpdate</w:t>
       </w:r>
       <w:proofErr w:type="spellEnd"/>
       <w:r>
+        <w:rPr>
+          <w:highlight w:val="yellow"/>
+        </w:rPr>
         <w:t xml:space="preserve"> function can be found in the “Animations II” slide deck.</w:t>
       </w:r>
     </w:p>
@@ -661,7 +727,15 @@
       </w:r>
       <w:proofErr w:type="gramEnd"/>
       <w:r>
-        <w:t xml:space="preserve">) function must set the </w:t>
+        <w:t xml:space="preserve">) function must </w:t>
+      </w:r>
+      <w:proofErr w:type="gramStart"/>
+      <w:r>
+        <w:t>set</w:t>
+      </w:r>
+      <w:proofErr w:type="gramEnd"/>
+      <w:r>
+        <w:t xml:space="preserve"> the </w:t>
       </w:r>
       <w:r>
         <w:t>A</w:t>
@@ -6826,11 +6900,15 @@
           <w:ilvl w:val="0"/>
           <w:numId w:val="21"/>
         </w:numPr>
+        <w:rPr>
+          <w:highlight w:val="yellow"/>
+        </w:rPr>
       </w:pPr>
       <w:r>
         <w:rPr>
           <w:b w:val="0"/>
           <w:bCs w:val="0"/>
+          <w:highlight w:val="yellow"/>
         </w:rPr>
         <w:t xml:space="preserve">There is no need to make any changes to this file for Project </w:t>
       </w:r>
@@ -6838,6 +6916,7 @@
         <w:rPr>
           <w:b w:val="0"/>
           <w:bCs w:val="0"/>
+          <w:highlight w:val="yellow"/>
         </w:rPr>
         <w:t>3</w:t>
       </w:r>
@@ -6845,6 +6924,7 @@
         <w:rPr>
           <w:b w:val="0"/>
           <w:bCs w:val="0"/>
+          <w:highlight w:val="yellow"/>
         </w:rPr>
         <w:t>.</w:t>
       </w:r>
@@ -7767,8 +7847,6 @@
       <w:r>
         <w:t>5</w:t>
       </w:r>
-      <w:bookmarkStart w:id="0" w:name="_GoBack"/>
-      <w:bookmarkEnd w:id="0"/>
       <w:r>
         <w:t>A</w:t>
       </w:r>
@@ -7910,7 +7988,7 @@
       <w:r>
         <w:t>Download the .zip file to your computer</w:t>
       </w:r>
-      <w:bookmarkStart w:id="1" w:name="_Hlk41926176"/>
+      <w:bookmarkStart w:id="0" w:name="_Hlk41926176"/>
       <w:r>
         <w:t>.</w:t>
       </w:r>
@@ -7936,7 +8014,7 @@
         <w:t>.</w:t>
       </w:r>
     </w:p>
-    <w:bookmarkEnd w:id="1"/>
+    <w:bookmarkEnd w:id="0"/>
     <w:p>
       <w:pPr>
         <w:pStyle w:val="ListParagraph"/>
@@ -8077,7 +8155,7 @@
 </file>
 
 <file path=word/endnotes.xml><?xml version="1.0" encoding="utf-8"?>
-<w:endnotes xmlns:wpc="http://schemas.microsoft.com/office/word/2010/wordprocessingCanvas" xmlns:cx="http://schemas.microsoft.com/office/drawing/2014/chartex" xmlns:cx1="http://schemas.microsoft.com/office/drawing/2015/9/8/chartex" xmlns:cx2="http://schemas.microsoft.com/office/drawing/2015/10/21/chartex" xmlns:cx3="http://schemas.microsoft.com/office/drawing/2016/5/9/chartex" xmlns:cx4="http://schemas.microsoft.com/office/drawing/2016/5/10/chartex" xmlns:cx5="http://schemas.microsoft.com/office/drawing/2016/5/11/chartex" xmlns:cx6="http://schemas.microsoft.com/office/drawing/2016/5/12/chartex" xmlns:cx7="http://schemas.microsoft.com/office/drawing/2016/5/13/chartex" xmlns:cx8="http://schemas.microsoft.com/office/drawing/2016/5/14/chartex" xmlns:mc="http://schemas.openxmlformats.org/markup-compatibility/2006" xmlns:aink="http://schemas.microsoft.com/office/drawing/2016/ink" xmlns:am3d="http://schemas.microsoft.com/office/drawing/2017/model3d" xmlns:o="urn:schemas-microsoft-com:office:office" xmlns:r="http://schemas.openxmlformats.org/officeDocument/2006/relationships" xmlns:m="http://schemas.openxmlformats.org/officeDocument/2006/math" xmlns:v="urn:schemas-microsoft-com:vml" xmlns:wp14="http://schemas.microsoft.com/office/word/2010/wordprocessingDrawing" xmlns:wp="http://schemas.openxmlformats.org/drawingml/2006/wordprocessingDrawing" xmlns:w10="urn:schemas-microsoft-com:office:word" xmlns:w="http://schemas.openxmlformats.org/wordprocessingml/2006/main" xmlns:w14="http://schemas.microsoft.com/office/word/2010/wordml" xmlns:w15="http://schemas.microsoft.com/office/word/2012/wordml" xmlns:w16cid="http://schemas.microsoft.com/office/word/2016/wordml/cid" xmlns:w16se="http://schemas.microsoft.com/office/word/2015/wordml/symex" xmlns:wpg="http://schemas.microsoft.com/office/word/2010/wordprocessingGroup" xmlns:wpi="http://schemas.microsoft.com/office/word/2010/wordprocessingInk" xmlns:wne="http://schemas.microsoft.com/office/word/2006/wordml" xmlns:wps="http://schemas.microsoft.com/office/word/2010/wordprocessingShape" mc:Ignorable="w14 w15 w16se w16cid wp14">
+<w:endnotes xmlns:wpc="http://schemas.microsoft.com/office/word/2010/wordprocessingCanvas" xmlns:cx="http://schemas.microsoft.com/office/drawing/2014/chartex" xmlns:cx1="http://schemas.microsoft.com/office/drawing/2015/9/8/chartex" xmlns:cx2="http://schemas.microsoft.com/office/drawing/2015/10/21/chartex" xmlns:cx3="http://schemas.microsoft.com/office/drawing/2016/5/9/chartex" xmlns:cx4="http://schemas.microsoft.com/office/drawing/2016/5/10/chartex" xmlns:cx5="http://schemas.microsoft.com/office/drawing/2016/5/11/chartex" xmlns:cx6="http://schemas.microsoft.com/office/drawing/2016/5/12/chartex" xmlns:cx7="http://schemas.microsoft.com/office/drawing/2016/5/13/chartex" xmlns:cx8="http://schemas.microsoft.com/office/drawing/2016/5/14/chartex" xmlns:mc="http://schemas.openxmlformats.org/markup-compatibility/2006" xmlns:aink="http://schemas.microsoft.com/office/drawing/2016/ink" xmlns:am3d="http://schemas.microsoft.com/office/drawing/2017/model3d" xmlns:o="urn:schemas-microsoft-com:office:office" xmlns:oel="http://schemas.microsoft.com/office/2019/extlst" xmlns:r="http://schemas.openxmlformats.org/officeDocument/2006/relationships" xmlns:m="http://schemas.openxmlformats.org/officeDocument/2006/math" xmlns:v="urn:schemas-microsoft-com:vml" xmlns:wp14="http://schemas.microsoft.com/office/word/2010/wordprocessingDrawing" xmlns:wp="http://schemas.openxmlformats.org/drawingml/2006/wordprocessingDrawing" xmlns:w10="urn:schemas-microsoft-com:office:word" xmlns:w="http://schemas.openxmlformats.org/wordprocessingml/2006/main" xmlns:w14="http://schemas.microsoft.com/office/word/2010/wordml" xmlns:w15="http://schemas.microsoft.com/office/word/2012/wordml" xmlns:w16cex="http://schemas.microsoft.com/office/word/2018/wordml/cex" xmlns:w16cid="http://schemas.microsoft.com/office/word/2016/wordml/cid" xmlns:w16="http://schemas.microsoft.com/office/word/2018/wordml" xmlns:w16du="http://schemas.microsoft.com/office/word/2023/wordml/word16du" xmlns:w16sdtdh="http://schemas.microsoft.com/office/word/2020/wordml/sdtdatahash" xmlns:w16sdtfl="http://schemas.microsoft.com/office/word/2024/wordml/sdtformatlock" xmlns:w16se="http://schemas.microsoft.com/office/word/2015/wordml/symex" xmlns:wpg="http://schemas.microsoft.com/office/word/2010/wordprocessingGroup" xmlns:wpi="http://schemas.microsoft.com/office/word/2010/wordprocessingInk" xmlns:wne="http://schemas.microsoft.com/office/word/2006/wordml" xmlns:wps="http://schemas.microsoft.com/office/word/2010/wordprocessingShape" mc:Ignorable="w14 w15 w16se w16cid w16 w16cex w16sdtdh w16sdtfl w16du wp14">
   <w:endnote w:type="separator" w:id="-1">
     <w:p>
       <w:r>
@@ -8096,7 +8174,7 @@
 </file>
 
 <file path=word/footer1.xml><?xml version="1.0" encoding="utf-8"?>
-<w:ftr xmlns:wpc="http://schemas.microsoft.com/office/word/2010/wordprocessingCanvas" xmlns:cx="http://schemas.microsoft.com/office/drawing/2014/chartex" xmlns:cx1="http://schemas.microsoft.com/office/drawing/2015/9/8/chartex" xmlns:cx2="http://schemas.microsoft.com/office/drawing/2015/10/21/chartex" xmlns:cx3="http://schemas.microsoft.com/office/drawing/2016/5/9/chartex" xmlns:cx4="http://schemas.microsoft.com/office/drawing/2016/5/10/chartex" xmlns:cx5="http://schemas.microsoft.com/office/drawing/2016/5/11/chartex" xmlns:cx6="http://schemas.microsoft.com/office/drawing/2016/5/12/chartex" xmlns:cx7="http://schemas.microsoft.com/office/drawing/2016/5/13/chartex" xmlns:cx8="http://schemas.microsoft.com/office/drawing/2016/5/14/chartex" xmlns:mc="http://schemas.openxmlformats.org/markup-compatibility/2006" xmlns:aink="http://schemas.microsoft.com/office/drawing/2016/ink" xmlns:am3d="http://schemas.microsoft.com/office/drawing/2017/model3d" xmlns:o="urn:schemas-microsoft-com:office:office" xmlns:r="http://schemas.openxmlformats.org/officeDocument/2006/relationships" xmlns:m="http://schemas.openxmlformats.org/officeDocument/2006/math" xmlns:v="urn:schemas-microsoft-com:vml" xmlns:wp14="http://schemas.microsoft.com/office/word/2010/wordprocessingDrawing" xmlns:wp="http://schemas.openxmlformats.org/drawingml/2006/wordprocessingDrawing" xmlns:w10="urn:schemas-microsoft-com:office:word" xmlns:w="http://schemas.openxmlformats.org/wordprocessingml/2006/main" xmlns:w14="http://schemas.microsoft.com/office/word/2010/wordml" xmlns:w15="http://schemas.microsoft.com/office/word/2012/wordml" xmlns:w16cid="http://schemas.microsoft.com/office/word/2016/wordml/cid" xmlns:w16se="http://schemas.microsoft.com/office/word/2015/wordml/symex" xmlns:wpg="http://schemas.microsoft.com/office/word/2010/wordprocessingGroup" xmlns:wpi="http://schemas.microsoft.com/office/word/2010/wordprocessingInk" xmlns:wne="http://schemas.microsoft.com/office/word/2006/wordml" xmlns:wps="http://schemas.microsoft.com/office/word/2010/wordprocessingShape" mc:Ignorable="w14 w15 w16se w16cid wp14">
+<w:ftr xmlns:wpc="http://schemas.microsoft.com/office/word/2010/wordprocessingCanvas" xmlns:cx="http://schemas.microsoft.com/office/drawing/2014/chartex" xmlns:cx1="http://schemas.microsoft.com/office/drawing/2015/9/8/chartex" xmlns:cx2="http://schemas.microsoft.com/office/drawing/2015/10/21/chartex" xmlns:cx3="http://schemas.microsoft.com/office/drawing/2016/5/9/chartex" xmlns:cx4="http://schemas.microsoft.com/office/drawing/2016/5/10/chartex" xmlns:cx5="http://schemas.microsoft.com/office/drawing/2016/5/11/chartex" xmlns:cx6="http://schemas.microsoft.com/office/drawing/2016/5/12/chartex" xmlns:cx7="http://schemas.microsoft.com/office/drawing/2016/5/13/chartex" xmlns:cx8="http://schemas.microsoft.com/office/drawing/2016/5/14/chartex" xmlns:mc="http://schemas.openxmlformats.org/markup-compatibility/2006" xmlns:aink="http://schemas.microsoft.com/office/drawing/2016/ink" xmlns:am3d="http://schemas.microsoft.com/office/drawing/2017/model3d" xmlns:o="urn:schemas-microsoft-com:office:office" xmlns:oel="http://schemas.microsoft.com/office/2019/extlst" xmlns:r="http://schemas.openxmlformats.org/officeDocument/2006/relationships" xmlns:m="http://schemas.openxmlformats.org/officeDocument/2006/math" xmlns:v="urn:schemas-microsoft-com:vml" xmlns:wp14="http://schemas.microsoft.com/office/word/2010/wordprocessingDrawing" xmlns:wp="http://schemas.openxmlformats.org/drawingml/2006/wordprocessingDrawing" xmlns:w10="urn:schemas-microsoft-com:office:word" xmlns:w="http://schemas.openxmlformats.org/wordprocessingml/2006/main" xmlns:w14="http://schemas.microsoft.com/office/word/2010/wordml" xmlns:w15="http://schemas.microsoft.com/office/word/2012/wordml" xmlns:w16cex="http://schemas.microsoft.com/office/word/2018/wordml/cex" xmlns:w16cid="http://schemas.microsoft.com/office/word/2016/wordml/cid" xmlns:w16="http://schemas.microsoft.com/office/word/2018/wordml" xmlns:w16du="http://schemas.microsoft.com/office/word/2023/wordml/word16du" xmlns:w16sdtdh="http://schemas.microsoft.com/office/word/2020/wordml/sdtdatahash" xmlns:w16sdtfl="http://schemas.microsoft.com/office/word/2024/wordml/sdtformatlock" xmlns:w16se="http://schemas.microsoft.com/office/word/2015/wordml/symex" xmlns:wpg="http://schemas.microsoft.com/office/word/2010/wordprocessingGroup" xmlns:wpi="http://schemas.microsoft.com/office/word/2010/wordprocessingInk" xmlns:wne="http://schemas.microsoft.com/office/word/2006/wordml" xmlns:wps="http://schemas.microsoft.com/office/word/2010/wordprocessingShape" mc:Ignorable="w14 w15 w16se w16cid w16 w16cex w16sdtdh w16sdtfl w16du wp14">
   <w:p>
     <w:pPr>
       <w:pStyle w:val="Footer"/>
@@ -8106,7 +8184,7 @@
 </file>
 
 <file path=word/footer2.xml><?xml version="1.0" encoding="utf-8"?>
-<w:ftr xmlns:wpc="http://schemas.microsoft.com/office/word/2010/wordprocessingCanvas" xmlns:cx="http://schemas.microsoft.com/office/drawing/2014/chartex" xmlns:cx1="http://schemas.microsoft.com/office/drawing/2015/9/8/chartex" xmlns:cx2="http://schemas.microsoft.com/office/drawing/2015/10/21/chartex" xmlns:cx3="http://schemas.microsoft.com/office/drawing/2016/5/9/chartex" xmlns:cx4="http://schemas.microsoft.com/office/drawing/2016/5/10/chartex" xmlns:cx5="http://schemas.microsoft.com/office/drawing/2016/5/11/chartex" xmlns:cx6="http://schemas.microsoft.com/office/drawing/2016/5/12/chartex" xmlns:cx7="http://schemas.microsoft.com/office/drawing/2016/5/13/chartex" xmlns:cx8="http://schemas.microsoft.com/office/drawing/2016/5/14/chartex" xmlns:mc="http://schemas.openxmlformats.org/markup-compatibility/2006" xmlns:aink="http://schemas.microsoft.com/office/drawing/2016/ink" xmlns:am3d="http://schemas.microsoft.com/office/drawing/2017/model3d" xmlns:o="urn:schemas-microsoft-com:office:office" xmlns:r="http://schemas.openxmlformats.org/officeDocument/2006/relationships" xmlns:m="http://schemas.openxmlformats.org/officeDocument/2006/math" xmlns:v="urn:schemas-microsoft-com:vml" xmlns:wp14="http://schemas.microsoft.com/office/word/2010/wordprocessingDrawing" xmlns:wp="http://schemas.openxmlformats.org/drawingml/2006/wordprocessingDrawing" xmlns:w10="urn:schemas-microsoft-com:office:word" xmlns:w="http://schemas.openxmlformats.org/wordprocessingml/2006/main" xmlns:w14="http://schemas.microsoft.com/office/word/2010/wordml" xmlns:w15="http://schemas.microsoft.com/office/word/2012/wordml" xmlns:w16cid="http://schemas.microsoft.com/office/word/2016/wordml/cid" xmlns:w16se="http://schemas.microsoft.com/office/word/2015/wordml/symex" xmlns:wpg="http://schemas.microsoft.com/office/word/2010/wordprocessingGroup" xmlns:wpi="http://schemas.microsoft.com/office/word/2010/wordprocessingInk" xmlns:wne="http://schemas.microsoft.com/office/word/2006/wordml" xmlns:wps="http://schemas.microsoft.com/office/word/2010/wordprocessingShape" mc:Ignorable="w14 w15 w16se w16cid wp14">
+<w:ftr xmlns:wpc="http://schemas.microsoft.com/office/word/2010/wordprocessingCanvas" xmlns:cx="http://schemas.microsoft.com/office/drawing/2014/chartex" xmlns:cx1="http://schemas.microsoft.com/office/drawing/2015/9/8/chartex" xmlns:cx2="http://schemas.microsoft.com/office/drawing/2015/10/21/chartex" xmlns:cx3="http://schemas.microsoft.com/office/drawing/2016/5/9/chartex" xmlns:cx4="http://schemas.microsoft.com/office/drawing/2016/5/10/chartex" xmlns:cx5="http://schemas.microsoft.com/office/drawing/2016/5/11/chartex" xmlns:cx6="http://schemas.microsoft.com/office/drawing/2016/5/12/chartex" xmlns:cx7="http://schemas.microsoft.com/office/drawing/2016/5/13/chartex" xmlns:cx8="http://schemas.microsoft.com/office/drawing/2016/5/14/chartex" xmlns:mc="http://schemas.openxmlformats.org/markup-compatibility/2006" xmlns:aink="http://schemas.microsoft.com/office/drawing/2016/ink" xmlns:am3d="http://schemas.microsoft.com/office/drawing/2017/model3d" xmlns:o="urn:schemas-microsoft-com:office:office" xmlns:oel="http://schemas.microsoft.com/office/2019/extlst" xmlns:r="http://schemas.openxmlformats.org/officeDocument/2006/relationships" xmlns:m="http://schemas.openxmlformats.org/officeDocument/2006/math" xmlns:v="urn:schemas-microsoft-com:vml" xmlns:wp14="http://schemas.microsoft.com/office/word/2010/wordprocessingDrawing" xmlns:wp="http://schemas.openxmlformats.org/drawingml/2006/wordprocessingDrawing" xmlns:w10="urn:schemas-microsoft-com:office:word" xmlns:w="http://schemas.openxmlformats.org/wordprocessingml/2006/main" xmlns:w14="http://schemas.microsoft.com/office/word/2010/wordml" xmlns:w15="http://schemas.microsoft.com/office/word/2012/wordml" xmlns:w16cex="http://schemas.microsoft.com/office/word/2018/wordml/cex" xmlns:w16cid="http://schemas.microsoft.com/office/word/2016/wordml/cid" xmlns:w16="http://schemas.microsoft.com/office/word/2018/wordml" xmlns:w16du="http://schemas.microsoft.com/office/word/2023/wordml/word16du" xmlns:w16sdtdh="http://schemas.microsoft.com/office/word/2020/wordml/sdtdatahash" xmlns:w16sdtfl="http://schemas.microsoft.com/office/word/2024/wordml/sdtformatlock" xmlns:w16se="http://schemas.microsoft.com/office/word/2015/wordml/symex" xmlns:wpg="http://schemas.microsoft.com/office/word/2010/wordprocessingGroup" xmlns:wpi="http://schemas.microsoft.com/office/word/2010/wordprocessingInk" xmlns:wne="http://schemas.microsoft.com/office/word/2006/wordml" xmlns:wps="http://schemas.microsoft.com/office/word/2010/wordprocessingShape" mc:Ignorable="w14 w15 w16se w16cid w16 w16cex w16sdtdh w16sdtfl w16du wp14">
   <w:p>
     <w:pPr>
       <w:pStyle w:val="Footer"/>
@@ -8127,7 +8205,7 @@
       <w:rPr>
         <w:noProof/>
       </w:rPr>
-      <w:t>2024</w:t>
+      <w:t>2025</w:t>
     </w:r>
     <w:r>
       <w:fldChar w:fldCharType="end"/>
@@ -8164,7 +8242,7 @@
 </file>
 
 <file path=word/footer3.xml><?xml version="1.0" encoding="utf-8"?>
-<w:ftr xmlns:wpc="http://schemas.microsoft.com/office/word/2010/wordprocessingCanvas" xmlns:cx="http://schemas.microsoft.com/office/drawing/2014/chartex" xmlns:cx1="http://schemas.microsoft.com/office/drawing/2015/9/8/chartex" xmlns:cx2="http://schemas.microsoft.com/office/drawing/2015/10/21/chartex" xmlns:cx3="http://schemas.microsoft.com/office/drawing/2016/5/9/chartex" xmlns:cx4="http://schemas.microsoft.com/office/drawing/2016/5/10/chartex" xmlns:cx5="http://schemas.microsoft.com/office/drawing/2016/5/11/chartex" xmlns:cx6="http://schemas.microsoft.com/office/drawing/2016/5/12/chartex" xmlns:cx7="http://schemas.microsoft.com/office/drawing/2016/5/13/chartex" xmlns:cx8="http://schemas.microsoft.com/office/drawing/2016/5/14/chartex" xmlns:mc="http://schemas.openxmlformats.org/markup-compatibility/2006" xmlns:aink="http://schemas.microsoft.com/office/drawing/2016/ink" xmlns:am3d="http://schemas.microsoft.com/office/drawing/2017/model3d" xmlns:o="urn:schemas-microsoft-com:office:office" xmlns:r="http://schemas.openxmlformats.org/officeDocument/2006/relationships" xmlns:m="http://schemas.openxmlformats.org/officeDocument/2006/math" xmlns:v="urn:schemas-microsoft-com:vml" xmlns:wp14="http://schemas.microsoft.com/office/word/2010/wordprocessingDrawing" xmlns:wp="http://schemas.openxmlformats.org/drawingml/2006/wordprocessingDrawing" xmlns:w10="urn:schemas-microsoft-com:office:word" xmlns:w="http://schemas.openxmlformats.org/wordprocessingml/2006/main" xmlns:w14="http://schemas.microsoft.com/office/word/2010/wordml" xmlns:w15="http://schemas.microsoft.com/office/word/2012/wordml" xmlns:w16cid="http://schemas.microsoft.com/office/word/2016/wordml/cid" xmlns:w16se="http://schemas.microsoft.com/office/word/2015/wordml/symex" xmlns:wpg="http://schemas.microsoft.com/office/word/2010/wordprocessingGroup" xmlns:wpi="http://schemas.microsoft.com/office/word/2010/wordprocessingInk" xmlns:wne="http://schemas.microsoft.com/office/word/2006/wordml" xmlns:wps="http://schemas.microsoft.com/office/word/2010/wordprocessingShape" mc:Ignorable="w14 w15 w16se w16cid wp14">
+<w:ftr xmlns:wpc="http://schemas.microsoft.com/office/word/2010/wordprocessingCanvas" xmlns:cx="http://schemas.microsoft.com/office/drawing/2014/chartex" xmlns:cx1="http://schemas.microsoft.com/office/drawing/2015/9/8/chartex" xmlns:cx2="http://schemas.microsoft.com/office/drawing/2015/10/21/chartex" xmlns:cx3="http://schemas.microsoft.com/office/drawing/2016/5/9/chartex" xmlns:cx4="http://schemas.microsoft.com/office/drawing/2016/5/10/chartex" xmlns:cx5="http://schemas.microsoft.com/office/drawing/2016/5/11/chartex" xmlns:cx6="http://schemas.microsoft.com/office/drawing/2016/5/12/chartex" xmlns:cx7="http://schemas.microsoft.com/office/drawing/2016/5/13/chartex" xmlns:cx8="http://schemas.microsoft.com/office/drawing/2016/5/14/chartex" xmlns:mc="http://schemas.openxmlformats.org/markup-compatibility/2006" xmlns:aink="http://schemas.microsoft.com/office/drawing/2016/ink" xmlns:am3d="http://schemas.microsoft.com/office/drawing/2017/model3d" xmlns:o="urn:schemas-microsoft-com:office:office" xmlns:oel="http://schemas.microsoft.com/office/2019/extlst" xmlns:r="http://schemas.openxmlformats.org/officeDocument/2006/relationships" xmlns:m="http://schemas.openxmlformats.org/officeDocument/2006/math" xmlns:v="urn:schemas-microsoft-com:vml" xmlns:wp14="http://schemas.microsoft.com/office/word/2010/wordprocessingDrawing" xmlns:wp="http://schemas.openxmlformats.org/drawingml/2006/wordprocessingDrawing" xmlns:w10="urn:schemas-microsoft-com:office:word" xmlns:w="http://schemas.openxmlformats.org/wordprocessingml/2006/main" xmlns:w14="http://schemas.microsoft.com/office/word/2010/wordml" xmlns:w15="http://schemas.microsoft.com/office/word/2012/wordml" xmlns:w16cex="http://schemas.microsoft.com/office/word/2018/wordml/cex" xmlns:w16cid="http://schemas.microsoft.com/office/word/2016/wordml/cid" xmlns:w16="http://schemas.microsoft.com/office/word/2018/wordml" xmlns:w16du="http://schemas.microsoft.com/office/word/2023/wordml/word16du" xmlns:w16sdtdh="http://schemas.microsoft.com/office/word/2020/wordml/sdtdatahash" xmlns:w16sdtfl="http://schemas.microsoft.com/office/word/2024/wordml/sdtformatlock" xmlns:w16se="http://schemas.microsoft.com/office/word/2015/wordml/symex" xmlns:wpg="http://schemas.microsoft.com/office/word/2010/wordprocessingGroup" xmlns:wpi="http://schemas.microsoft.com/office/word/2010/wordprocessingInk" xmlns:wne="http://schemas.microsoft.com/office/word/2006/wordml" xmlns:wps="http://schemas.microsoft.com/office/word/2010/wordprocessingShape" mc:Ignorable="w14 w15 w16se w16cid w16 w16cex w16sdtdh w16sdtfl w16du wp14">
   <w:p>
     <w:pPr>
       <w:pStyle w:val="Footer"/>
@@ -8174,7 +8252,7 @@
 </file>
 
 <file path=word/footnotes.xml><?xml version="1.0" encoding="utf-8"?>
-<w:footnotes xmlns:wpc="http://schemas.microsoft.com/office/word/2010/wordprocessingCanvas" xmlns:cx="http://schemas.microsoft.com/office/drawing/2014/chartex" xmlns:cx1="http://schemas.microsoft.com/office/drawing/2015/9/8/chartex" xmlns:cx2="http://schemas.microsoft.com/office/drawing/2015/10/21/chartex" xmlns:cx3="http://schemas.microsoft.com/office/drawing/2016/5/9/chartex" xmlns:cx4="http://schemas.microsoft.com/office/drawing/2016/5/10/chartex" xmlns:cx5="http://schemas.microsoft.com/office/drawing/2016/5/11/chartex" xmlns:cx6="http://schemas.microsoft.com/office/drawing/2016/5/12/chartex" xmlns:cx7="http://schemas.microsoft.com/office/drawing/2016/5/13/chartex" xmlns:cx8="http://schemas.microsoft.com/office/drawing/2016/5/14/chartex" xmlns:mc="http://schemas.openxmlformats.org/markup-compatibility/2006" xmlns:aink="http://schemas.microsoft.com/office/drawing/2016/ink" xmlns:am3d="http://schemas.microsoft.com/office/drawing/2017/model3d" xmlns:o="urn:schemas-microsoft-com:office:office" xmlns:r="http://schemas.openxmlformats.org/officeDocument/2006/relationships" xmlns:m="http://schemas.openxmlformats.org/officeDocument/2006/math" xmlns:v="urn:schemas-microsoft-com:vml" xmlns:wp14="http://schemas.microsoft.com/office/word/2010/wordprocessingDrawing" xmlns:wp="http://schemas.openxmlformats.org/drawingml/2006/wordprocessingDrawing" xmlns:w10="urn:schemas-microsoft-com:office:word" xmlns:w="http://schemas.openxmlformats.org/wordprocessingml/2006/main" xmlns:w14="http://schemas.microsoft.com/office/word/2010/wordml" xmlns:w15="http://schemas.microsoft.com/office/word/2012/wordml" xmlns:w16cid="http://schemas.microsoft.com/office/word/2016/wordml/cid" xmlns:w16se="http://schemas.microsoft.com/office/word/2015/wordml/symex" xmlns:wpg="http://schemas.microsoft.com/office/word/2010/wordprocessingGroup" xmlns:wpi="http://schemas.microsoft.com/office/word/2010/wordprocessingInk" xmlns:wne="http://schemas.microsoft.com/office/word/2006/wordml" xmlns:wps="http://schemas.microsoft.com/office/word/2010/wordprocessingShape" mc:Ignorable="w14 w15 w16se w16cid wp14">
+<w:footnotes xmlns:wpc="http://schemas.microsoft.com/office/word/2010/wordprocessingCanvas" xmlns:cx="http://schemas.microsoft.com/office/drawing/2014/chartex" xmlns:cx1="http://schemas.microsoft.com/office/drawing/2015/9/8/chartex" xmlns:cx2="http://schemas.microsoft.com/office/drawing/2015/10/21/chartex" xmlns:cx3="http://schemas.microsoft.com/office/drawing/2016/5/9/chartex" xmlns:cx4="http://schemas.microsoft.com/office/drawing/2016/5/10/chartex" xmlns:cx5="http://schemas.microsoft.com/office/drawing/2016/5/11/chartex" xmlns:cx6="http://schemas.microsoft.com/office/drawing/2016/5/12/chartex" xmlns:cx7="http://schemas.microsoft.com/office/drawing/2016/5/13/chartex" xmlns:cx8="http://schemas.microsoft.com/office/drawing/2016/5/14/chartex" xmlns:mc="http://schemas.openxmlformats.org/markup-compatibility/2006" xmlns:aink="http://schemas.microsoft.com/office/drawing/2016/ink" xmlns:am3d="http://schemas.microsoft.com/office/drawing/2017/model3d" xmlns:o="urn:schemas-microsoft-com:office:office" xmlns:oel="http://schemas.microsoft.com/office/2019/extlst" xmlns:r="http://schemas.openxmlformats.org/officeDocument/2006/relationships" xmlns:m="http://schemas.openxmlformats.org/officeDocument/2006/math" xmlns:v="urn:schemas-microsoft-com:vml" xmlns:wp14="http://schemas.microsoft.com/office/word/2010/wordprocessingDrawing" xmlns:wp="http://schemas.openxmlformats.org/drawingml/2006/wordprocessingDrawing" xmlns:w10="urn:schemas-microsoft-com:office:word" xmlns:w="http://schemas.openxmlformats.org/wordprocessingml/2006/main" xmlns:w14="http://schemas.microsoft.com/office/word/2010/wordml" xmlns:w15="http://schemas.microsoft.com/office/word/2012/wordml" xmlns:w16cex="http://schemas.microsoft.com/office/word/2018/wordml/cex" xmlns:w16cid="http://schemas.microsoft.com/office/word/2016/wordml/cid" xmlns:w16="http://schemas.microsoft.com/office/word/2018/wordml" xmlns:w16du="http://schemas.microsoft.com/office/word/2023/wordml/word16du" xmlns:w16sdtdh="http://schemas.microsoft.com/office/word/2020/wordml/sdtdatahash" xmlns:w16sdtfl="http://schemas.microsoft.com/office/word/2024/wordml/sdtformatlock" xmlns:w16se="http://schemas.microsoft.com/office/word/2015/wordml/symex" xmlns:wpg="http://schemas.microsoft.com/office/word/2010/wordprocessingGroup" xmlns:wpi="http://schemas.microsoft.com/office/word/2010/wordprocessingInk" xmlns:wne="http://schemas.microsoft.com/office/word/2006/wordml" xmlns:wps="http://schemas.microsoft.com/office/word/2010/wordprocessingShape" mc:Ignorable="w14 w15 w16se w16cid w16 w16cex w16sdtdh w16sdtfl w16du wp14">
   <w:footnote w:type="separator" w:id="-1">
     <w:p>
       <w:r>
@@ -8193,7 +8271,7 @@
 </file>
 
 <file path=word/header1.xml><?xml version="1.0" encoding="utf-8"?>
-<w:hdr xmlns:wpc="http://schemas.microsoft.com/office/word/2010/wordprocessingCanvas" xmlns:cx="http://schemas.microsoft.com/office/drawing/2014/chartex" xmlns:cx1="http://schemas.microsoft.com/office/drawing/2015/9/8/chartex" xmlns:cx2="http://schemas.microsoft.com/office/drawing/2015/10/21/chartex" xmlns:cx3="http://schemas.microsoft.com/office/drawing/2016/5/9/chartex" xmlns:cx4="http://schemas.microsoft.com/office/drawing/2016/5/10/chartex" xmlns:cx5="http://schemas.microsoft.com/office/drawing/2016/5/11/chartex" xmlns:cx6="http://schemas.microsoft.com/office/drawing/2016/5/12/chartex" xmlns:cx7="http://schemas.microsoft.com/office/drawing/2016/5/13/chartex" xmlns:cx8="http://schemas.microsoft.com/office/drawing/2016/5/14/chartex" xmlns:mc="http://schemas.openxmlformats.org/markup-compatibility/2006" xmlns:aink="http://schemas.microsoft.com/office/drawing/2016/ink" xmlns:am3d="http://schemas.microsoft.com/office/drawing/2017/model3d" xmlns:o="urn:schemas-microsoft-com:office:office" xmlns:r="http://schemas.openxmlformats.org/officeDocument/2006/relationships" xmlns:m="http://schemas.openxmlformats.org/officeDocument/2006/math" xmlns:v="urn:schemas-microsoft-com:vml" xmlns:wp14="http://schemas.microsoft.com/office/word/2010/wordprocessingDrawing" xmlns:wp="http://schemas.openxmlformats.org/drawingml/2006/wordprocessingDrawing" xmlns:w10="urn:schemas-microsoft-com:office:word" xmlns:w="http://schemas.openxmlformats.org/wordprocessingml/2006/main" xmlns:w14="http://schemas.microsoft.com/office/word/2010/wordml" xmlns:w15="http://schemas.microsoft.com/office/word/2012/wordml" xmlns:w16cid="http://schemas.microsoft.com/office/word/2016/wordml/cid" xmlns:w16se="http://schemas.microsoft.com/office/word/2015/wordml/symex" xmlns:wpg="http://schemas.microsoft.com/office/word/2010/wordprocessingGroup" xmlns:wpi="http://schemas.microsoft.com/office/word/2010/wordprocessingInk" xmlns:wne="http://schemas.microsoft.com/office/word/2006/wordml" xmlns:wps="http://schemas.microsoft.com/office/word/2010/wordprocessingShape" mc:Ignorable="w14 w15 w16se w16cid wp14">
+<w:hdr xmlns:wpc="http://schemas.microsoft.com/office/word/2010/wordprocessingCanvas" xmlns:cx="http://schemas.microsoft.com/office/drawing/2014/chartex" xmlns:cx1="http://schemas.microsoft.com/office/drawing/2015/9/8/chartex" xmlns:cx2="http://schemas.microsoft.com/office/drawing/2015/10/21/chartex" xmlns:cx3="http://schemas.microsoft.com/office/drawing/2016/5/9/chartex" xmlns:cx4="http://schemas.microsoft.com/office/drawing/2016/5/10/chartex" xmlns:cx5="http://schemas.microsoft.com/office/drawing/2016/5/11/chartex" xmlns:cx6="http://schemas.microsoft.com/office/drawing/2016/5/12/chartex" xmlns:cx7="http://schemas.microsoft.com/office/drawing/2016/5/13/chartex" xmlns:cx8="http://schemas.microsoft.com/office/drawing/2016/5/14/chartex" xmlns:mc="http://schemas.openxmlformats.org/markup-compatibility/2006" xmlns:aink="http://schemas.microsoft.com/office/drawing/2016/ink" xmlns:am3d="http://schemas.microsoft.com/office/drawing/2017/model3d" xmlns:o="urn:schemas-microsoft-com:office:office" xmlns:oel="http://schemas.microsoft.com/office/2019/extlst" xmlns:r="http://schemas.openxmlformats.org/officeDocument/2006/relationships" xmlns:m="http://schemas.openxmlformats.org/officeDocument/2006/math" xmlns:v="urn:schemas-microsoft-com:vml" xmlns:wp14="http://schemas.microsoft.com/office/word/2010/wordprocessingDrawing" xmlns:wp="http://schemas.openxmlformats.org/drawingml/2006/wordprocessingDrawing" xmlns:w10="urn:schemas-microsoft-com:office:word" xmlns:w="http://schemas.openxmlformats.org/wordprocessingml/2006/main" xmlns:w14="http://schemas.microsoft.com/office/word/2010/wordml" xmlns:w15="http://schemas.microsoft.com/office/word/2012/wordml" xmlns:w16cex="http://schemas.microsoft.com/office/word/2018/wordml/cex" xmlns:w16cid="http://schemas.microsoft.com/office/word/2016/wordml/cid" xmlns:w16="http://schemas.microsoft.com/office/word/2018/wordml" xmlns:w16du="http://schemas.microsoft.com/office/word/2023/wordml/word16du" xmlns:w16sdtdh="http://schemas.microsoft.com/office/word/2020/wordml/sdtdatahash" xmlns:w16sdtfl="http://schemas.microsoft.com/office/word/2024/wordml/sdtformatlock" xmlns:w16se="http://schemas.microsoft.com/office/word/2015/wordml/symex" xmlns:wpg="http://schemas.microsoft.com/office/word/2010/wordprocessingGroup" xmlns:wpi="http://schemas.microsoft.com/office/word/2010/wordprocessingInk" xmlns:wne="http://schemas.microsoft.com/office/word/2006/wordml" xmlns:wps="http://schemas.microsoft.com/office/word/2010/wordprocessingShape" mc:Ignorable="w14 w15 w16se w16cid w16 w16cex w16sdtdh w16sdtfl w16du wp14">
   <w:p>
     <w:pPr>
       <w:pStyle w:val="Header"/>
@@ -8203,7 +8281,7 @@
 </file>
 
 <file path=word/header2.xml><?xml version="1.0" encoding="utf-8"?>
-<w:hdr xmlns:wpc="http://schemas.microsoft.com/office/word/2010/wordprocessingCanvas" xmlns:cx="http://schemas.microsoft.com/office/drawing/2014/chartex" xmlns:cx1="http://schemas.microsoft.com/office/drawing/2015/9/8/chartex" xmlns:cx2="http://schemas.microsoft.com/office/drawing/2015/10/21/chartex" xmlns:cx3="http://schemas.microsoft.com/office/drawing/2016/5/9/chartex" xmlns:cx4="http://schemas.microsoft.com/office/drawing/2016/5/10/chartex" xmlns:cx5="http://schemas.microsoft.com/office/drawing/2016/5/11/chartex" xmlns:cx6="http://schemas.microsoft.com/office/drawing/2016/5/12/chartex" xmlns:cx7="http://schemas.microsoft.com/office/drawing/2016/5/13/chartex" xmlns:cx8="http://schemas.microsoft.com/office/drawing/2016/5/14/chartex" xmlns:mc="http://schemas.openxmlformats.org/markup-compatibility/2006" xmlns:aink="http://schemas.microsoft.com/office/drawing/2016/ink" xmlns:am3d="http://schemas.microsoft.com/office/drawing/2017/model3d" xmlns:o="urn:schemas-microsoft-com:office:office" xmlns:r="http://schemas.openxmlformats.org/officeDocument/2006/relationships" xmlns:m="http://schemas.openxmlformats.org/officeDocument/2006/math" xmlns:v="urn:schemas-microsoft-com:vml" xmlns:wp14="http://schemas.microsoft.com/office/word/2010/wordprocessingDrawing" xmlns:wp="http://schemas.openxmlformats.org/drawingml/2006/wordprocessingDrawing" xmlns:w10="urn:schemas-microsoft-com:office:word" xmlns:w="http://schemas.openxmlformats.org/wordprocessingml/2006/main" xmlns:w14="http://schemas.microsoft.com/office/word/2010/wordml" xmlns:w15="http://schemas.microsoft.com/office/word/2012/wordml" xmlns:w16cid="http://schemas.microsoft.com/office/word/2016/wordml/cid" xmlns:w16se="http://schemas.microsoft.com/office/word/2015/wordml/symex" xmlns:wpg="http://schemas.microsoft.com/office/word/2010/wordprocessingGroup" xmlns:wpi="http://schemas.microsoft.com/office/word/2010/wordprocessingInk" xmlns:wne="http://schemas.microsoft.com/office/word/2006/wordml" xmlns:wps="http://schemas.microsoft.com/office/word/2010/wordprocessingShape" mc:Ignorable="w14 w15 w16se w16cid wp14">
+<w:hdr xmlns:wpc="http://schemas.microsoft.com/office/word/2010/wordprocessingCanvas" xmlns:cx="http://schemas.microsoft.com/office/drawing/2014/chartex" xmlns:cx1="http://schemas.microsoft.com/office/drawing/2015/9/8/chartex" xmlns:cx2="http://schemas.microsoft.com/office/drawing/2015/10/21/chartex" xmlns:cx3="http://schemas.microsoft.com/office/drawing/2016/5/9/chartex" xmlns:cx4="http://schemas.microsoft.com/office/drawing/2016/5/10/chartex" xmlns:cx5="http://schemas.microsoft.com/office/drawing/2016/5/11/chartex" xmlns:cx6="http://schemas.microsoft.com/office/drawing/2016/5/12/chartex" xmlns:cx7="http://schemas.microsoft.com/office/drawing/2016/5/13/chartex" xmlns:cx8="http://schemas.microsoft.com/office/drawing/2016/5/14/chartex" xmlns:mc="http://schemas.openxmlformats.org/markup-compatibility/2006" xmlns:aink="http://schemas.microsoft.com/office/drawing/2016/ink" xmlns:am3d="http://schemas.microsoft.com/office/drawing/2017/model3d" xmlns:o="urn:schemas-microsoft-com:office:office" xmlns:oel="http://schemas.microsoft.com/office/2019/extlst" xmlns:r="http://schemas.openxmlformats.org/officeDocument/2006/relationships" xmlns:m="http://schemas.openxmlformats.org/officeDocument/2006/math" xmlns:v="urn:schemas-microsoft-com:vml" xmlns:wp14="http://schemas.microsoft.com/office/word/2010/wordprocessingDrawing" xmlns:wp="http://schemas.openxmlformats.org/drawingml/2006/wordprocessingDrawing" xmlns:w10="urn:schemas-microsoft-com:office:word" xmlns:w="http://schemas.openxmlformats.org/wordprocessingml/2006/main" xmlns:w14="http://schemas.microsoft.com/office/word/2010/wordml" xmlns:w15="http://schemas.microsoft.com/office/word/2012/wordml" xmlns:w16cex="http://schemas.microsoft.com/office/word/2018/wordml/cex" xmlns:w16cid="http://schemas.microsoft.com/office/word/2016/wordml/cid" xmlns:w16="http://schemas.microsoft.com/office/word/2018/wordml" xmlns:w16du="http://schemas.microsoft.com/office/word/2023/wordml/word16du" xmlns:w16sdtdh="http://schemas.microsoft.com/office/word/2020/wordml/sdtdatahash" xmlns:w16sdtfl="http://schemas.microsoft.com/office/word/2024/wordml/sdtformatlock" xmlns:w16se="http://schemas.microsoft.com/office/word/2015/wordml/symex" xmlns:wpg="http://schemas.microsoft.com/office/word/2010/wordprocessingGroup" xmlns:wpi="http://schemas.microsoft.com/office/word/2010/wordprocessingInk" xmlns:wne="http://schemas.microsoft.com/office/word/2006/wordml" xmlns:wps="http://schemas.microsoft.com/office/word/2010/wordprocessingShape" mc:Ignorable="w14 w15 w16se w16cid w16 w16cex w16sdtdh w16sdtfl w16du wp14">
   <w:p>
     <w:pPr>
       <w:pStyle w:val="Title"/>
@@ -8230,7 +8308,7 @@
 </file>
 
 <file path=word/header3.xml><?xml version="1.0" encoding="utf-8"?>
-<w:hdr xmlns:wpc="http://schemas.microsoft.com/office/word/2010/wordprocessingCanvas" xmlns:cx="http://schemas.microsoft.com/office/drawing/2014/chartex" xmlns:cx1="http://schemas.microsoft.com/office/drawing/2015/9/8/chartex" xmlns:cx2="http://schemas.microsoft.com/office/drawing/2015/10/21/chartex" xmlns:cx3="http://schemas.microsoft.com/office/drawing/2016/5/9/chartex" xmlns:cx4="http://schemas.microsoft.com/office/drawing/2016/5/10/chartex" xmlns:cx5="http://schemas.microsoft.com/office/drawing/2016/5/11/chartex" xmlns:cx6="http://schemas.microsoft.com/office/drawing/2016/5/12/chartex" xmlns:cx7="http://schemas.microsoft.com/office/drawing/2016/5/13/chartex" xmlns:cx8="http://schemas.microsoft.com/office/drawing/2016/5/14/chartex" xmlns:mc="http://schemas.openxmlformats.org/markup-compatibility/2006" xmlns:aink="http://schemas.microsoft.com/office/drawing/2016/ink" xmlns:am3d="http://schemas.microsoft.com/office/drawing/2017/model3d" xmlns:o="urn:schemas-microsoft-com:office:office" xmlns:r="http://schemas.openxmlformats.org/officeDocument/2006/relationships" xmlns:m="http://schemas.openxmlformats.org/officeDocument/2006/math" xmlns:v="urn:schemas-microsoft-com:vml" xmlns:wp14="http://schemas.microsoft.com/office/word/2010/wordprocessingDrawing" xmlns:wp="http://schemas.openxmlformats.org/drawingml/2006/wordprocessingDrawing" xmlns:w10="urn:schemas-microsoft-com:office:word" xmlns:w="http://schemas.openxmlformats.org/wordprocessingml/2006/main" xmlns:w14="http://schemas.microsoft.com/office/word/2010/wordml" xmlns:w15="http://schemas.microsoft.com/office/word/2012/wordml" xmlns:w16cid="http://schemas.microsoft.com/office/word/2016/wordml/cid" xmlns:w16se="http://schemas.microsoft.com/office/word/2015/wordml/symex" xmlns:wpg="http://schemas.microsoft.com/office/word/2010/wordprocessingGroup" xmlns:wpi="http://schemas.microsoft.com/office/word/2010/wordprocessingInk" xmlns:wne="http://schemas.microsoft.com/office/word/2006/wordml" xmlns:wps="http://schemas.microsoft.com/office/word/2010/wordprocessingShape" mc:Ignorable="w14 w15 w16se w16cid wp14">
+<w:hdr xmlns:wpc="http://schemas.microsoft.com/office/word/2010/wordprocessingCanvas" xmlns:cx="http://schemas.microsoft.com/office/drawing/2014/chartex" xmlns:cx1="http://schemas.microsoft.com/office/drawing/2015/9/8/chartex" xmlns:cx2="http://schemas.microsoft.com/office/drawing/2015/10/21/chartex" xmlns:cx3="http://schemas.microsoft.com/office/drawing/2016/5/9/chartex" xmlns:cx4="http://schemas.microsoft.com/office/drawing/2016/5/10/chartex" xmlns:cx5="http://schemas.microsoft.com/office/drawing/2016/5/11/chartex" xmlns:cx6="http://schemas.microsoft.com/office/drawing/2016/5/12/chartex" xmlns:cx7="http://schemas.microsoft.com/office/drawing/2016/5/13/chartex" xmlns:cx8="http://schemas.microsoft.com/office/drawing/2016/5/14/chartex" xmlns:mc="http://schemas.openxmlformats.org/markup-compatibility/2006" xmlns:aink="http://schemas.microsoft.com/office/drawing/2016/ink" xmlns:am3d="http://schemas.microsoft.com/office/drawing/2017/model3d" xmlns:o="urn:schemas-microsoft-com:office:office" xmlns:oel="http://schemas.microsoft.com/office/2019/extlst" xmlns:r="http://schemas.openxmlformats.org/officeDocument/2006/relationships" xmlns:m="http://schemas.openxmlformats.org/officeDocument/2006/math" xmlns:v="urn:schemas-microsoft-com:vml" xmlns:wp14="http://schemas.microsoft.com/office/word/2010/wordprocessingDrawing" xmlns:wp="http://schemas.openxmlformats.org/drawingml/2006/wordprocessingDrawing" xmlns:w10="urn:schemas-microsoft-com:office:word" xmlns:w="http://schemas.openxmlformats.org/wordprocessingml/2006/main" xmlns:w14="http://schemas.microsoft.com/office/word/2010/wordml" xmlns:w15="http://schemas.microsoft.com/office/word/2012/wordml" xmlns:w16cex="http://schemas.microsoft.com/office/word/2018/wordml/cex" xmlns:w16cid="http://schemas.microsoft.com/office/word/2016/wordml/cid" xmlns:w16="http://schemas.microsoft.com/office/word/2018/wordml" xmlns:w16du="http://schemas.microsoft.com/office/word/2023/wordml/word16du" xmlns:w16sdtdh="http://schemas.microsoft.com/office/word/2020/wordml/sdtdatahash" xmlns:w16sdtfl="http://schemas.microsoft.com/office/word/2024/wordml/sdtformatlock" xmlns:w16se="http://schemas.microsoft.com/office/word/2015/wordml/symex" xmlns:wpg="http://schemas.microsoft.com/office/word/2010/wordprocessingGroup" xmlns:wpi="http://schemas.microsoft.com/office/word/2010/wordprocessingInk" xmlns:wne="http://schemas.microsoft.com/office/word/2006/wordml" xmlns:wps="http://schemas.microsoft.com/office/word/2010/wordprocessingShape" mc:Ignorable="w14 w15 w16se w16cid w16 w16cex w16sdtdh w16sdtfl w16du wp14">
   <w:p>
     <w:pPr>
       <w:pStyle w:val="Header"/>
@@ -8240,7 +8318,7 @@
 </file>
 
 <file path=word/numbering.xml><?xml version="1.0" encoding="utf-8"?>
-<w:numbering xmlns:wpc="http://schemas.microsoft.com/office/word/2010/wordprocessingCanvas" xmlns:cx="http://schemas.microsoft.com/office/drawing/2014/chartex" xmlns:cx1="http://schemas.microsoft.com/office/drawing/2015/9/8/chartex" xmlns:cx2="http://schemas.microsoft.com/office/drawing/2015/10/21/chartex" xmlns:cx3="http://schemas.microsoft.com/office/drawing/2016/5/9/chartex" xmlns:cx4="http://schemas.microsoft.com/office/drawing/2016/5/10/chartex" xmlns:cx5="http://schemas.microsoft.com/office/drawing/2016/5/11/chartex" xmlns:cx6="http://schemas.microsoft.com/office/drawing/2016/5/12/chartex" xmlns:cx7="http://schemas.microsoft.com/office/drawing/2016/5/13/chartex" xmlns:cx8="http://schemas.microsoft.com/office/drawing/2016/5/14/chartex" xmlns:mc="http://schemas.openxmlformats.org/markup-compatibility/2006" xmlns:aink="http://schemas.microsoft.com/office/drawing/2016/ink" xmlns:am3d="http://schemas.microsoft.com/office/drawing/2017/model3d" xmlns:o="urn:schemas-microsoft-com:office:office" xmlns:r="http://schemas.openxmlformats.org/officeDocument/2006/relationships" xmlns:m="http://schemas.openxmlformats.org/officeDocument/2006/math" xmlns:v="urn:schemas-microsoft-com:vml" xmlns:wp14="http://schemas.microsoft.com/office/word/2010/wordprocessingDrawing" xmlns:wp="http://schemas.openxmlformats.org/drawingml/2006/wordprocessingDrawing" xmlns:w10="urn:schemas-microsoft-com:office:word" xmlns:w="http://schemas.openxmlformats.org/wordprocessingml/2006/main" xmlns:w14="http://schemas.microsoft.com/office/word/2010/wordml" xmlns:w15="http://schemas.microsoft.com/office/word/2012/wordml" xmlns:w16cid="http://schemas.microsoft.com/office/word/2016/wordml/cid" xmlns:w16se="http://schemas.microsoft.com/office/word/2015/wordml/symex" xmlns:wpg="http://schemas.microsoft.com/office/word/2010/wordprocessingGroup" xmlns:wpi="http://schemas.microsoft.com/office/word/2010/wordprocessingInk" xmlns:wne="http://schemas.microsoft.com/office/word/2006/wordml" xmlns:wps="http://schemas.microsoft.com/office/word/2010/wordprocessingShape" mc:Ignorable="w14 w15 w16se w16cid wp14">
+<w:numbering xmlns:wpc="http://schemas.microsoft.com/office/word/2010/wordprocessingCanvas" xmlns:cx="http://schemas.microsoft.com/office/drawing/2014/chartex" xmlns:cx1="http://schemas.microsoft.com/office/drawing/2015/9/8/chartex" xmlns:cx2="http://schemas.microsoft.com/office/drawing/2015/10/21/chartex" xmlns:cx3="http://schemas.microsoft.com/office/drawing/2016/5/9/chartex" xmlns:cx4="http://schemas.microsoft.com/office/drawing/2016/5/10/chartex" xmlns:cx5="http://schemas.microsoft.com/office/drawing/2016/5/11/chartex" xmlns:cx6="http://schemas.microsoft.com/office/drawing/2016/5/12/chartex" xmlns:cx7="http://schemas.microsoft.com/office/drawing/2016/5/13/chartex" xmlns:cx8="http://schemas.microsoft.com/office/drawing/2016/5/14/chartex" xmlns:mc="http://schemas.openxmlformats.org/markup-compatibility/2006" xmlns:aink="http://schemas.microsoft.com/office/drawing/2016/ink" xmlns:am3d="http://schemas.microsoft.com/office/drawing/2017/model3d" xmlns:o="urn:schemas-microsoft-com:office:office" xmlns:oel="http://schemas.microsoft.com/office/2019/extlst" xmlns:r="http://schemas.openxmlformats.org/officeDocument/2006/relationships" xmlns:m="http://schemas.openxmlformats.org/officeDocument/2006/math" xmlns:v="urn:schemas-microsoft-com:vml" xmlns:wp14="http://schemas.microsoft.com/office/word/2010/wordprocessingDrawing" xmlns:wp="http://schemas.openxmlformats.org/drawingml/2006/wordprocessingDrawing" xmlns:w10="urn:schemas-microsoft-com:office:word" xmlns:w="http://schemas.openxmlformats.org/wordprocessingml/2006/main" xmlns:w14="http://schemas.microsoft.com/office/word/2010/wordml" xmlns:w15="http://schemas.microsoft.com/office/word/2012/wordml" xmlns:w16cex="http://schemas.microsoft.com/office/word/2018/wordml/cex" xmlns:w16cid="http://schemas.microsoft.com/office/word/2016/wordml/cid" xmlns:w16="http://schemas.microsoft.com/office/word/2018/wordml" xmlns:w16du="http://schemas.microsoft.com/office/word/2023/wordml/word16du" xmlns:w16sdtdh="http://schemas.microsoft.com/office/word/2020/wordml/sdtdatahash" xmlns:w16sdtfl="http://schemas.microsoft.com/office/word/2024/wordml/sdtformatlock" xmlns:w16se="http://schemas.microsoft.com/office/word/2015/wordml/symex" xmlns:wpg="http://schemas.microsoft.com/office/word/2010/wordprocessingGroup" xmlns:wpi="http://schemas.microsoft.com/office/word/2010/wordprocessingInk" xmlns:wne="http://schemas.microsoft.com/office/word/2006/wordml" xmlns:wps="http://schemas.microsoft.com/office/word/2010/wordprocessingShape" mc:Ignorable="w14 w15 w16se w16cid w16 w16cex w16sdtdh w16sdtfl w16du wp14">
   <w:abstractNum w:abstractNumId="0" w15:restartNumberingAfterBreak="0">
     <w:nsid w:val="1414020B"/>
     <w:multiLevelType w:val="multilevel"/>
@@ -10587,77 +10665,77 @@
       </w:rPr>
     </w:lvl>
   </w:abstractNum>
-  <w:num w:numId="1">
+  <w:num w:numId="1" w16cid:durableId="704215458">
     <w:abstractNumId w:val="13"/>
   </w:num>
-  <w:num w:numId="2">
+  <w:num w:numId="2" w16cid:durableId="759106954">
     <w:abstractNumId w:val="20"/>
   </w:num>
-  <w:num w:numId="3">
+  <w:num w:numId="3" w16cid:durableId="50463509">
     <w:abstractNumId w:val="7"/>
   </w:num>
-  <w:num w:numId="4">
+  <w:num w:numId="4" w16cid:durableId="434205042">
     <w:abstractNumId w:val="0"/>
   </w:num>
-  <w:num w:numId="5">
+  <w:num w:numId="5" w16cid:durableId="87628595">
     <w:abstractNumId w:val="9"/>
   </w:num>
-  <w:num w:numId="6">
+  <w:num w:numId="6" w16cid:durableId="910579075">
     <w:abstractNumId w:val="16"/>
   </w:num>
-  <w:num w:numId="7">
+  <w:num w:numId="7" w16cid:durableId="1762600557">
     <w:abstractNumId w:val="18"/>
   </w:num>
-  <w:num w:numId="8">
+  <w:num w:numId="8" w16cid:durableId="2037926280">
     <w:abstractNumId w:val="5"/>
   </w:num>
-  <w:num w:numId="9">
+  <w:num w:numId="9" w16cid:durableId="730470911">
     <w:abstractNumId w:val="19"/>
   </w:num>
-  <w:num w:numId="10">
+  <w:num w:numId="10" w16cid:durableId="2057579549">
     <w:abstractNumId w:val="8"/>
   </w:num>
-  <w:num w:numId="11">
+  <w:num w:numId="11" w16cid:durableId="395588126">
     <w:abstractNumId w:val="15"/>
   </w:num>
-  <w:num w:numId="12">
+  <w:num w:numId="12" w16cid:durableId="678852089">
     <w:abstractNumId w:val="10"/>
   </w:num>
-  <w:num w:numId="13">
+  <w:num w:numId="13" w16cid:durableId="1159728651">
     <w:abstractNumId w:val="12"/>
   </w:num>
-  <w:num w:numId="14">
+  <w:num w:numId="14" w16cid:durableId="1304307609">
     <w:abstractNumId w:val="17"/>
   </w:num>
-  <w:num w:numId="15">
+  <w:num w:numId="15" w16cid:durableId="2015646639">
     <w:abstractNumId w:val="14"/>
   </w:num>
-  <w:num w:numId="16">
+  <w:num w:numId="16" w16cid:durableId="1592935076">
     <w:abstractNumId w:val="4"/>
   </w:num>
-  <w:num w:numId="17">
+  <w:num w:numId="17" w16cid:durableId="1586694704">
     <w:abstractNumId w:val="3"/>
   </w:num>
-  <w:num w:numId="18">
+  <w:num w:numId="18" w16cid:durableId="1149905560">
     <w:abstractNumId w:val="11"/>
   </w:num>
-  <w:num w:numId="19">
+  <w:num w:numId="19" w16cid:durableId="1914312270">
     <w:abstractNumId w:val="6"/>
   </w:num>
-  <w:num w:numId="20">
+  <w:num w:numId="20" w16cid:durableId="515854030">
     <w:abstractNumId w:val="13"/>
   </w:num>
-  <w:num w:numId="21">
+  <w:num w:numId="21" w16cid:durableId="396440847">
     <w:abstractNumId w:val="2"/>
   </w:num>
-  <w:num w:numId="22">
+  <w:num w:numId="22" w16cid:durableId="1726097285">
     <w:abstractNumId w:val="1"/>
   </w:num>
 </w:numbering>
 </file>
 
 <file path=word/styles.xml><?xml version="1.0" encoding="utf-8"?>
-<w:styles xmlns:mc="http://schemas.openxmlformats.org/markup-compatibility/2006" xmlns:r="http://schemas.openxmlformats.org/officeDocument/2006/relationships" xmlns:w="http://schemas.openxmlformats.org/wordprocessingml/2006/main" xmlns:w14="http://schemas.microsoft.com/office/word/2010/wordml" xmlns:w15="http://schemas.microsoft.com/office/word/2012/wordml" xmlns:w16cid="http://schemas.microsoft.com/office/word/2016/wordml/cid" xmlns:w16se="http://schemas.microsoft.com/office/word/2015/wordml/symex" mc:Ignorable="w14 w15 w16se w16cid">
+<w:styles xmlns:mc="http://schemas.openxmlformats.org/markup-compatibility/2006" xmlns:r="http://schemas.openxmlformats.org/officeDocument/2006/relationships" xmlns:w="http://schemas.openxmlformats.org/wordprocessingml/2006/main" xmlns:w14="http://schemas.microsoft.com/office/word/2010/wordml" xmlns:w15="http://schemas.microsoft.com/office/word/2012/wordml" xmlns:w16cex="http://schemas.microsoft.com/office/word/2018/wordml/cex" xmlns:w16cid="http://schemas.microsoft.com/office/word/2016/wordml/cid" xmlns:w16="http://schemas.microsoft.com/office/word/2018/wordml" xmlns:w16du="http://schemas.microsoft.com/office/word/2023/wordml/word16du" xmlns:w16sdtdh="http://schemas.microsoft.com/office/word/2020/wordml/sdtdatahash" xmlns:w16sdtfl="http://schemas.microsoft.com/office/word/2024/wordml/sdtformatlock" xmlns:w16se="http://schemas.microsoft.com/office/word/2015/wordml/symex" mc:Ignorable="w14 w15 w16se w16cid w16 w16cex w16sdtdh w16sdtfl w16du">
   <w:docDefaults>
     <w:rPrDefault>
       <w:rPr>
@@ -10673,7 +10751,7 @@
       </w:pPr>
     </w:pPrDefault>
   </w:docDefaults>
-  <w:latentStyles w:defLockedState="0" w:defUIPriority="99" w:defSemiHidden="0" w:defUnhideWhenUsed="0" w:defQFormat="0" w:count="375">
+  <w:latentStyles w:defLockedState="0" w:defUIPriority="99" w:defSemiHidden="0" w:defUnhideWhenUsed="0" w:defQFormat="0" w:count="376">
     <w:lsdException w:name="Normal" w:uiPriority="0" w:qFormat="1"/>
     <w:lsdException w:name="heading 1" w:uiPriority="9" w:qFormat="1"/>
     <w:lsdException w:name="heading 2" w:semiHidden="1" w:uiPriority="9" w:unhideWhenUsed="1" w:qFormat="1"/>
@@ -11049,6 +11127,7 @@
     <w:lsdException w:name="Smart Hyperlink" w:semiHidden="1" w:unhideWhenUsed="1"/>
     <w:lsdException w:name="Hashtag" w:semiHidden="1" w:unhideWhenUsed="1"/>
     <w:lsdException w:name="Unresolved Mention" w:semiHidden="1" w:unhideWhenUsed="1"/>
+    <w:lsdException w:name="Smart Link" w:semiHidden="1" w:unhideWhenUsed="1"/>
   </w:latentStyles>
   <w:style w:type="paragraph" w:default="1" w:styleId="Normal">
     <w:name w:val="Normal"/>

</xml_diff>

<commit_message>
🔧 Fix the isDirty flag Transform defaults
The isDirty flag must be set to true when a Transform component is created and each time the translation, rotation, or scale values are changed.
</commit_message>
<xml_diff>
--- a/Project 3 - Transformations.docx
+++ b/Project 3 - Transformations.docx
@@ -972,30 +972,54 @@
           <w:ilvl w:val="0"/>
           <w:numId w:val="18"/>
         </w:numPr>
-      </w:pPr>
-      <w:r>
+        <w:rPr>
+          <w:highlight w:val="green"/>
+        </w:rPr>
+      </w:pPr>
+      <w:r>
+        <w:rPr>
+          <w:highlight w:val="green"/>
+        </w:rPr>
         <w:t xml:space="preserve">The header file has been modified to include a new function, </w:t>
       </w:r>
       <w:proofErr w:type="spellStart"/>
       <w:proofErr w:type="gramStart"/>
       <w:r>
+        <w:rPr>
+          <w:highlight w:val="green"/>
+        </w:rPr>
         <w:t>TransformGetMatrix</w:t>
       </w:r>
       <w:proofErr w:type="spellEnd"/>
       <w:r>
+        <w:rPr>
+          <w:highlight w:val="green"/>
+        </w:rPr>
         <w:t>(</w:t>
       </w:r>
       <w:proofErr w:type="gramEnd"/>
       <w:r>
+        <w:rPr>
+          <w:highlight w:val="green"/>
+        </w:rPr>
         <w:t xml:space="preserve">), which returns the transformation matrix necessary to convert from the </w:t>
       </w:r>
       <w:r>
+        <w:rPr>
+          <w:highlight w:val="green"/>
+        </w:rPr>
         <w:t>Entity</w:t>
       </w:r>
       <w:r>
+        <w:rPr>
+          <w:highlight w:val="green"/>
+        </w:rPr>
         <w:t>’s local (or model) space to the world space (world coordinates)</w:t>
       </w:r>
       <w:r>
+        <w:rPr>
+          <w:highlight w:val="green"/>
+        </w:rPr>
         <w:t>.</w:t>
       </w:r>
     </w:p>
@@ -1006,64 +1030,124 @@
           <w:ilvl w:val="0"/>
           <w:numId w:val="18"/>
         </w:numPr>
-      </w:pPr>
-      <w:r>
+        <w:rPr>
+          <w:highlight w:val="green"/>
+        </w:rPr>
+      </w:pPr>
+      <w:r>
+        <w:rPr>
+          <w:highlight w:val="green"/>
+        </w:rPr>
         <w:t xml:space="preserve">An Entity’s </w:t>
       </w:r>
       <w:r>
+        <w:rPr>
+          <w:highlight w:val="green"/>
+        </w:rPr>
         <w:t xml:space="preserve">transformation matrix </w:t>
       </w:r>
       <w:r>
+        <w:rPr>
+          <w:highlight w:val="green"/>
+        </w:rPr>
         <w:t xml:space="preserve">must be recalculated </w:t>
       </w:r>
       <w:r>
+        <w:rPr>
+          <w:highlight w:val="green"/>
+        </w:rPr>
         <w:t xml:space="preserve">when </w:t>
       </w:r>
       <w:r>
+        <w:rPr>
+          <w:highlight w:val="green"/>
+        </w:rPr>
         <w:t xml:space="preserve">the associated </w:t>
       </w:r>
       <w:r>
+        <w:rPr>
+          <w:highlight w:val="green"/>
+        </w:rPr>
         <w:t xml:space="preserve">translation, rotation, and/or scale are changed.  </w:t>
       </w:r>
       <w:r>
+        <w:rPr>
+          <w:highlight w:val="green"/>
+        </w:rPr>
         <w:t>However, t</w:t>
       </w:r>
       <w:r>
+        <w:rPr>
+          <w:highlight w:val="green"/>
+        </w:rPr>
         <w:t xml:space="preserve">o reduce the number of unnecessary calculations, the </w:t>
       </w:r>
       <w:r>
+        <w:rPr>
+          <w:highlight w:val="green"/>
+        </w:rPr>
         <w:t xml:space="preserve">private </w:t>
       </w:r>
       <w:r>
+        <w:rPr>
+          <w:highlight w:val="green"/>
+        </w:rPr>
         <w:t xml:space="preserve">Transform structure should be modified to include two new variables, a </w:t>
       </w:r>
       <w:r>
+        <w:rPr>
+          <w:highlight w:val="green"/>
+        </w:rPr>
         <w:t xml:space="preserve">stored </w:t>
       </w:r>
       <w:r>
+        <w:rPr>
+          <w:highlight w:val="green"/>
+        </w:rPr>
         <w:t>matrix</w:t>
       </w:r>
       <w:r>
+        <w:rPr>
+          <w:highlight w:val="green"/>
+        </w:rPr>
         <w:t xml:space="preserve"> (type: Matrix2D)</w:t>
       </w:r>
       <w:r>
+        <w:rPr>
+          <w:highlight w:val="green"/>
+        </w:rPr>
         <w:t xml:space="preserve"> and a</w:t>
       </w:r>
       <w:r>
+        <w:rPr>
+          <w:highlight w:val="green"/>
+        </w:rPr>
         <w:t xml:space="preserve">n </w:t>
       </w:r>
       <w:proofErr w:type="spellStart"/>
       <w:r>
+        <w:rPr>
+          <w:highlight w:val="green"/>
+        </w:rPr>
         <w:t>i</w:t>
       </w:r>
       <w:r>
+        <w:rPr>
+          <w:highlight w:val="green"/>
+        </w:rPr>
         <w:t>sDirty</w:t>
       </w:r>
       <w:proofErr w:type="spellEnd"/>
       <w:r>
+        <w:rPr>
+          <w:highlight w:val="green"/>
+        </w:rPr>
         <w:t xml:space="preserve"> flag (type: bool)</w:t>
       </w:r>
       <w:r>
+        <w:rPr>
+          <w:highlight w:val="green"/>
+        </w:rPr>
         <w:t>.</w:t>
       </w:r>
     </w:p>
@@ -1074,25 +1158,46 @@
           <w:ilvl w:val="0"/>
           <w:numId w:val="18"/>
         </w:numPr>
-      </w:pPr>
-      <w:r>
+        <w:rPr>
+          <w:highlight w:val="green"/>
+        </w:rPr>
+      </w:pPr>
+      <w:r>
+        <w:rPr>
+          <w:highlight w:val="green"/>
+        </w:rPr>
         <w:t xml:space="preserve">The </w:t>
       </w:r>
       <w:proofErr w:type="spellStart"/>
       <w:r>
+        <w:rPr>
+          <w:highlight w:val="green"/>
+        </w:rPr>
         <w:t>isDirty</w:t>
       </w:r>
       <w:proofErr w:type="spellEnd"/>
       <w:r>
+        <w:rPr>
+          <w:highlight w:val="green"/>
+        </w:rPr>
         <w:t xml:space="preserve"> flag must be set to true when a Transform component is created </w:t>
       </w:r>
       <w:r>
+        <w:rPr>
+          <w:highlight w:val="green"/>
+        </w:rPr>
         <w:t>and each time</w:t>
       </w:r>
       <w:r>
+        <w:rPr>
+          <w:highlight w:val="green"/>
+        </w:rPr>
         <w:t xml:space="preserve"> the translation, rotation, or scale values are changed</w:t>
       </w:r>
       <w:r>
+        <w:rPr>
+          <w:highlight w:val="green"/>
+        </w:rPr>
         <w:t>.</w:t>
       </w:r>
     </w:p>

</xml_diff>

<commit_message>
📄 Clean the comments and update the word doc
</commit_message>
<xml_diff>
--- a/Project 3 - Transformations.docx
+++ b/Project 3 - Transformations.docx
@@ -1208,24 +1208,42 @@
           <w:ilvl w:val="0"/>
           <w:numId w:val="18"/>
         </w:numPr>
-      </w:pPr>
-      <w:r>
+        <w:rPr>
+          <w:highlight w:val="green"/>
+        </w:rPr>
+      </w:pPr>
+      <w:r>
+        <w:rPr>
+          <w:highlight w:val="green"/>
+        </w:rPr>
         <w:t xml:space="preserve">If the </w:t>
       </w:r>
       <w:proofErr w:type="spellStart"/>
       <w:r>
+        <w:rPr>
+          <w:highlight w:val="green"/>
+        </w:rPr>
         <w:t>isDirty</w:t>
       </w:r>
       <w:proofErr w:type="spellEnd"/>
       <w:r>
+        <w:rPr>
+          <w:highlight w:val="green"/>
+        </w:rPr>
         <w:t xml:space="preserve"> flag is true when </w:t>
       </w:r>
       <w:proofErr w:type="spellStart"/>
       <w:r>
+        <w:rPr>
+          <w:highlight w:val="green"/>
+        </w:rPr>
         <w:t>TransformGetMatrix</w:t>
       </w:r>
       <w:proofErr w:type="spellEnd"/>
       <w:r>
+        <w:rPr>
+          <w:highlight w:val="green"/>
+        </w:rPr>
         <w:t xml:space="preserve"> is called, then the stored transformation matrix must be calculated, as follows:</w:t>
       </w:r>
     </w:p>
@@ -1236,11 +1254,20 @@
           <w:ilvl w:val="1"/>
           <w:numId w:val="18"/>
         </w:numPr>
-      </w:pPr>
-      <w:r>
+        <w:rPr>
+          <w:highlight w:val="green"/>
+        </w:rPr>
+      </w:pPr>
+      <w:r>
+        <w:rPr>
+          <w:highlight w:val="green"/>
+        </w:rPr>
         <w:t>Use the Matrix2DScale, Matrix2DRotRad, and Matrix2DTranslate functions to create separate matrices for the transform’s scale, rotation, and translation values</w:t>
       </w:r>
       <w:r>
+        <w:rPr>
+          <w:highlight w:val="green"/>
+        </w:rPr>
         <w:t>.</w:t>
       </w:r>
     </w:p>
@@ -1251,11 +1278,20 @@
           <w:ilvl w:val="1"/>
           <w:numId w:val="18"/>
         </w:numPr>
-      </w:pPr>
-      <w:r>
+        <w:rPr>
+          <w:highlight w:val="green"/>
+        </w:rPr>
+      </w:pPr>
+      <w:r>
+        <w:rPr>
+          <w:highlight w:val="green"/>
+        </w:rPr>
         <w:t>Concatenate the rotation and scale matrices into a result matrix</w:t>
       </w:r>
       <w:r>
+        <w:rPr>
+          <w:highlight w:val="green"/>
+        </w:rPr>
         <w:t>.</w:t>
       </w:r>
     </w:p>
@@ -1266,11 +1302,20 @@
           <w:ilvl w:val="1"/>
           <w:numId w:val="18"/>
         </w:numPr>
-      </w:pPr>
-      <w:r>
+        <w:rPr>
+          <w:highlight w:val="green"/>
+        </w:rPr>
+      </w:pPr>
+      <w:r>
+        <w:rPr>
+          <w:highlight w:val="green"/>
+        </w:rPr>
         <w:t>Concatenate the translation and result matrices into a result matrix</w:t>
       </w:r>
       <w:r>
+        <w:rPr>
+          <w:highlight w:val="green"/>
+        </w:rPr>
         <w:t>.</w:t>
       </w:r>
     </w:p>
@@ -1281,17 +1326,32 @@
           <w:ilvl w:val="2"/>
           <w:numId w:val="18"/>
         </w:numPr>
-      </w:pPr>
-      <w:r>
+        <w:rPr>
+          <w:highlight w:val="green"/>
+        </w:rPr>
+      </w:pPr>
+      <w:r>
+        <w:rPr>
+          <w:highlight w:val="green"/>
+        </w:rPr>
         <w:t xml:space="preserve">The final concatenation can be performed directly into the transform’s </w:t>
       </w:r>
       <w:r>
+        <w:rPr>
+          <w:highlight w:val="green"/>
+        </w:rPr>
         <w:t xml:space="preserve">stored </w:t>
       </w:r>
       <w:r>
+        <w:rPr>
+          <w:highlight w:val="green"/>
+        </w:rPr>
         <w:t>matrix</w:t>
       </w:r>
       <w:r>
+        <w:rPr>
+          <w:highlight w:val="green"/>
+        </w:rPr>
         <w:t>.</w:t>
       </w:r>
     </w:p>
@@ -1302,19 +1362,34 @@
           <w:ilvl w:val="1"/>
           <w:numId w:val="18"/>
         </w:numPr>
-      </w:pPr>
-      <w:r>
+        <w:rPr>
+          <w:highlight w:val="green"/>
+        </w:rPr>
+      </w:pPr>
+      <w:r>
+        <w:rPr>
+          <w:highlight w:val="green"/>
+        </w:rPr>
         <w:t xml:space="preserve">Set the </w:t>
       </w:r>
       <w:proofErr w:type="spellStart"/>
       <w:r>
+        <w:rPr>
+          <w:highlight w:val="green"/>
+        </w:rPr>
         <w:t>isDirty</w:t>
       </w:r>
       <w:proofErr w:type="spellEnd"/>
       <w:r>
+        <w:rPr>
+          <w:highlight w:val="green"/>
+        </w:rPr>
         <w:t xml:space="preserve"> flag to false</w:t>
       </w:r>
       <w:r>
+        <w:rPr>
+          <w:highlight w:val="green"/>
+        </w:rPr>
         <w:t>.</w:t>
       </w:r>
     </w:p>
@@ -1325,11 +1400,20 @@
           <w:ilvl w:val="1"/>
           <w:numId w:val="18"/>
         </w:numPr>
-      </w:pPr>
-      <w:r>
+        <w:rPr>
+          <w:highlight w:val="yellow"/>
+        </w:rPr>
+      </w:pPr>
+      <w:r>
+        <w:rPr>
+          <w:highlight w:val="yellow"/>
+        </w:rPr>
         <w:t>NOTE: If your objects appear to be transformed incorrectly, then you are likely concatenating the matrices in the wrong order</w:t>
       </w:r>
       <w:r>
+        <w:rPr>
+          <w:highlight w:val="yellow"/>
+        </w:rPr>
         <w:t>.</w:t>
       </w:r>
     </w:p>

</xml_diff>

<commit_message>
🚧 create Level1Scene structure and Load function
</commit_message>
<xml_diff>
--- a/Project 3 - Transformations.docx
+++ b/Project 3 - Transformations.docx
@@ -2313,24 +2313,42 @@
           <w:ilvl w:val="2"/>
           <w:numId w:val="1"/>
         </w:numPr>
-      </w:pPr>
-      <w:r>
+        <w:rPr>
+          <w:highlight w:val="green"/>
+        </w:rPr>
+      </w:pPr>
+      <w:r>
+        <w:rPr>
+          <w:highlight w:val="green"/>
+        </w:rPr>
         <w:t xml:space="preserve">Add an </w:t>
       </w:r>
       <w:proofErr w:type="spellStart"/>
       <w:r>
+        <w:rPr>
+          <w:highlight w:val="green"/>
+        </w:rPr>
         <w:t>enum</w:t>
       </w:r>
       <w:proofErr w:type="spellEnd"/>
       <w:r>
+        <w:rPr>
+          <w:highlight w:val="green"/>
+        </w:rPr>
         <w:t xml:space="preserve">, </w:t>
       </w:r>
       <w:proofErr w:type="spellStart"/>
       <w:r>
+        <w:rPr>
+          <w:highlight w:val="green"/>
+        </w:rPr>
         <w:t>MonkeyStates</w:t>
       </w:r>
       <w:proofErr w:type="spellEnd"/>
       <w:r>
+        <w:rPr>
+          <w:highlight w:val="green"/>
+        </w:rPr>
         <w:t>, with the following states:</w:t>
       </w:r>
     </w:p>
@@ -2407,8 +2425,14 @@
           <w:ilvl w:val="2"/>
           <w:numId w:val="1"/>
         </w:numPr>
-      </w:pPr>
-      <w:r>
+        <w:rPr>
+          <w:highlight w:val="green"/>
+        </w:rPr>
+      </w:pPr>
+      <w:r>
+        <w:rPr>
+          <w:highlight w:val="green"/>
+        </w:rPr>
         <w:t>Add the following constants:</w:t>
       </w:r>
     </w:p>
@@ -2691,16 +2715,28 @@
           <w:ilvl w:val="2"/>
           <w:numId w:val="1"/>
         </w:numPr>
-      </w:pPr>
-      <w:r>
+        <w:rPr>
+          <w:highlight w:val="green"/>
+        </w:rPr>
+      </w:pPr>
+      <w:r>
+        <w:rPr>
+          <w:highlight w:val="green"/>
+        </w:rPr>
         <w:t xml:space="preserve">Add a </w:t>
       </w:r>
       <w:proofErr w:type="spellStart"/>
       <w:r>
+        <w:rPr>
+          <w:highlight w:val="green"/>
+        </w:rPr>
         <w:t>MonkeyStates</w:t>
       </w:r>
       <w:proofErr w:type="spellEnd"/>
       <w:r>
+        <w:rPr>
+          <w:highlight w:val="green"/>
+        </w:rPr>
         <w:t xml:space="preserve"> variable</w:t>
       </w:r>
     </w:p>
@@ -2812,8 +2848,14 @@
           <w:ilvl w:val="2"/>
           <w:numId w:val="1"/>
         </w:numPr>
-      </w:pPr>
-      <w:r>
+        <w:rPr>
+          <w:highlight w:val="green"/>
+        </w:rPr>
+      </w:pPr>
+      <w:r>
+        <w:rPr>
+          <w:highlight w:val="green"/>
+        </w:rPr>
         <w:t>Add a buffer for printing the Lives text (“Lives: #”)</w:t>
       </w:r>
     </w:p>
@@ -2900,11 +2942,20 @@
           <w:ilvl w:val="3"/>
           <w:numId w:val="1"/>
         </w:numPr>
-      </w:pPr>
-      <w:r>
+        <w:rPr>
+          <w:highlight w:val="yellow"/>
+        </w:rPr>
+      </w:pPr>
+      <w:r>
+        <w:rPr>
+          <w:highlight w:val="yellow"/>
+        </w:rPr>
         <w:t>Note: This is an arbitrarily sized buffer that is sufficiently large for its intended purpose</w:t>
       </w:r>
       <w:r>
+        <w:rPr>
+          <w:highlight w:val="yellow"/>
+        </w:rPr>
         <w:t>.</w:t>
       </w:r>
     </w:p>
@@ -2947,25 +2998,46 @@
           <w:ilvl w:val="3"/>
           <w:numId w:val="1"/>
         </w:numPr>
-      </w:pPr>
-      <w:r>
+        <w:rPr>
+          <w:highlight w:val="yellow"/>
+        </w:rPr>
+      </w:pPr>
+      <w:r>
+        <w:rPr>
+          <w:highlight w:val="yellow"/>
+        </w:rPr>
         <w:t>HINT</w:t>
       </w:r>
       <w:r>
+        <w:rPr>
+          <w:highlight w:val="yellow"/>
+        </w:rPr>
         <w:t xml:space="preserve">: </w:t>
       </w:r>
       <w:r>
+        <w:rPr>
+          <w:highlight w:val="yellow"/>
+        </w:rPr>
         <w:t>T</w:t>
       </w:r>
       <w:r>
+        <w:rPr>
+          <w:highlight w:val="yellow"/>
+        </w:rPr>
         <w:t xml:space="preserve">his includes pointers for the Mesh and </w:t>
       </w:r>
       <w:proofErr w:type="spellStart"/>
       <w:r>
+        <w:rPr>
+          <w:highlight w:val="yellow"/>
+        </w:rPr>
         <w:t>SpriteSource</w:t>
       </w:r>
       <w:proofErr w:type="spellEnd"/>
       <w:r>
+        <w:rPr>
+          <w:highlight w:val="yellow"/>
+        </w:rPr>
         <w:t xml:space="preserve"> objects mentioned in the following section.</w:t>
       </w:r>
     </w:p>
@@ -2995,9 +3067,13 @@
           <w:rFonts w:ascii="Consolas" w:hAnsi="Consolas"/>
           <w:sz w:val="22"/>
           <w:szCs w:val="22"/>
-        </w:rPr>
-      </w:pPr>
-      <w:r>
+          <w:highlight w:val="green"/>
+        </w:rPr>
+      </w:pPr>
+      <w:r>
+        <w:rPr>
+          <w:highlight w:val="green"/>
+        </w:rPr>
         <w:t xml:space="preserve">Read the number of lives from the file, </w:t>
       </w:r>
       <w:r>
@@ -3006,6 +3082,7 @@
           <w:color w:val="A31515"/>
           <w:sz w:val="22"/>
           <w:szCs w:val="22"/>
+          <w:highlight w:val="green"/>
         </w:rPr>
         <w:t>"Data/Level1_Lives.txt"</w:t>
       </w:r>
@@ -3045,20 +3122,38 @@
           <w:ilvl w:val="2"/>
           <w:numId w:val="1"/>
         </w:numPr>
-      </w:pPr>
-      <w:r>
+        <w:rPr>
+          <w:highlight w:val="green"/>
+        </w:rPr>
+      </w:pPr>
+      <w:r>
+        <w:rPr>
+          <w:highlight w:val="green"/>
+        </w:rPr>
         <w:t xml:space="preserve">Create </w:t>
       </w:r>
       <w:r>
+        <w:rPr>
+          <w:highlight w:val="green"/>
+        </w:rPr>
         <w:t>a</w:t>
       </w:r>
       <w:r>
+        <w:rPr>
+          <w:highlight w:val="green"/>
+        </w:rPr>
         <w:t xml:space="preserve"> quad </w:t>
       </w:r>
       <w:r>
+        <w:rPr>
+          <w:highlight w:val="green"/>
+        </w:rPr>
         <w:t>M</w:t>
       </w:r>
       <w:r>
+        <w:rPr>
+          <w:highlight w:val="green"/>
+        </w:rPr>
         <w:t>esh with the following parameters:</w:t>
       </w:r>
     </w:p>
@@ -3268,14 +3363,26 @@
           <w:ilvl w:val="2"/>
           <w:numId w:val="1"/>
         </w:numPr>
-      </w:pPr>
-      <w:r>
+        <w:rPr>
+          <w:highlight w:val="green"/>
+        </w:rPr>
+      </w:pPr>
+      <w:r>
+        <w:rPr>
+          <w:highlight w:val="green"/>
+        </w:rPr>
         <w:t xml:space="preserve">Create a quad </w:t>
       </w:r>
       <w:r>
+        <w:rPr>
+          <w:highlight w:val="green"/>
+        </w:rPr>
         <w:t>M</w:t>
       </w:r>
       <w:r>
+        <w:rPr>
+          <w:highlight w:val="green"/>
+        </w:rPr>
         <w:t>esh with the following parameters:</w:t>
       </w:r>
     </w:p>
@@ -3495,25 +3602,46 @@
           <w:ilvl w:val="2"/>
           <w:numId w:val="1"/>
         </w:numPr>
-      </w:pPr>
-      <w:r>
+        <w:rPr>
+          <w:highlight w:val="green"/>
+        </w:rPr>
+      </w:pPr>
+      <w:r>
+        <w:rPr>
+          <w:highlight w:val="green"/>
+        </w:rPr>
         <w:t xml:space="preserve">Create a </w:t>
       </w:r>
       <w:proofErr w:type="spellStart"/>
       <w:r>
+        <w:rPr>
+          <w:highlight w:val="green"/>
+        </w:rPr>
         <w:t>S</w:t>
       </w:r>
       <w:r>
+        <w:rPr>
+          <w:highlight w:val="green"/>
+        </w:rPr>
         <w:t>prite</w:t>
       </w:r>
       <w:r>
+        <w:rPr>
+          <w:highlight w:val="green"/>
+        </w:rPr>
         <w:t>S</w:t>
       </w:r>
       <w:r>
+        <w:rPr>
+          <w:highlight w:val="green"/>
+        </w:rPr>
         <w:t>ource</w:t>
       </w:r>
       <w:proofErr w:type="spellEnd"/>
       <w:r>
+        <w:rPr>
+          <w:highlight w:val="green"/>
+        </w:rPr>
         <w:t xml:space="preserve"> with a 1x1 sprite sheet:</w:t>
       </w:r>
     </w:p>
@@ -3570,16 +3698,28 @@
           <w:ilvl w:val="2"/>
           <w:numId w:val="1"/>
         </w:numPr>
-      </w:pPr>
-      <w:r>
+        <w:rPr>
+          <w:highlight w:val="green"/>
+        </w:rPr>
+      </w:pPr>
+      <w:r>
+        <w:rPr>
+          <w:highlight w:val="green"/>
+        </w:rPr>
         <w:t xml:space="preserve">Create a </w:t>
       </w:r>
       <w:proofErr w:type="spellStart"/>
       <w:r>
+        <w:rPr>
+          <w:highlight w:val="green"/>
+        </w:rPr>
         <w:t>SpriteSource</w:t>
       </w:r>
       <w:proofErr w:type="spellEnd"/>
       <w:r>
+        <w:rPr>
+          <w:highlight w:val="green"/>
+        </w:rPr>
         <w:t xml:space="preserve"> with a 1x1 sprite sheet:</w:t>
       </w:r>
     </w:p>
@@ -3618,19 +3758,34 @@
           <w:ilvl w:val="2"/>
           <w:numId w:val="1"/>
         </w:numPr>
-      </w:pPr>
-      <w:r>
+        <w:rPr>
+          <w:highlight w:val="green"/>
+        </w:rPr>
+      </w:pPr>
+      <w:r>
+        <w:rPr>
+          <w:highlight w:val="green"/>
+        </w:rPr>
         <w:t xml:space="preserve">Create a </w:t>
       </w:r>
       <w:proofErr w:type="spellStart"/>
       <w:r>
+        <w:rPr>
+          <w:highlight w:val="green"/>
+        </w:rPr>
         <w:t>SpriteSource</w:t>
       </w:r>
       <w:proofErr w:type="spellEnd"/>
       <w:r>
+        <w:rPr>
+          <w:highlight w:val="green"/>
+        </w:rPr>
         <w:t xml:space="preserve"> </w:t>
       </w:r>
       <w:r>
+        <w:rPr>
+          <w:highlight w:val="green"/>
+        </w:rPr>
         <w:t>with a 3x3 sprite sheet:</w:t>
       </w:r>
     </w:p>
@@ -3687,31 +3842,58 @@
           <w:ilvl w:val="2"/>
           <w:numId w:val="1"/>
         </w:numPr>
-      </w:pPr>
-      <w:r>
+        <w:rPr>
+          <w:highlight w:val="green"/>
+        </w:rPr>
+      </w:pPr>
+      <w:r>
+        <w:rPr>
+          <w:highlight w:val="green"/>
+        </w:rPr>
         <w:t xml:space="preserve">Create a </w:t>
       </w:r>
       <w:proofErr w:type="spellStart"/>
       <w:r>
+        <w:rPr>
+          <w:highlight w:val="green"/>
+        </w:rPr>
         <w:t>SpriteSource</w:t>
       </w:r>
       <w:proofErr w:type="spellEnd"/>
       <w:r>
+        <w:rPr>
+          <w:highlight w:val="green"/>
+        </w:rPr>
         <w:t xml:space="preserve"> with a </w:t>
       </w:r>
       <w:r>
+        <w:rPr>
+          <w:highlight w:val="green"/>
+        </w:rPr>
         <w:t>1</w:t>
       </w:r>
       <w:r>
+        <w:rPr>
+          <w:highlight w:val="green"/>
+        </w:rPr>
         <w:t>6</w:t>
       </w:r>
       <w:r>
+        <w:rPr>
+          <w:highlight w:val="green"/>
+        </w:rPr>
         <w:t>x</w:t>
       </w:r>
       <w:r>
+        <w:rPr>
+          <w:highlight w:val="green"/>
+        </w:rPr>
         <w:t>8</w:t>
       </w:r>
       <w:r>
+        <w:rPr>
+          <w:highlight w:val="green"/>
+        </w:rPr>
         <w:t xml:space="preserve"> sprite sheet:</w:t>
       </w:r>
     </w:p>

</xml_diff>

<commit_message>
🚧 Create Level1SceneSetMonkeyState function
- a new private function for managing the “Monkey” Entity’s current state and animation.
- AnimationPlay not yet created but is now called
</commit_message>
<xml_diff>
--- a/Project 3 - Transformations.docx
+++ b/Project 3 - Transformations.docx
@@ -3998,26 +3998,45 @@
           <w:ilvl w:val="2"/>
           <w:numId w:val="1"/>
         </w:numPr>
-      </w:pPr>
-      <w:r>
+        <w:rPr>
+          <w:highlight w:val="green"/>
+        </w:rPr>
+      </w:pPr>
+      <w:r>
+        <w:rPr>
+          <w:highlight w:val="green"/>
+        </w:rPr>
         <w:t xml:space="preserve">Create a new </w:t>
       </w:r>
       <w:r>
         <w:rPr>
           <w:i/>
+          <w:highlight w:val="green"/>
         </w:rPr>
         <w:t xml:space="preserve">private </w:t>
       </w:r>
       <w:r>
+        <w:rPr>
+          <w:highlight w:val="green"/>
+        </w:rPr>
         <w:t xml:space="preserve">function for managing the “Monkey” </w:t>
       </w:r>
       <w:r>
+        <w:rPr>
+          <w:highlight w:val="green"/>
+        </w:rPr>
         <w:t>Entity’s</w:t>
       </w:r>
       <w:r>
+        <w:rPr>
+          <w:highlight w:val="green"/>
+        </w:rPr>
         <w:t xml:space="preserve"> current state and animation</w:t>
       </w:r>
       <w:r>
+        <w:rPr>
+          <w:highlight w:val="green"/>
+        </w:rPr>
         <w:t>.</w:t>
       </w:r>
     </w:p>
@@ -4186,32 +4205,56 @@
           <w:ilvl w:val="2"/>
           <w:numId w:val="1"/>
         </w:numPr>
-      </w:pPr>
-      <w:r>
+        <w:rPr>
+          <w:highlight w:val="green"/>
+        </w:rPr>
+      </w:pPr>
+      <w:r>
+        <w:rPr>
+          <w:highlight w:val="green"/>
+        </w:rPr>
         <w:t>If (</w:t>
       </w:r>
       <w:proofErr w:type="spellStart"/>
       <w:proofErr w:type="gramStart"/>
       <w:r>
+        <w:rPr>
+          <w:highlight w:val="green"/>
+        </w:rPr>
         <w:t>monkeyState</w:t>
       </w:r>
       <w:proofErr w:type="spellEnd"/>
       <w:r>
+        <w:rPr>
+          <w:highlight w:val="green"/>
+        </w:rPr>
         <w:t xml:space="preserve"> !</w:t>
       </w:r>
       <w:proofErr w:type="gramEnd"/>
       <w:r>
+        <w:rPr>
+          <w:highlight w:val="green"/>
+        </w:rPr>
         <w:t xml:space="preserve">= </w:t>
       </w:r>
       <w:proofErr w:type="spellStart"/>
       <w:r>
+        <w:rPr>
+          <w:highlight w:val="green"/>
+        </w:rPr>
         <w:t>newState</w:t>
       </w:r>
       <w:proofErr w:type="spellEnd"/>
       <w:r>
+        <w:rPr>
+          <w:highlight w:val="green"/>
+        </w:rPr>
         <w:t>)</w:t>
       </w:r>
       <w:r>
+        <w:rPr>
+          <w:highlight w:val="green"/>
+        </w:rPr>
         <w:t>,</w:t>
       </w:r>
     </w:p>
@@ -4222,24 +4265,42 @@
           <w:ilvl w:val="3"/>
           <w:numId w:val="1"/>
         </w:numPr>
-      </w:pPr>
-      <w:r>
+        <w:rPr>
+          <w:highlight w:val="green"/>
+        </w:rPr>
+      </w:pPr>
+      <w:r>
+        <w:rPr>
+          <w:highlight w:val="green"/>
+        </w:rPr>
         <w:t xml:space="preserve">Set </w:t>
       </w:r>
       <w:proofErr w:type="spellStart"/>
       <w:r>
+        <w:rPr>
+          <w:highlight w:val="green"/>
+        </w:rPr>
         <w:t>monkeyState</w:t>
       </w:r>
       <w:proofErr w:type="spellEnd"/>
       <w:r>
+        <w:rPr>
+          <w:highlight w:val="green"/>
+        </w:rPr>
         <w:t xml:space="preserve"> = </w:t>
       </w:r>
       <w:proofErr w:type="spellStart"/>
       <w:r>
+        <w:rPr>
+          <w:highlight w:val="green"/>
+        </w:rPr>
         <w:t>newState</w:t>
       </w:r>
       <w:proofErr w:type="spellEnd"/>
       <w:r>
+        <w:rPr>
+          <w:highlight w:val="green"/>
+        </w:rPr>
         <w:t>.</w:t>
       </w:r>
     </w:p>
@@ -4250,29 +4311,56 @@
           <w:ilvl w:val="3"/>
           <w:numId w:val="1"/>
         </w:numPr>
-      </w:pPr>
-      <w:r>
+        <w:rPr>
+          <w:highlight w:val="green"/>
+        </w:rPr>
+      </w:pPr>
+      <w:r>
+        <w:rPr>
+          <w:highlight w:val="green"/>
+        </w:rPr>
         <w:t xml:space="preserve">Get the </w:t>
       </w:r>
       <w:r>
+        <w:rPr>
+          <w:highlight w:val="green"/>
+        </w:rPr>
         <w:t>Entity’s</w:t>
       </w:r>
       <w:r>
+        <w:rPr>
+          <w:highlight w:val="green"/>
+        </w:rPr>
         <w:t xml:space="preserve"> </w:t>
       </w:r>
       <w:r>
+        <w:rPr>
+          <w:highlight w:val="green"/>
+        </w:rPr>
         <w:t>S</w:t>
       </w:r>
       <w:r>
+        <w:rPr>
+          <w:highlight w:val="green"/>
+        </w:rPr>
         <w:t xml:space="preserve">prite and </w:t>
       </w:r>
       <w:r>
+        <w:rPr>
+          <w:highlight w:val="green"/>
+        </w:rPr>
         <w:t>A</w:t>
       </w:r>
       <w:r>
+        <w:rPr>
+          <w:highlight w:val="green"/>
+        </w:rPr>
         <w:t>nimation components</w:t>
       </w:r>
       <w:r>
+        <w:rPr>
+          <w:highlight w:val="green"/>
+        </w:rPr>
         <w:t>.</w:t>
       </w:r>
     </w:p>
@@ -4283,16 +4371,28 @@
           <w:ilvl w:val="3"/>
           <w:numId w:val="1"/>
         </w:numPr>
-      </w:pPr>
-      <w:r>
+        <w:rPr>
+          <w:highlight w:val="green"/>
+        </w:rPr>
+      </w:pPr>
+      <w:r>
+        <w:rPr>
+          <w:highlight w:val="green"/>
+        </w:rPr>
         <w:t>Switch(</w:t>
       </w:r>
       <w:proofErr w:type="spellStart"/>
       <w:r>
+        <w:rPr>
+          <w:highlight w:val="green"/>
+        </w:rPr>
         <w:t>newState</w:t>
       </w:r>
       <w:proofErr w:type="spellEnd"/>
       <w:r>
+        <w:rPr>
+          <w:highlight w:val="green"/>
+        </w:rPr>
         <w:t>)</w:t>
       </w:r>
     </w:p>
@@ -4303,16 +4403,28 @@
           <w:ilvl w:val="4"/>
           <w:numId w:val="1"/>
         </w:numPr>
-      </w:pPr>
-      <w:r>
+        <w:rPr>
+          <w:highlight w:val="green"/>
+        </w:rPr>
+      </w:pPr>
+      <w:r>
+        <w:rPr>
+          <w:highlight w:val="green"/>
+        </w:rPr>
         <w:t xml:space="preserve">Case </w:t>
       </w:r>
       <w:proofErr w:type="spellStart"/>
       <w:r>
+        <w:rPr>
+          <w:highlight w:val="green"/>
+        </w:rPr>
         <w:t>MonkeyIdle</w:t>
       </w:r>
       <w:proofErr w:type="spellEnd"/>
       <w:r>
+        <w:rPr>
+          <w:highlight w:val="green"/>
+        </w:rPr>
         <w:t>:</w:t>
       </w:r>
     </w:p>
@@ -4323,17 +4435,32 @@
           <w:ilvl w:val="5"/>
           <w:numId w:val="1"/>
         </w:numPr>
-      </w:pPr>
-      <w:r>
+        <w:rPr>
+          <w:highlight w:val="green"/>
+        </w:rPr>
+      </w:pPr>
+      <w:r>
+        <w:rPr>
+          <w:highlight w:val="green"/>
+        </w:rPr>
         <w:t xml:space="preserve">Set the </w:t>
       </w:r>
       <w:r>
+        <w:rPr>
+          <w:highlight w:val="green"/>
+        </w:rPr>
         <w:t>Sprite’s M</w:t>
       </w:r>
       <w:r>
+        <w:rPr>
+          <w:highlight w:val="green"/>
+        </w:rPr>
         <w:t>esh to the 1x1 mesh</w:t>
       </w:r>
       <w:r>
+        <w:rPr>
+          <w:highlight w:val="green"/>
+        </w:rPr>
         <w:t>.</w:t>
       </w:r>
     </w:p>
@@ -4344,39 +4471,72 @@
           <w:ilvl w:val="5"/>
           <w:numId w:val="1"/>
         </w:numPr>
-      </w:pPr>
-      <w:r>
+        <w:rPr>
+          <w:highlight w:val="green"/>
+        </w:rPr>
+      </w:pPr>
+      <w:r>
+        <w:rPr>
+          <w:highlight w:val="green"/>
+        </w:rPr>
         <w:t xml:space="preserve">Set the </w:t>
       </w:r>
       <w:r>
+        <w:rPr>
+          <w:highlight w:val="green"/>
+        </w:rPr>
         <w:t xml:space="preserve">Sprite’s </w:t>
       </w:r>
       <w:proofErr w:type="spellStart"/>
       <w:r>
+        <w:rPr>
+          <w:highlight w:val="green"/>
+        </w:rPr>
         <w:t>S</w:t>
       </w:r>
       <w:r>
+        <w:rPr>
+          <w:highlight w:val="green"/>
+        </w:rPr>
         <w:t>prite</w:t>
       </w:r>
       <w:r>
+        <w:rPr>
+          <w:highlight w:val="green"/>
+        </w:rPr>
         <w:t>S</w:t>
       </w:r>
       <w:r>
+        <w:rPr>
+          <w:highlight w:val="green"/>
+        </w:rPr>
         <w:t>ource</w:t>
       </w:r>
       <w:proofErr w:type="spellEnd"/>
       <w:r>
+        <w:rPr>
+          <w:highlight w:val="green"/>
+        </w:rPr>
         <w:t xml:space="preserve"> to “</w:t>
       </w:r>
       <w:proofErr w:type="spellStart"/>
       <w:r>
+        <w:rPr>
+          <w:highlight w:val="green"/>
+        </w:rPr>
         <w:t>MonkeyIdle</w:t>
       </w:r>
       <w:proofErr w:type="spellEnd"/>
       <w:r>
+        <w:rPr>
+          <w:highlight w:val="green"/>
+        </w:rPr>
         <w:t>”</w:t>
       </w:r>
       <w:r>
+        <w:rPr>
+          <w:highlight w:val="green"/>
+        </w:rPr>
         <w:t>.</w:t>
       </w:r>
     </w:p>
@@ -4387,26 +4547,47 @@
           <w:ilvl w:val="5"/>
           <w:numId w:val="1"/>
         </w:numPr>
-      </w:pPr>
-      <w:r>
+        <w:rPr>
+          <w:highlight w:val="yellow"/>
+        </w:rPr>
+      </w:pPr>
+      <w:r>
+        <w:rPr>
+          <w:highlight w:val="yellow"/>
+        </w:rPr>
         <w:lastRenderedPageBreak/>
         <w:t xml:space="preserve">Call </w:t>
       </w:r>
       <w:proofErr w:type="spellStart"/>
       <w:r>
+        <w:rPr>
+          <w:highlight w:val="yellow"/>
+        </w:rPr>
         <w:t>AnimationPlay</w:t>
       </w:r>
       <w:proofErr w:type="spellEnd"/>
       <w:r>
+        <w:rPr>
+          <w:highlight w:val="yellow"/>
+        </w:rPr>
         <w:t xml:space="preserve"> with a frame count of 1, a frame </w:t>
       </w:r>
       <w:r>
+        <w:rPr>
+          <w:highlight w:val="yellow"/>
+        </w:rPr>
         <w:t>duration</w:t>
       </w:r>
       <w:r>
+        <w:rPr>
+          <w:highlight w:val="yellow"/>
+        </w:rPr>
         <w:t xml:space="preserve"> of 0.0f, and looping = false</w:t>
       </w:r>
       <w:r>
+        <w:rPr>
+          <w:highlight w:val="yellow"/>
+        </w:rPr>
         <w:t>.</w:t>
       </w:r>
     </w:p>
@@ -4437,23 +4618,44 @@
           <w:ilvl w:val="5"/>
           <w:numId w:val="1"/>
         </w:numPr>
-      </w:pPr>
-      <w:r>
+        <w:rPr>
+          <w:highlight w:val="green"/>
+        </w:rPr>
+      </w:pPr>
+      <w:r>
+        <w:rPr>
+          <w:highlight w:val="green"/>
+        </w:rPr>
         <w:t xml:space="preserve">Set the </w:t>
       </w:r>
       <w:r>
+        <w:rPr>
+          <w:highlight w:val="green"/>
+        </w:rPr>
         <w:t>S</w:t>
       </w:r>
       <w:r>
+        <w:rPr>
+          <w:highlight w:val="green"/>
+        </w:rPr>
         <w:t xml:space="preserve">prite’s </w:t>
       </w:r>
       <w:r>
+        <w:rPr>
+          <w:highlight w:val="green"/>
+        </w:rPr>
         <w:t>M</w:t>
       </w:r>
       <w:r>
+        <w:rPr>
+          <w:highlight w:val="green"/>
+        </w:rPr>
         <w:t>esh to the 3x3 mesh</w:t>
       </w:r>
       <w:r>
+        <w:rPr>
+          <w:highlight w:val="green"/>
+        </w:rPr>
         <w:t>.</w:t>
       </w:r>
     </w:p>
@@ -4464,39 +4666,72 @@
           <w:ilvl w:val="5"/>
           <w:numId w:val="1"/>
         </w:numPr>
-      </w:pPr>
-      <w:r>
+        <w:rPr>
+          <w:highlight w:val="green"/>
+        </w:rPr>
+      </w:pPr>
+      <w:r>
+        <w:rPr>
+          <w:highlight w:val="green"/>
+        </w:rPr>
         <w:t xml:space="preserve">Set the </w:t>
       </w:r>
       <w:r>
+        <w:rPr>
+          <w:highlight w:val="green"/>
+        </w:rPr>
         <w:t xml:space="preserve">Sprite’s </w:t>
       </w:r>
       <w:proofErr w:type="spellStart"/>
       <w:r>
+        <w:rPr>
+          <w:highlight w:val="green"/>
+        </w:rPr>
         <w:t>S</w:t>
       </w:r>
       <w:r>
+        <w:rPr>
+          <w:highlight w:val="green"/>
+        </w:rPr>
         <w:t>prite</w:t>
       </w:r>
       <w:r>
+        <w:rPr>
+          <w:highlight w:val="green"/>
+        </w:rPr>
         <w:t>S</w:t>
       </w:r>
       <w:r>
+        <w:rPr>
+          <w:highlight w:val="green"/>
+        </w:rPr>
         <w:t>ource</w:t>
       </w:r>
       <w:proofErr w:type="spellEnd"/>
       <w:r>
+        <w:rPr>
+          <w:highlight w:val="green"/>
+        </w:rPr>
         <w:t xml:space="preserve"> to “</w:t>
       </w:r>
       <w:proofErr w:type="spellStart"/>
       <w:r>
+        <w:rPr>
+          <w:highlight w:val="green"/>
+        </w:rPr>
         <w:t>MonkeyWalk</w:t>
       </w:r>
       <w:proofErr w:type="spellEnd"/>
       <w:r>
+        <w:rPr>
+          <w:highlight w:val="green"/>
+        </w:rPr>
         <w:t>”</w:t>
       </w:r>
       <w:r>
+        <w:rPr>
+          <w:highlight w:val="green"/>
+        </w:rPr>
         <w:t>.</w:t>
       </w:r>
     </w:p>
@@ -4507,25 +4742,46 @@
           <w:ilvl w:val="5"/>
           <w:numId w:val="1"/>
         </w:numPr>
-      </w:pPr>
-      <w:r>
+        <w:rPr>
+          <w:highlight w:val="yellow"/>
+        </w:rPr>
+      </w:pPr>
+      <w:r>
+        <w:rPr>
+          <w:highlight w:val="yellow"/>
+        </w:rPr>
         <w:t xml:space="preserve">Call </w:t>
       </w:r>
       <w:proofErr w:type="spellStart"/>
       <w:r>
+        <w:rPr>
+          <w:highlight w:val="yellow"/>
+        </w:rPr>
         <w:t>AnimationPlay</w:t>
       </w:r>
       <w:proofErr w:type="spellEnd"/>
       <w:r>
+        <w:rPr>
+          <w:highlight w:val="yellow"/>
+        </w:rPr>
         <w:t xml:space="preserve"> with a frame count of 8, a </w:t>
       </w:r>
       <w:r>
+        <w:rPr>
+          <w:highlight w:val="yellow"/>
+        </w:rPr>
         <w:t>frame duration</w:t>
       </w:r>
       <w:r>
+        <w:rPr>
+          <w:highlight w:val="yellow"/>
+        </w:rPr>
         <w:t xml:space="preserve"> of 0.05f, and looping = true</w:t>
       </w:r>
       <w:r>
+        <w:rPr>
+          <w:highlight w:val="yellow"/>
+        </w:rPr>
         <w:t>.</w:t>
       </w:r>
     </w:p>
@@ -4556,23 +4812,44 @@
           <w:ilvl w:val="5"/>
           <w:numId w:val="1"/>
         </w:numPr>
-      </w:pPr>
-      <w:r>
+        <w:rPr>
+          <w:highlight w:val="green"/>
+        </w:rPr>
+      </w:pPr>
+      <w:r>
+        <w:rPr>
+          <w:highlight w:val="green"/>
+        </w:rPr>
         <w:t xml:space="preserve">Set the </w:t>
       </w:r>
       <w:r>
+        <w:rPr>
+          <w:highlight w:val="green"/>
+        </w:rPr>
         <w:t>S</w:t>
       </w:r>
       <w:r>
+        <w:rPr>
+          <w:highlight w:val="green"/>
+        </w:rPr>
         <w:t xml:space="preserve">prite’s </w:t>
       </w:r>
       <w:r>
+        <w:rPr>
+          <w:highlight w:val="green"/>
+        </w:rPr>
         <w:t>M</w:t>
       </w:r>
       <w:r>
+        <w:rPr>
+          <w:highlight w:val="green"/>
+        </w:rPr>
         <w:t>esh to the 1x1 mesh</w:t>
       </w:r>
       <w:r>
+        <w:rPr>
+          <w:highlight w:val="green"/>
+        </w:rPr>
         <w:t>.</w:t>
       </w:r>
     </w:p>
@@ -4583,42 +4860,78 @@
           <w:ilvl w:val="5"/>
           <w:numId w:val="1"/>
         </w:numPr>
-      </w:pPr>
-      <w:r>
+        <w:rPr>
+          <w:highlight w:val="green"/>
+        </w:rPr>
+      </w:pPr>
+      <w:r>
+        <w:rPr>
+          <w:highlight w:val="green"/>
+        </w:rPr>
         <w:t xml:space="preserve">Set the </w:t>
       </w:r>
       <w:r>
+        <w:rPr>
+          <w:highlight w:val="green"/>
+        </w:rPr>
         <w:t>S</w:t>
       </w:r>
       <w:r>
+        <w:rPr>
+          <w:highlight w:val="green"/>
+        </w:rPr>
         <w:t>prite</w:t>
       </w:r>
       <w:r>
+        <w:rPr>
+          <w:highlight w:val="green"/>
+        </w:rPr>
         <w:t>’s</w:t>
       </w:r>
       <w:r>
+        <w:rPr>
+          <w:highlight w:val="green"/>
+        </w:rPr>
         <w:t xml:space="preserve"> </w:t>
       </w:r>
       <w:proofErr w:type="spellStart"/>
       <w:r>
+        <w:rPr>
+          <w:highlight w:val="green"/>
+        </w:rPr>
         <w:t>SpriteS</w:t>
       </w:r>
       <w:r>
+        <w:rPr>
+          <w:highlight w:val="green"/>
+        </w:rPr>
         <w:t>ource</w:t>
       </w:r>
       <w:proofErr w:type="spellEnd"/>
       <w:r>
+        <w:rPr>
+          <w:highlight w:val="green"/>
+        </w:rPr>
         <w:t xml:space="preserve"> to “</w:t>
       </w:r>
       <w:proofErr w:type="spellStart"/>
       <w:r>
+        <w:rPr>
+          <w:highlight w:val="green"/>
+        </w:rPr>
         <w:t>MonkeyJump</w:t>
       </w:r>
       <w:proofErr w:type="spellEnd"/>
       <w:r>
+        <w:rPr>
+          <w:highlight w:val="green"/>
+        </w:rPr>
         <w:t>”</w:t>
       </w:r>
       <w:r>
+        <w:rPr>
+          <w:highlight w:val="green"/>
+        </w:rPr>
         <w:t>.</w:t>
       </w:r>
     </w:p>
@@ -4629,25 +4942,46 @@
           <w:ilvl w:val="5"/>
           <w:numId w:val="1"/>
         </w:numPr>
-      </w:pPr>
-      <w:r>
+        <w:rPr>
+          <w:highlight w:val="yellow"/>
+        </w:rPr>
+      </w:pPr>
+      <w:r>
+        <w:rPr>
+          <w:highlight w:val="yellow"/>
+        </w:rPr>
         <w:t xml:space="preserve">Call </w:t>
       </w:r>
       <w:proofErr w:type="spellStart"/>
       <w:r>
+        <w:rPr>
+          <w:highlight w:val="yellow"/>
+        </w:rPr>
         <w:t>AnimationPlay</w:t>
       </w:r>
       <w:proofErr w:type="spellEnd"/>
       <w:r>
+        <w:rPr>
+          <w:highlight w:val="yellow"/>
+        </w:rPr>
         <w:t xml:space="preserve"> with a frame count of 1, a </w:t>
       </w:r>
       <w:r>
+        <w:rPr>
+          <w:highlight w:val="yellow"/>
+        </w:rPr>
         <w:t>frame duration</w:t>
       </w:r>
       <w:r>
+        <w:rPr>
+          <w:highlight w:val="yellow"/>
+        </w:rPr>
         <w:t xml:space="preserve"> of 0.0f, and looping = false</w:t>
       </w:r>
       <w:r>
+        <w:rPr>
+          <w:highlight w:val="yellow"/>
+        </w:rPr>
         <w:t>.</w:t>
       </w:r>
     </w:p>

</xml_diff>

<commit_message>
📄 Organized the includes
</commit_message>
<xml_diff>
--- a/Project 3 - Transformations.docx
+++ b/Project 3 - Transformations.docx
@@ -4548,12 +4548,12 @@
           <w:numId w:val="1"/>
         </w:numPr>
         <w:rPr>
-          <w:highlight w:val="yellow"/>
-        </w:rPr>
-      </w:pPr>
-      <w:r>
-        <w:rPr>
-          <w:highlight w:val="yellow"/>
+          <w:highlight w:val="green"/>
+        </w:rPr>
+      </w:pPr>
+      <w:r>
+        <w:rPr>
+          <w:highlight w:val="green"/>
         </w:rPr>
         <w:lastRenderedPageBreak/>
         <w:t xml:space="preserve">Call </w:t>
@@ -4561,32 +4561,32 @@
       <w:proofErr w:type="spellStart"/>
       <w:r>
         <w:rPr>
-          <w:highlight w:val="yellow"/>
+          <w:highlight w:val="green"/>
         </w:rPr>
         <w:t>AnimationPlay</w:t>
       </w:r>
       <w:proofErr w:type="spellEnd"/>
       <w:r>
         <w:rPr>
-          <w:highlight w:val="yellow"/>
+          <w:highlight w:val="green"/>
         </w:rPr>
         <w:t xml:space="preserve"> with a frame count of 1, a frame </w:t>
       </w:r>
       <w:r>
         <w:rPr>
-          <w:highlight w:val="yellow"/>
+          <w:highlight w:val="green"/>
         </w:rPr>
         <w:t>duration</w:t>
       </w:r>
       <w:r>
         <w:rPr>
-          <w:highlight w:val="yellow"/>
+          <w:highlight w:val="green"/>
         </w:rPr>
         <w:t xml:space="preserve"> of 0.0f, and looping = false</w:t>
       </w:r>
       <w:r>
         <w:rPr>
-          <w:highlight w:val="yellow"/>
+          <w:highlight w:val="green"/>
         </w:rPr>
         <w:t>.</w:t>
       </w:r>
@@ -4743,44 +4743,44 @@
           <w:numId w:val="1"/>
         </w:numPr>
         <w:rPr>
-          <w:highlight w:val="yellow"/>
-        </w:rPr>
-      </w:pPr>
-      <w:r>
-        <w:rPr>
-          <w:highlight w:val="yellow"/>
+          <w:highlight w:val="green"/>
+        </w:rPr>
+      </w:pPr>
+      <w:r>
+        <w:rPr>
+          <w:highlight w:val="green"/>
         </w:rPr>
         <w:t xml:space="preserve">Call </w:t>
       </w:r>
       <w:proofErr w:type="spellStart"/>
       <w:r>
         <w:rPr>
-          <w:highlight w:val="yellow"/>
+          <w:highlight w:val="green"/>
         </w:rPr>
         <w:t>AnimationPlay</w:t>
       </w:r>
       <w:proofErr w:type="spellEnd"/>
       <w:r>
         <w:rPr>
-          <w:highlight w:val="yellow"/>
+          <w:highlight w:val="green"/>
         </w:rPr>
         <w:t xml:space="preserve"> with a frame count of 8, a </w:t>
       </w:r>
       <w:r>
         <w:rPr>
-          <w:highlight w:val="yellow"/>
+          <w:highlight w:val="green"/>
         </w:rPr>
         <w:t>frame duration</w:t>
       </w:r>
       <w:r>
         <w:rPr>
-          <w:highlight w:val="yellow"/>
+          <w:highlight w:val="green"/>
         </w:rPr>
         <w:t xml:space="preserve"> of 0.05f, and looping = true</w:t>
       </w:r>
       <w:r>
         <w:rPr>
-          <w:highlight w:val="yellow"/>
+          <w:highlight w:val="green"/>
         </w:rPr>
         <w:t>.</w:t>
       </w:r>
@@ -4943,44 +4943,44 @@
           <w:numId w:val="1"/>
         </w:numPr>
         <w:rPr>
-          <w:highlight w:val="yellow"/>
-        </w:rPr>
-      </w:pPr>
-      <w:r>
-        <w:rPr>
-          <w:highlight w:val="yellow"/>
+          <w:highlight w:val="green"/>
+        </w:rPr>
+      </w:pPr>
+      <w:r>
+        <w:rPr>
+          <w:highlight w:val="green"/>
         </w:rPr>
         <w:t xml:space="preserve">Call </w:t>
       </w:r>
       <w:proofErr w:type="spellStart"/>
       <w:r>
         <w:rPr>
-          <w:highlight w:val="yellow"/>
+          <w:highlight w:val="green"/>
         </w:rPr>
         <w:t>AnimationPlay</w:t>
       </w:r>
       <w:proofErr w:type="spellEnd"/>
       <w:r>
         <w:rPr>
-          <w:highlight w:val="yellow"/>
+          <w:highlight w:val="green"/>
         </w:rPr>
         <w:t xml:space="preserve"> with a frame count of 1, a </w:t>
       </w:r>
       <w:r>
         <w:rPr>
-          <w:highlight w:val="yellow"/>
+          <w:highlight w:val="green"/>
         </w:rPr>
         <w:t>frame duration</w:t>
       </w:r>
       <w:r>
         <w:rPr>
-          <w:highlight w:val="yellow"/>
+          <w:highlight w:val="green"/>
         </w:rPr>
         <w:t xml:space="preserve"> of 0.0f, and looping = false</w:t>
       </w:r>
       <w:r>
         <w:rPr>
-          <w:highlight w:val="yellow"/>
+          <w:highlight w:val="green"/>
         </w:rPr>
         <w:t>.</w:t>
       </w:r>

</xml_diff>

<commit_message>
✅ Finish Level1Scene functionality
</commit_message>
<xml_diff>
--- a/Project 3 - Transformations.docx
+++ b/Project 3 - Transformations.docx
@@ -7818,61 +7818,113 @@
           <w:ilvl w:val="2"/>
           <w:numId w:val="1"/>
         </w:numPr>
-      </w:pPr>
-      <w:r>
+        <w:rPr>
+          <w:highlight w:val="green"/>
+        </w:rPr>
+      </w:pPr>
+      <w:r>
+        <w:rPr>
+          <w:highlight w:val="green"/>
+        </w:rPr>
         <w:t xml:space="preserve">Call </w:t>
       </w:r>
       <w:r>
+        <w:rPr>
+          <w:highlight w:val="green"/>
+        </w:rPr>
         <w:t>Level1</w:t>
       </w:r>
       <w:proofErr w:type="gramStart"/>
       <w:r>
+        <w:rPr>
+          <w:highlight w:val="green"/>
+        </w:rPr>
         <w:t>Scene</w:t>
       </w:r>
       <w:r>
+        <w:rPr>
+          <w:highlight w:val="green"/>
+        </w:rPr>
         <w:t>Move</w:t>
       </w:r>
       <w:r>
+        <w:rPr>
+          <w:highlight w:val="green"/>
+        </w:rPr>
         <w:t>mentController</w:t>
       </w:r>
       <w:r>
+        <w:rPr>
+          <w:highlight w:val="green"/>
+        </w:rPr>
         <w:t>(</w:t>
       </w:r>
       <w:proofErr w:type="gramEnd"/>
       <w:r>
+        <w:rPr>
+          <w:highlight w:val="green"/>
+        </w:rPr>
         <w:t>)</w:t>
       </w:r>
       <w:r>
+        <w:rPr>
+          <w:highlight w:val="green"/>
+        </w:rPr>
         <w:t xml:space="preserve">, </w:t>
       </w:r>
       <w:r>
+        <w:rPr>
+          <w:highlight w:val="green"/>
+        </w:rPr>
         <w:t>pass</w:t>
       </w:r>
       <w:r>
+        <w:rPr>
+          <w:highlight w:val="green"/>
+        </w:rPr>
         <w:t>ing</w:t>
       </w:r>
       <w:r>
+        <w:rPr>
+          <w:highlight w:val="green"/>
+        </w:rPr>
         <w:t xml:space="preserve"> the “Monkey” </w:t>
       </w:r>
       <w:r>
+        <w:rPr>
+          <w:highlight w:val="green"/>
+        </w:rPr>
         <w:t>Entity</w:t>
       </w:r>
       <w:r>
+        <w:rPr>
+          <w:highlight w:val="green"/>
+        </w:rPr>
         <w:t xml:space="preserve"> </w:t>
       </w:r>
       <w:r>
         <w:rPr>
           <w:i/>
+          <w:highlight w:val="green"/>
         </w:rPr>
         <w:t>instead</w:t>
       </w:r>
       <w:r>
+        <w:rPr>
+          <w:highlight w:val="green"/>
+        </w:rPr>
         <w:t xml:space="preserve"> of the “Planet” </w:t>
       </w:r>
       <w:r>
+        <w:rPr>
+          <w:highlight w:val="green"/>
+        </w:rPr>
         <w:t>Entity</w:t>
       </w:r>
       <w:r>
+        <w:rPr>
+          <w:highlight w:val="green"/>
+        </w:rPr>
         <w:t>.</w:t>
       </w:r>
     </w:p>
@@ -7883,34 +7935,266 @@
           <w:ilvl w:val="2"/>
           <w:numId w:val="1"/>
         </w:numPr>
-      </w:pPr>
-      <w:r>
+        <w:rPr>
+          <w:highlight w:val="green"/>
+        </w:rPr>
+      </w:pPr>
+      <w:r>
+        <w:rPr>
+          <w:highlight w:val="green"/>
+        </w:rPr>
         <w:t xml:space="preserve">Call </w:t>
       </w:r>
       <w:r>
+        <w:rPr>
+          <w:highlight w:val="green"/>
+        </w:rPr>
         <w:t>Level1</w:t>
       </w:r>
       <w:proofErr w:type="gramStart"/>
       <w:r>
+        <w:rPr>
+          <w:highlight w:val="green"/>
+        </w:rPr>
         <w:t>Scene</w:t>
       </w:r>
       <w:r>
-        <w:t>BounceController</w:t>
-      </w:r>
-      <w:r>
+        <w:rPr>
+          <w:highlight w:val="green"/>
+        </w:rPr>
+        <w:t>BounceController(</w:t>
+      </w:r>
+      <w:proofErr w:type="gramEnd"/>
+      <w:r>
+        <w:rPr>
+          <w:highlight w:val="green"/>
+        </w:rPr>
+        <w:t>)</w:t>
+      </w:r>
+      <w:r>
+        <w:rPr>
+          <w:highlight w:val="green"/>
+        </w:rPr>
+        <w:t xml:space="preserve">, passing the “Planet” </w:t>
+      </w:r>
+      <w:r>
+        <w:rPr>
+          <w:highlight w:val="green"/>
+        </w:rPr>
+        <w:t>Entity</w:t>
+      </w:r>
+      <w:r>
+        <w:rPr>
+          <w:highlight w:val="green"/>
+        </w:rPr>
+        <w:t>.</w:t>
+      </w:r>
+    </w:p>
+    <w:p>
+      <w:pPr>
+        <w:pStyle w:val="ListParagraph"/>
+        <w:numPr>
+          <w:ilvl w:val="2"/>
+          <w:numId w:val="1"/>
+        </w:numPr>
+        <w:rPr>
+          <w:highlight w:val="green"/>
+        </w:rPr>
+      </w:pPr>
+      <w:r>
+        <w:rPr>
+          <w:highlight w:val="green"/>
+        </w:rPr>
+        <w:t xml:space="preserve">Call </w:t>
+      </w:r>
+      <w:proofErr w:type="spellStart"/>
+      <w:proofErr w:type="gramStart"/>
+      <w:r>
+        <w:rPr>
+          <w:highlight w:val="green"/>
+        </w:rPr>
+        <w:t>Entity</w:t>
+      </w:r>
+      <w:r>
+        <w:rPr>
+          <w:highlight w:val="green"/>
+        </w:rPr>
+        <w:t>Update</w:t>
+      </w:r>
+      <w:proofErr w:type="spellEnd"/>
+      <w:r>
+        <w:rPr>
+          <w:highlight w:val="green"/>
+        </w:rPr>
         <w:t>(</w:t>
       </w:r>
       <w:proofErr w:type="gramEnd"/>
       <w:r>
+        <w:rPr>
+          <w:highlight w:val="green"/>
+        </w:rPr>
+        <w:t xml:space="preserve">) </w:t>
+      </w:r>
+      <w:r>
+        <w:rPr>
+          <w:highlight w:val="green"/>
+        </w:rPr>
+        <w:t>to update the “Monkey”, “Planet” and “</w:t>
+      </w:r>
+      <w:proofErr w:type="spellStart"/>
+      <w:r>
+        <w:rPr>
+          <w:highlight w:val="green"/>
+        </w:rPr>
+        <w:t>LivesText</w:t>
+      </w:r>
+      <w:proofErr w:type="spellEnd"/>
+      <w:r>
+        <w:rPr>
+          <w:highlight w:val="green"/>
+        </w:rPr>
+        <w:t>”</w:t>
+      </w:r>
+      <w:r>
+        <w:rPr>
+          <w:highlight w:val="green"/>
+        </w:rPr>
+        <w:t xml:space="preserve"> </w:t>
+      </w:r>
+      <w:r>
+        <w:rPr>
+          <w:highlight w:val="green"/>
+        </w:rPr>
+        <w:t>Entit</w:t>
+      </w:r>
+      <w:r>
+        <w:rPr>
+          <w:highlight w:val="green"/>
+        </w:rPr>
+        <w:t>ie</w:t>
+      </w:r>
+      <w:r>
+        <w:rPr>
+          <w:highlight w:val="green"/>
+        </w:rPr>
+        <w:t>s</w:t>
+      </w:r>
+      <w:r>
+        <w:rPr>
+          <w:highlight w:val="green"/>
+        </w:rPr>
+        <w:t>.</w:t>
+      </w:r>
+    </w:p>
+    <w:p>
+      <w:pPr>
+        <w:pStyle w:val="ListParagraph"/>
+        <w:numPr>
+          <w:ilvl w:val="2"/>
+          <w:numId w:val="1"/>
+        </w:numPr>
+        <w:rPr>
+          <w:highlight w:val="green"/>
+        </w:rPr>
+      </w:pPr>
+      <w:r>
+        <w:rPr>
+          <w:highlight w:val="green"/>
+        </w:rPr>
+        <w:t xml:space="preserve">Call </w:t>
+      </w:r>
+      <w:r>
+        <w:rPr>
+          <w:highlight w:val="green"/>
+        </w:rPr>
+        <w:t>Level1</w:t>
+      </w:r>
+      <w:proofErr w:type="gramStart"/>
+      <w:r>
+        <w:rPr>
+          <w:highlight w:val="green"/>
+        </w:rPr>
+        <w:t>Scene</w:t>
+      </w:r>
+      <w:r>
+        <w:rPr>
+          <w:highlight w:val="green"/>
+        </w:rPr>
+        <w:t>IsColliding(</w:t>
+      </w:r>
+      <w:proofErr w:type="gramEnd"/>
+      <w:r>
+        <w:rPr>
+          <w:highlight w:val="green"/>
+        </w:rPr>
         <w:t>)</w:t>
       </w:r>
       <w:r>
-        <w:t xml:space="preserve">, passing the “Planet” </w:t>
-      </w:r>
-      <w:r>
-        <w:t>Entity</w:t>
-      </w:r>
-      <w:r>
+        <w:rPr>
+          <w:highlight w:val="green"/>
+        </w:rPr>
+        <w:t>,</w:t>
+      </w:r>
+      <w:r>
+        <w:rPr>
+          <w:highlight w:val="green"/>
+        </w:rPr>
+        <w:t xml:space="preserve"> passing the “Monkey” and “Planet” </w:t>
+      </w:r>
+      <w:r>
+        <w:rPr>
+          <w:highlight w:val="green"/>
+        </w:rPr>
+        <w:t>Entit</w:t>
+      </w:r>
+      <w:r>
+        <w:rPr>
+          <w:highlight w:val="green"/>
+        </w:rPr>
+        <w:t>ie</w:t>
+      </w:r>
+      <w:r>
+        <w:rPr>
+          <w:highlight w:val="green"/>
+        </w:rPr>
+        <w:t>s.  If this function returns true, then do the following:</w:t>
+      </w:r>
+    </w:p>
+    <w:p>
+      <w:pPr>
+        <w:pStyle w:val="ListParagraph"/>
+        <w:numPr>
+          <w:ilvl w:val="3"/>
+          <w:numId w:val="1"/>
+        </w:numPr>
+        <w:rPr>
+          <w:highlight w:val="green"/>
+        </w:rPr>
+      </w:pPr>
+      <w:r>
+        <w:rPr>
+          <w:highlight w:val="green"/>
+        </w:rPr>
+        <w:t xml:space="preserve">Decrement </w:t>
+      </w:r>
+      <w:proofErr w:type="spellStart"/>
+      <w:r>
+        <w:rPr>
+          <w:highlight w:val="green"/>
+        </w:rPr>
+        <w:t>numLives</w:t>
+      </w:r>
+      <w:proofErr w:type="spellEnd"/>
+      <w:r>
+        <w:rPr>
+          <w:highlight w:val="green"/>
+        </w:rPr>
+        <w:t xml:space="preserve"> by 1</w:t>
+      </w:r>
+      <w:r>
+        <w:rPr>
+          <w:highlight w:val="green"/>
+        </w:rPr>
         <w:t>.</w:t>
       </w:r>
     </w:p>
@@ -7918,53 +8202,330 @@
       <w:pPr>
         <w:pStyle w:val="ListParagraph"/>
         <w:numPr>
+          <w:ilvl w:val="3"/>
+          <w:numId w:val="1"/>
+        </w:numPr>
+        <w:rPr>
+          <w:highlight w:val="green"/>
+        </w:rPr>
+      </w:pPr>
+      <w:r>
+        <w:rPr>
+          <w:highlight w:val="green"/>
+        </w:rPr>
+        <w:t xml:space="preserve">If </w:t>
+      </w:r>
+      <w:proofErr w:type="spellStart"/>
+      <w:r>
+        <w:rPr>
+          <w:highlight w:val="green"/>
+        </w:rPr>
+        <w:t>numLives</w:t>
+      </w:r>
+      <w:proofErr w:type="spellEnd"/>
+      <w:r>
+        <w:rPr>
+          <w:highlight w:val="green"/>
+        </w:rPr>
+        <w:t xml:space="preserve"> &lt;= 0</w:t>
+      </w:r>
+      <w:r>
+        <w:rPr>
+          <w:highlight w:val="green"/>
+        </w:rPr>
+        <w:t>,</w:t>
+      </w:r>
+    </w:p>
+    <w:p>
+      <w:pPr>
+        <w:pStyle w:val="ListParagraph"/>
+        <w:numPr>
+          <w:ilvl w:val="4"/>
+          <w:numId w:val="1"/>
+        </w:numPr>
+        <w:rPr>
+          <w:highlight w:val="green"/>
+        </w:rPr>
+      </w:pPr>
+      <w:r>
+        <w:rPr>
+          <w:highlight w:val="green"/>
+        </w:rPr>
+        <w:t>Change the game state to Level 2</w:t>
+      </w:r>
+      <w:r>
+        <w:rPr>
+          <w:highlight w:val="green"/>
+        </w:rPr>
+        <w:t>.</w:t>
+      </w:r>
+    </w:p>
+    <w:p>
+      <w:pPr>
+        <w:pStyle w:val="ListParagraph"/>
+        <w:numPr>
+          <w:ilvl w:val="3"/>
+          <w:numId w:val="1"/>
+        </w:numPr>
+        <w:rPr>
+          <w:highlight w:val="green"/>
+        </w:rPr>
+      </w:pPr>
+      <w:r>
+        <w:rPr>
+          <w:highlight w:val="green"/>
+        </w:rPr>
+        <w:t>Else</w:t>
+      </w:r>
+    </w:p>
+    <w:p>
+      <w:pPr>
+        <w:pStyle w:val="ListParagraph"/>
+        <w:numPr>
+          <w:ilvl w:val="4"/>
+          <w:numId w:val="1"/>
+        </w:numPr>
+        <w:rPr>
+          <w:highlight w:val="green"/>
+        </w:rPr>
+      </w:pPr>
+      <w:r>
+        <w:rPr>
+          <w:highlight w:val="green"/>
+        </w:rPr>
+        <w:t>Restart the current level</w:t>
+      </w:r>
+      <w:r>
+        <w:rPr>
+          <w:highlight w:val="green"/>
+        </w:rPr>
+        <w:t>.</w:t>
+      </w:r>
+    </w:p>
+    <w:p>
+      <w:pPr>
+        <w:pStyle w:val="ListParagraph"/>
+        <w:numPr>
           <w:ilvl w:val="2"/>
           <w:numId w:val="1"/>
         </w:numPr>
-      </w:pPr>
-      <w:r>
+        <w:rPr>
+          <w:highlight w:val="yellow"/>
+        </w:rPr>
+      </w:pPr>
+      <w:r>
+        <w:rPr>
+          <w:highlight w:val="yellow"/>
+        </w:rPr>
+        <w:t xml:space="preserve">NOTE: </w:t>
+      </w:r>
+      <w:r>
+        <w:rPr>
+          <w:highlight w:val="yellow"/>
+        </w:rPr>
+        <w:t>The</w:t>
+      </w:r>
+      <w:r>
+        <w:rPr>
+          <w:highlight w:val="yellow"/>
+        </w:rPr>
+        <w:t xml:space="preserve"> existing</w:t>
+      </w:r>
+      <w:r>
+        <w:rPr>
+          <w:highlight w:val="yellow"/>
+        </w:rPr>
+        <w:t xml:space="preserve"> </w:t>
+      </w:r>
+      <w:r>
+        <w:rPr>
+          <w:highlight w:val="yellow"/>
+        </w:rPr>
+        <w:t xml:space="preserve">“cheat” </w:t>
+      </w:r>
+      <w:r>
+        <w:rPr>
+          <w:highlight w:val="yellow"/>
+        </w:rPr>
+        <w:t xml:space="preserve">code </w:t>
+      </w:r>
+      <w:r>
+        <w:rPr>
+          <w:highlight w:val="yellow"/>
+        </w:rPr>
+        <w:t>for handling the</w:t>
+      </w:r>
+      <w:r>
+        <w:rPr>
+          <w:highlight w:val="yellow"/>
+        </w:rPr>
+        <w:t xml:space="preserve"> transition between scenes will be removed during a later step.</w:t>
+      </w:r>
+    </w:p>
+    <w:p>
+      <w:pPr>
+        <w:pStyle w:val="ListParagraph"/>
+        <w:numPr>
+          <w:ilvl w:val="1"/>
+          <w:numId w:val="1"/>
+        </w:numPr>
+      </w:pPr>
+      <w:r>
+        <w:t>Level1SceneRender:</w:t>
+      </w:r>
+    </w:p>
+    <w:p>
+      <w:pPr>
+        <w:pStyle w:val="ListParagraph"/>
+        <w:numPr>
+          <w:ilvl w:val="2"/>
+          <w:numId w:val="1"/>
+        </w:numPr>
+        <w:rPr>
+          <w:highlight w:val="green"/>
+        </w:rPr>
+      </w:pPr>
+      <w:r>
+        <w:rPr>
+          <w:highlight w:val="green"/>
+        </w:rPr>
         <w:t xml:space="preserve">Call </w:t>
       </w:r>
       <w:proofErr w:type="spellStart"/>
       <w:proofErr w:type="gramStart"/>
       <w:r>
-        <w:t>Entity</w:t>
-      </w:r>
-      <w:r>
-        <w:t>Update</w:t>
-      </w:r>
-      <w:proofErr w:type="spellEnd"/>
-      <w:r>
+        <w:rPr>
+          <w:highlight w:val="green"/>
+        </w:rPr>
+        <w:t>EntityRender</w:t>
+      </w:r>
+      <w:proofErr w:type="spellEnd"/>
+      <w:r>
+        <w:rPr>
+          <w:highlight w:val="green"/>
+        </w:rPr>
         <w:t>(</w:t>
       </w:r>
       <w:proofErr w:type="gramEnd"/>
       <w:r>
-        <w:t xml:space="preserve">) </w:t>
-      </w:r>
-      <w:r>
-        <w:t>to update the “Monkey”, “Planet” and “</w:t>
-      </w:r>
-      <w:proofErr w:type="spellStart"/>
-      <w:r>
+        <w:rPr>
+          <w:highlight w:val="green"/>
+        </w:rPr>
+        <w:t>) to draw the “Monkey”, “Planet” and “</w:t>
+      </w:r>
+      <w:proofErr w:type="spellStart"/>
+      <w:r>
+        <w:rPr>
+          <w:highlight w:val="green"/>
+        </w:rPr>
         <w:t>LivesText</w:t>
       </w:r>
       <w:proofErr w:type="spellEnd"/>
       <w:r>
+        <w:rPr>
+          <w:highlight w:val="green"/>
+        </w:rPr>
+        <w:t>” Entit</w:t>
+      </w:r>
+      <w:r>
+        <w:rPr>
+          <w:highlight w:val="green"/>
+        </w:rPr>
+        <w:t>ie</w:t>
+      </w:r>
+      <w:r>
+        <w:rPr>
+          <w:highlight w:val="green"/>
+        </w:rPr>
+        <w:t>s</w:t>
+      </w:r>
+      <w:r>
+        <w:rPr>
+          <w:highlight w:val="green"/>
+        </w:rPr>
+        <w:t>.</w:t>
+      </w:r>
+    </w:p>
+    <w:p>
+      <w:pPr>
+        <w:pStyle w:val="ListParagraph"/>
+        <w:numPr>
+          <w:ilvl w:val="1"/>
+          <w:numId w:val="1"/>
+        </w:numPr>
+      </w:pPr>
+      <w:r>
+        <w:t>Level1Scene</w:t>
+      </w:r>
+      <w:r>
+        <w:t>Shutdown:</w:t>
+      </w:r>
+    </w:p>
+    <w:p>
+      <w:pPr>
+        <w:pStyle w:val="ListParagraph"/>
+        <w:numPr>
+          <w:ilvl w:val="2"/>
+          <w:numId w:val="1"/>
+        </w:numPr>
+        <w:rPr>
+          <w:highlight w:val="green"/>
+        </w:rPr>
+      </w:pPr>
+      <w:r>
+        <w:rPr>
+          <w:highlight w:val="green"/>
+        </w:rPr>
+        <w:t xml:space="preserve">Free the </w:t>
+      </w:r>
+      <w:r>
+        <w:rPr>
+          <w:highlight w:val="green"/>
+        </w:rPr>
+        <w:t>“Monkey”, “Planet” and “</w:t>
+      </w:r>
+      <w:proofErr w:type="spellStart"/>
+      <w:r>
+        <w:rPr>
+          <w:highlight w:val="green"/>
+        </w:rPr>
+        <w:t>LivesText</w:t>
+      </w:r>
+      <w:proofErr w:type="spellEnd"/>
+      <w:r>
+        <w:rPr>
+          <w:highlight w:val="green"/>
+        </w:rPr>
         <w:t>”</w:t>
       </w:r>
       <w:r>
+        <w:rPr>
+          <w:highlight w:val="green"/>
+        </w:rPr>
         <w:t xml:space="preserve"> </w:t>
       </w:r>
       <w:r>
+        <w:rPr>
+          <w:highlight w:val="green"/>
+        </w:rPr>
         <w:t>Entit</w:t>
       </w:r>
       <w:r>
+        <w:rPr>
+          <w:highlight w:val="green"/>
+        </w:rPr>
         <w:t>ie</w:t>
       </w:r>
       <w:r>
+        <w:rPr>
+          <w:highlight w:val="green"/>
+        </w:rPr>
         <w:t>s</w:t>
       </w:r>
       <w:r>
+        <w:rPr>
+          <w:highlight w:val="green"/>
+        </w:rPr>
         <w:t>.</w:t>
       </w:r>
     </w:p>
@@ -7972,66 +8533,78 @@
       <w:pPr>
         <w:pStyle w:val="ListParagraph"/>
         <w:numPr>
+          <w:ilvl w:val="1"/>
+          <w:numId w:val="1"/>
+        </w:numPr>
+      </w:pPr>
+      <w:r>
+        <w:t>Level1Scene</w:t>
+      </w:r>
+      <w:r>
+        <w:t>Unload:</w:t>
+      </w:r>
+    </w:p>
+    <w:p>
+      <w:pPr>
+        <w:pStyle w:val="ListParagraph"/>
+        <w:numPr>
           <w:ilvl w:val="2"/>
           <w:numId w:val="1"/>
         </w:numPr>
-      </w:pPr>
-      <w:r>
-        <w:t xml:space="preserve">Call </w:t>
-      </w:r>
-      <w:r>
-        <w:t>Level1</w:t>
-      </w:r>
-      <w:proofErr w:type="gramStart"/>
-      <w:r>
-        <w:t>Scene</w:t>
-      </w:r>
-      <w:r>
-        <w:t>IsColliding</w:t>
-      </w:r>
-      <w:r>
-        <w:t>(</w:t>
-      </w:r>
-      <w:proofErr w:type="gramEnd"/>
-      <w:r>
-        <w:t>)</w:t>
-      </w:r>
-      <w:r>
-        <w:t>,</w:t>
-      </w:r>
-      <w:r>
-        <w:t xml:space="preserve"> passing the “Monkey” and “Planet” </w:t>
-      </w:r>
-      <w:r>
-        <w:t>Entit</w:t>
-      </w:r>
-      <w:r>
-        <w:t>ie</w:t>
-      </w:r>
-      <w:r>
-        <w:t>s.  If this function returns true, then do the following:</w:t>
-      </w:r>
-    </w:p>
-    <w:p>
-      <w:pPr>
-        <w:pStyle w:val="ListParagraph"/>
-        <w:numPr>
-          <w:ilvl w:val="3"/>
-          <w:numId w:val="1"/>
-        </w:numPr>
-      </w:pPr>
-      <w:r>
-        <w:t xml:space="preserve">Decrement </w:t>
-      </w:r>
-      <w:proofErr w:type="spellStart"/>
-      <w:r>
-        <w:t>numLives</w:t>
-      </w:r>
-      <w:proofErr w:type="spellEnd"/>
-      <w:r>
-        <w:t xml:space="preserve"> by 1</w:t>
-      </w:r>
-      <w:r>
+        <w:rPr>
+          <w:highlight w:val="green"/>
+        </w:rPr>
+      </w:pPr>
+      <w:r>
+        <w:rPr>
+          <w:highlight w:val="green"/>
+        </w:rPr>
+        <w:t xml:space="preserve">Free </w:t>
+      </w:r>
+      <w:r>
+        <w:rPr>
+          <w:highlight w:val="green"/>
+        </w:rPr>
+        <w:t xml:space="preserve">all </w:t>
+      </w:r>
+      <w:proofErr w:type="spellStart"/>
+      <w:r>
+        <w:rPr>
+          <w:highlight w:val="green"/>
+        </w:rPr>
+        <w:t>S</w:t>
+      </w:r>
+      <w:r>
+        <w:rPr>
+          <w:highlight w:val="green"/>
+        </w:rPr>
+        <w:t>prite</w:t>
+      </w:r>
+      <w:r>
+        <w:rPr>
+          <w:highlight w:val="green"/>
+        </w:rPr>
+        <w:t>Source</w:t>
+      </w:r>
+      <w:proofErr w:type="spellEnd"/>
+      <w:r>
+        <w:rPr>
+          <w:highlight w:val="green"/>
+        </w:rPr>
+        <w:t xml:space="preserve"> objects using </w:t>
+      </w:r>
+      <w:proofErr w:type="spellStart"/>
+      <w:r>
+        <w:rPr>
+          <w:highlight w:val="green"/>
+        </w:rPr>
+        <w:t>SpriteSourceFree</w:t>
+      </w:r>
+      <w:proofErr w:type="spellEnd"/>
+      <w:r>
+        <w:rPr>
+          <w:highlight w:val="green"/>
+        </w:rPr>
         <w:t>.</w:t>
       </w:r>
     </w:p>
@@ -8039,285 +8612,49 @@
       <w:pPr>
         <w:pStyle w:val="ListParagraph"/>
         <w:numPr>
-          <w:ilvl w:val="3"/>
-          <w:numId w:val="1"/>
-        </w:numPr>
-      </w:pPr>
-      <w:r>
-        <w:t xml:space="preserve">If </w:t>
-      </w:r>
-      <w:proofErr w:type="spellStart"/>
-      <w:r>
-        <w:t>numLives</w:t>
-      </w:r>
-      <w:proofErr w:type="spellEnd"/>
-      <w:r>
-        <w:t xml:space="preserve"> &lt;= 0</w:t>
-      </w:r>
-      <w:r>
-        <w:t>,</w:t>
-      </w:r>
-    </w:p>
-    <w:p>
-      <w:pPr>
-        <w:pStyle w:val="ListParagraph"/>
-        <w:numPr>
-          <w:ilvl w:val="4"/>
-          <w:numId w:val="1"/>
-        </w:numPr>
-      </w:pPr>
-      <w:r>
-        <w:t>Change the game state to Level 2</w:t>
-      </w:r>
-      <w:r>
-        <w:t>.</w:t>
-      </w:r>
-    </w:p>
-    <w:p>
-      <w:pPr>
-        <w:pStyle w:val="ListParagraph"/>
-        <w:numPr>
-          <w:ilvl w:val="3"/>
-          <w:numId w:val="1"/>
-        </w:numPr>
-      </w:pPr>
-      <w:r>
-        <w:t>Else</w:t>
-      </w:r>
-    </w:p>
-    <w:p>
-      <w:pPr>
-        <w:pStyle w:val="ListParagraph"/>
-        <w:numPr>
-          <w:ilvl w:val="4"/>
-          <w:numId w:val="1"/>
-        </w:numPr>
-      </w:pPr>
-      <w:r>
-        <w:t>Restart the current level</w:t>
-      </w:r>
-      <w:r>
-        <w:t>.</w:t>
-      </w:r>
-    </w:p>
-    <w:p>
-      <w:pPr>
-        <w:pStyle w:val="ListParagraph"/>
-        <w:numPr>
           <w:ilvl w:val="2"/>
           <w:numId w:val="1"/>
         </w:numPr>
-      </w:pPr>
-      <w:r>
-        <w:t xml:space="preserve">NOTE: </w:t>
-      </w:r>
-      <w:r>
-        <w:t>The</w:t>
-      </w:r>
-      <w:r>
-        <w:t xml:space="preserve"> existing</w:t>
-      </w:r>
-      <w:r>
+        <w:rPr>
+          <w:highlight w:val="green"/>
+        </w:rPr>
+      </w:pPr>
+      <w:r>
+        <w:rPr>
+          <w:highlight w:val="green"/>
+        </w:rPr>
+        <w:t xml:space="preserve">Free </w:t>
+      </w:r>
+      <w:r>
+        <w:rPr>
+          <w:highlight w:val="green"/>
+        </w:rPr>
+        <w:t>all</w:t>
+      </w:r>
+      <w:r>
+        <w:rPr>
+          <w:highlight w:val="green"/>
+        </w:rPr>
         <w:t xml:space="preserve"> </w:t>
       </w:r>
       <w:r>
-        <w:t xml:space="preserve">“cheat” </w:t>
-      </w:r>
-      <w:r>
-        <w:t xml:space="preserve">code </w:t>
-      </w:r>
-      <w:r>
-        <w:t>for handling the</w:t>
-      </w:r>
-      <w:r>
-        <w:t xml:space="preserve"> transition between scenes will be removed during a later step.</w:t>
-      </w:r>
-    </w:p>
-    <w:p>
-      <w:pPr>
-        <w:pStyle w:val="ListParagraph"/>
-        <w:numPr>
-          <w:ilvl w:val="1"/>
-          <w:numId w:val="1"/>
-        </w:numPr>
-      </w:pPr>
-      <w:r>
-        <w:t>Level1SceneRender:</w:t>
-      </w:r>
-    </w:p>
-    <w:p>
-      <w:pPr>
-        <w:pStyle w:val="ListParagraph"/>
-        <w:numPr>
-          <w:ilvl w:val="2"/>
-          <w:numId w:val="1"/>
-        </w:numPr>
-      </w:pPr>
-      <w:r>
-        <w:t xml:space="preserve">Call </w:t>
-      </w:r>
-      <w:proofErr w:type="spellStart"/>
-      <w:proofErr w:type="gramStart"/>
-      <w:r>
-        <w:t>EntityRender</w:t>
-      </w:r>
-      <w:proofErr w:type="spellEnd"/>
-      <w:r>
-        <w:t>(</w:t>
-      </w:r>
-      <w:proofErr w:type="gramEnd"/>
-      <w:r>
-        <w:t>) to draw the “Monkey”, “Planet” and “</w:t>
-      </w:r>
-      <w:proofErr w:type="spellStart"/>
-      <w:r>
-        <w:t>LivesText</w:t>
-      </w:r>
-      <w:proofErr w:type="spellEnd"/>
-      <w:r>
-        <w:t>” Entit</w:t>
-      </w:r>
-      <w:r>
-        <w:t>ie</w:t>
-      </w:r>
-      <w:r>
-        <w:t>s</w:t>
-      </w:r>
-      <w:r>
-        <w:t>.</w:t>
-      </w:r>
-    </w:p>
-    <w:p>
-      <w:pPr>
-        <w:pStyle w:val="ListParagraph"/>
-        <w:numPr>
-          <w:ilvl w:val="1"/>
-          <w:numId w:val="1"/>
-        </w:numPr>
-      </w:pPr>
-      <w:r>
-        <w:t>Level1Scene</w:t>
-      </w:r>
-      <w:r>
-        <w:t>Shutdown:</w:t>
-      </w:r>
-    </w:p>
-    <w:p>
-      <w:pPr>
-        <w:pStyle w:val="ListParagraph"/>
-        <w:numPr>
-          <w:ilvl w:val="2"/>
-          <w:numId w:val="1"/>
-        </w:numPr>
-      </w:pPr>
-      <w:r>
-        <w:t xml:space="preserve">Free the </w:t>
-      </w:r>
-      <w:r>
-        <w:t>“Monkey”, “Planet” and “</w:t>
-      </w:r>
-      <w:proofErr w:type="spellStart"/>
-      <w:r>
-        <w:t>LivesText</w:t>
-      </w:r>
-      <w:proofErr w:type="spellEnd"/>
-      <w:r>
-        <w:t>”</w:t>
-      </w:r>
-      <w:r>
-        <w:t xml:space="preserve"> </w:t>
-      </w:r>
-      <w:r>
-        <w:t>Entit</w:t>
-      </w:r>
-      <w:r>
-        <w:t>ie</w:t>
-      </w:r>
-      <w:r>
-        <w:t>s</w:t>
-      </w:r>
-      <w:r>
-        <w:t>.</w:t>
-      </w:r>
-    </w:p>
-    <w:p>
-      <w:pPr>
-        <w:pStyle w:val="ListParagraph"/>
-        <w:numPr>
-          <w:ilvl w:val="1"/>
-          <w:numId w:val="1"/>
-        </w:numPr>
-      </w:pPr>
-      <w:r>
-        <w:t>Level1Scene</w:t>
-      </w:r>
-      <w:r>
-        <w:t>Unload:</w:t>
-      </w:r>
-    </w:p>
-    <w:p>
-      <w:pPr>
-        <w:pStyle w:val="ListParagraph"/>
-        <w:numPr>
-          <w:ilvl w:val="2"/>
-          <w:numId w:val="1"/>
-        </w:numPr>
-      </w:pPr>
-      <w:r>
-        <w:t xml:space="preserve">Free </w:t>
-      </w:r>
-      <w:r>
-        <w:t xml:space="preserve">all </w:t>
-      </w:r>
-      <w:proofErr w:type="spellStart"/>
-      <w:r>
-        <w:t>S</w:t>
-      </w:r>
-      <w:r>
-        <w:t>prite</w:t>
-      </w:r>
-      <w:r>
-        <w:t>Source</w:t>
-      </w:r>
-      <w:proofErr w:type="spellEnd"/>
-      <w:r>
-        <w:t xml:space="preserve"> objects using </w:t>
-      </w:r>
-      <w:proofErr w:type="spellStart"/>
-      <w:r>
-        <w:t>SpriteSourceFree</w:t>
-      </w:r>
-      <w:proofErr w:type="spellEnd"/>
-      <w:r>
-        <w:t>.</w:t>
-      </w:r>
-    </w:p>
-    <w:p>
-      <w:pPr>
-        <w:pStyle w:val="ListParagraph"/>
-        <w:numPr>
-          <w:ilvl w:val="2"/>
-          <w:numId w:val="1"/>
-        </w:numPr>
-      </w:pPr>
-      <w:r>
-        <w:t xml:space="preserve">Free </w:t>
-      </w:r>
-      <w:r>
-        <w:t>all</w:t>
-      </w:r>
-      <w:r>
-        <w:t xml:space="preserve"> </w:t>
-      </w:r>
-      <w:r>
+        <w:rPr>
+          <w:highlight w:val="green"/>
+        </w:rPr>
         <w:t xml:space="preserve">Mesh objects using </w:t>
       </w:r>
       <w:proofErr w:type="spellStart"/>
       <w:r>
+        <w:rPr>
+          <w:highlight w:val="green"/>
+        </w:rPr>
         <w:t>MeshFree</w:t>
       </w:r>
       <w:proofErr w:type="spellEnd"/>
       <w:r>
+        <w:rPr>
+          <w:highlight w:val="green"/>
+        </w:rPr>
         <w:t>.</w:t>
       </w:r>
     </w:p>

</xml_diff>

<commit_message>
🔧 Update Entity.c to handle animations
</commit_message>
<xml_diff>
--- a/Project 3 - Transformations.docx
+++ b/Project 3 - Transformations.docx
@@ -386,11 +386,20 @@
           <w:ilvl w:val="0"/>
           <w:numId w:val="12"/>
         </w:numPr>
-      </w:pPr>
-      <w:r>
+        <w:rPr>
+          <w:highlight w:val="green"/>
+        </w:rPr>
+      </w:pPr>
+      <w:r>
+        <w:rPr>
+          <w:highlight w:val="green"/>
+        </w:rPr>
         <w:t>This header file declares the public interface for creating and manipulating 2D matrices and performing 2D transformations</w:t>
       </w:r>
       <w:r>
+        <w:rPr>
+          <w:highlight w:val="green"/>
+        </w:rPr>
         <w:t>.</w:t>
       </w:r>
     </w:p>
@@ -448,20 +457,38 @@
           <w:ilvl w:val="0"/>
           <w:numId w:val="12"/>
         </w:numPr>
-      </w:pPr>
-      <w:r>
+        <w:rPr>
+          <w:highlight w:val="green"/>
+        </w:rPr>
+      </w:pPr>
+      <w:r>
+        <w:rPr>
+          <w:highlight w:val="green"/>
+        </w:rPr>
         <w:t xml:space="preserve">This header file declares the public interface for an </w:t>
       </w:r>
       <w:r>
+        <w:rPr>
+          <w:highlight w:val="green"/>
+        </w:rPr>
         <w:t>A</w:t>
       </w:r>
       <w:r>
+        <w:rPr>
+          <w:highlight w:val="green"/>
+        </w:rPr>
         <w:t xml:space="preserve">nimation </w:t>
       </w:r>
       <w:r>
+        <w:rPr>
+          <w:highlight w:val="green"/>
+        </w:rPr>
         <w:t>component</w:t>
       </w:r>
       <w:r>
+        <w:rPr>
+          <w:highlight w:val="green"/>
+        </w:rPr>
         <w:t>.</w:t>
       </w:r>
     </w:p>
@@ -472,15 +499,15 @@
           <w:ilvl w:val="0"/>
           <w:numId w:val="12"/>
         </w:numPr>
-      </w:pPr>
-      <w:r>
-        <w:t xml:space="preserve">There is no need to make any changes to this file for Project 3.  </w:t>
-      </w:r>
-      <w:r>
-        <w:rPr>
-          <w:highlight w:val="green"/>
-        </w:rPr>
-        <w:t xml:space="preserve">However, there is a sample structure that should be incorporated into </w:t>
+        <w:rPr>
+          <w:highlight w:val="green"/>
+        </w:rPr>
+      </w:pPr>
+      <w:r>
+        <w:rPr>
+          <w:highlight w:val="green"/>
+        </w:rPr>
+        <w:t xml:space="preserve">There is no need to make any changes to this file for Project 3.  However, there is a sample structure that should be incorporated into </w:t>
       </w:r>
       <w:proofErr w:type="spellStart"/>
       <w:r>
@@ -494,12 +521,12 @@
         <w:rPr>
           <w:highlight w:val="green"/>
         </w:rPr>
-        <w:t>.</w:t>
-      </w:r>
-      <w:r>
-        <w:t xml:space="preserve">  You are free to change the contents of this structure within the .c file as long as you do not change the public interface</w:t>
-      </w:r>
-      <w:r>
+        <w:t>.  You are free to change the contents of this structure within the .c file as long as you do not change the public interface</w:t>
+      </w:r>
+      <w:r>
+        <w:rPr>
+          <w:highlight w:val="green"/>
+        </w:rPr>
         <w:t>.</w:t>
       </w:r>
     </w:p>
@@ -510,19 +537,34 @@
           <w:ilvl w:val="0"/>
           <w:numId w:val="12"/>
         </w:numPr>
-      </w:pPr>
-      <w:r>
+        <w:rPr>
+          <w:highlight w:val="green"/>
+        </w:rPr>
+      </w:pPr>
+      <w:r>
+        <w:rPr>
+          <w:highlight w:val="green"/>
+        </w:rPr>
         <w:t xml:space="preserve">The contents of the Animation structure may not be accessed directly anywhere outside of </w:t>
       </w:r>
       <w:proofErr w:type="spellStart"/>
       <w:r>
+        <w:rPr>
+          <w:highlight w:val="green"/>
+        </w:rPr>
         <w:t>Animation.c</w:t>
       </w:r>
       <w:proofErr w:type="spellEnd"/>
       <w:r>
+        <w:rPr>
+          <w:highlight w:val="green"/>
+        </w:rPr>
         <w:t>.  The public interface provides everything necessary for this project</w:t>
       </w:r>
       <w:r>
+        <w:rPr>
+          <w:highlight w:val="green"/>
+        </w:rPr>
         <w:t>.</w:t>
       </w:r>
     </w:p>
@@ -606,14 +648,26 @@
           <w:ilvl w:val="0"/>
           <w:numId w:val="17"/>
         </w:numPr>
-      </w:pPr>
-      <w:r>
+        <w:rPr>
+          <w:highlight w:val="green"/>
+        </w:rPr>
+      </w:pPr>
+      <w:r>
+        <w:rPr>
+          <w:highlight w:val="green"/>
+        </w:rPr>
         <w:t xml:space="preserve">This header file </w:t>
       </w:r>
       <w:r>
+        <w:rPr>
+          <w:highlight w:val="green"/>
+        </w:rPr>
         <w:t>has been modified to include a new component type, Animation</w:t>
       </w:r>
       <w:r>
+        <w:rPr>
+          <w:highlight w:val="green"/>
+        </w:rPr>
         <w:t>.</w:t>
       </w:r>
     </w:p>
@@ -624,17 +678,32 @@
           <w:ilvl w:val="0"/>
           <w:numId w:val="17"/>
         </w:numPr>
-      </w:pPr>
-      <w:r>
+        <w:rPr>
+          <w:highlight w:val="green"/>
+        </w:rPr>
+      </w:pPr>
+      <w:r>
+        <w:rPr>
+          <w:highlight w:val="green"/>
+        </w:rPr>
         <w:t xml:space="preserve">You must modify the private </w:t>
       </w:r>
       <w:r>
+        <w:rPr>
+          <w:highlight w:val="green"/>
+        </w:rPr>
         <w:t>Entity</w:t>
       </w:r>
       <w:r>
+        <w:rPr>
+          <w:highlight w:val="green"/>
+        </w:rPr>
         <w:t xml:space="preserve"> structure to include a pointer to an Animation component</w:t>
       </w:r>
       <w:r>
+        <w:rPr>
+          <w:highlight w:val="green"/>
+        </w:rPr>
         <w:t>.</w:t>
       </w:r>
     </w:p>
@@ -645,27 +714,48 @@
           <w:ilvl w:val="0"/>
           <w:numId w:val="17"/>
         </w:numPr>
-      </w:pPr>
-      <w:r>
+        <w:rPr>
+          <w:highlight w:val="green"/>
+        </w:rPr>
+      </w:pPr>
+      <w:r>
+        <w:rPr>
+          <w:highlight w:val="green"/>
+        </w:rPr>
         <w:t xml:space="preserve">You must modify the </w:t>
       </w:r>
       <w:proofErr w:type="spellStart"/>
       <w:proofErr w:type="gramStart"/>
       <w:r>
+        <w:rPr>
+          <w:highlight w:val="green"/>
+        </w:rPr>
         <w:t>Entity</w:t>
       </w:r>
       <w:r>
+        <w:rPr>
+          <w:highlight w:val="green"/>
+        </w:rPr>
         <w:t>Read</w:t>
       </w:r>
       <w:proofErr w:type="spellEnd"/>
       <w:r>
+        <w:rPr>
+          <w:highlight w:val="green"/>
+        </w:rPr>
         <w:t>(</w:t>
       </w:r>
       <w:proofErr w:type="gramEnd"/>
       <w:r>
+        <w:rPr>
+          <w:highlight w:val="green"/>
+        </w:rPr>
         <w:t>) function to detect the new “Animation” token and correctly handle the creation of Animation components</w:t>
       </w:r>
       <w:r>
+        <w:rPr>
+          <w:highlight w:val="green"/>
+        </w:rPr>
         <w:t>.</w:t>
       </w:r>
     </w:p>
@@ -676,38 +766,68 @@
           <w:ilvl w:val="0"/>
           <w:numId w:val="17"/>
         </w:numPr>
-      </w:pPr>
-      <w:r>
+        <w:rPr>
+          <w:highlight w:val="green"/>
+        </w:rPr>
+      </w:pPr>
+      <w:r>
+        <w:rPr>
+          <w:highlight w:val="green"/>
+        </w:rPr>
         <w:t xml:space="preserve">You must implement the new </w:t>
       </w:r>
       <w:proofErr w:type="spellStart"/>
       <w:proofErr w:type="gramStart"/>
       <w:r>
+        <w:rPr>
+          <w:highlight w:val="green"/>
+        </w:rPr>
         <w:t>Entity</w:t>
       </w:r>
       <w:r>
+        <w:rPr>
+          <w:highlight w:val="green"/>
+        </w:rPr>
         <w:t>AddAnimation</w:t>
       </w:r>
       <w:proofErr w:type="spellEnd"/>
       <w:r>
+        <w:rPr>
+          <w:highlight w:val="green"/>
+        </w:rPr>
         <w:t>(</w:t>
       </w:r>
       <w:proofErr w:type="gramEnd"/>
       <w:r>
+        <w:rPr>
+          <w:highlight w:val="green"/>
+        </w:rPr>
         <w:t xml:space="preserve">) and </w:t>
       </w:r>
       <w:proofErr w:type="spellStart"/>
       <w:r>
+        <w:rPr>
+          <w:highlight w:val="green"/>
+        </w:rPr>
         <w:t>Entity</w:t>
       </w:r>
       <w:r>
+        <w:rPr>
+          <w:highlight w:val="green"/>
+        </w:rPr>
         <w:t>GetAnimation</w:t>
       </w:r>
       <w:proofErr w:type="spellEnd"/>
       <w:r>
+        <w:rPr>
+          <w:highlight w:val="green"/>
+        </w:rPr>
         <w:t>() functions</w:t>
       </w:r>
       <w:r>
+        <w:rPr>
+          <w:highlight w:val="green"/>
+        </w:rPr>
         <w:t>.</w:t>
       </w:r>
     </w:p>
@@ -718,58 +838,106 @@
           <w:ilvl w:val="1"/>
           <w:numId w:val="17"/>
         </w:numPr>
-      </w:pPr>
-      <w:r>
+        <w:rPr>
+          <w:highlight w:val="yellow"/>
+        </w:rPr>
+      </w:pPr>
+      <w:r>
+        <w:rPr>
+          <w:highlight w:val="yellow"/>
+        </w:rPr>
         <w:t xml:space="preserve">NOTE: The </w:t>
       </w:r>
       <w:proofErr w:type="spellStart"/>
       <w:proofErr w:type="gramStart"/>
       <w:r>
+        <w:rPr>
+          <w:highlight w:val="yellow"/>
+        </w:rPr>
         <w:t>Entity</w:t>
       </w:r>
       <w:r>
+        <w:rPr>
+          <w:highlight w:val="yellow"/>
+        </w:rPr>
         <w:t>AddAnimation</w:t>
       </w:r>
       <w:proofErr w:type="spellEnd"/>
       <w:r>
+        <w:rPr>
+          <w:highlight w:val="yellow"/>
+        </w:rPr>
         <w:t>(</w:t>
       </w:r>
       <w:proofErr w:type="gramEnd"/>
       <w:r>
+        <w:rPr>
+          <w:highlight w:val="yellow"/>
+        </w:rPr>
         <w:t xml:space="preserve">) function must </w:t>
       </w:r>
       <w:proofErr w:type="gramStart"/>
       <w:r>
+        <w:rPr>
+          <w:highlight w:val="yellow"/>
+        </w:rPr>
         <w:t>set</w:t>
       </w:r>
       <w:proofErr w:type="gramEnd"/>
       <w:r>
+        <w:rPr>
+          <w:highlight w:val="yellow"/>
+        </w:rPr>
         <w:t xml:space="preserve"> the </w:t>
       </w:r>
       <w:r>
+        <w:rPr>
+          <w:highlight w:val="yellow"/>
+        </w:rPr>
         <w:t>A</w:t>
       </w:r>
       <w:r>
+        <w:rPr>
+          <w:highlight w:val="yellow"/>
+        </w:rPr>
         <w:t>nimation</w:t>
       </w:r>
       <w:r>
+        <w:rPr>
+          <w:highlight w:val="yellow"/>
+        </w:rPr>
         <w:t xml:space="preserve"> component</w:t>
       </w:r>
       <w:r>
+        <w:rPr>
+          <w:highlight w:val="yellow"/>
+        </w:rPr>
         <w:t xml:space="preserve">’s parent pointer by calling </w:t>
       </w:r>
       <w:r>
+        <w:rPr>
+          <w:highlight w:val="yellow"/>
+        </w:rPr>
         <w:t xml:space="preserve">the </w:t>
       </w:r>
       <w:proofErr w:type="spellStart"/>
       <w:r>
+        <w:rPr>
+          <w:highlight w:val="yellow"/>
+        </w:rPr>
         <w:t>AnimationSetParent</w:t>
       </w:r>
       <w:proofErr w:type="spellEnd"/>
       <w:r>
+        <w:rPr>
+          <w:highlight w:val="yellow"/>
+        </w:rPr>
         <w:t>()</w:t>
       </w:r>
       <w:r>
+        <w:rPr>
+          <w:highlight w:val="yellow"/>
+        </w:rPr>
         <w:t xml:space="preserve"> function</w:t>
       </w:r>
     </w:p>
@@ -780,24 +948,42 @@
           <w:ilvl w:val="0"/>
           <w:numId w:val="17"/>
         </w:numPr>
-      </w:pPr>
-      <w:r>
+        <w:rPr>
+          <w:highlight w:val="green"/>
+        </w:rPr>
+      </w:pPr>
+      <w:r>
+        <w:rPr>
+          <w:highlight w:val="green"/>
+        </w:rPr>
         <w:t xml:space="preserve">You must modify the </w:t>
       </w:r>
       <w:proofErr w:type="spellStart"/>
       <w:proofErr w:type="gramStart"/>
       <w:r>
+        <w:rPr>
+          <w:highlight w:val="green"/>
+        </w:rPr>
         <w:t>Entity</w:t>
       </w:r>
       <w:r>
+        <w:rPr>
+          <w:highlight w:val="green"/>
+        </w:rPr>
         <w:t>Update</w:t>
       </w:r>
       <w:proofErr w:type="spellEnd"/>
       <w:r>
+        <w:rPr>
+          <w:highlight w:val="green"/>
+        </w:rPr>
         <w:t>(</w:t>
       </w:r>
       <w:proofErr w:type="gramEnd"/>
       <w:r>
+        <w:rPr>
+          <w:highlight w:val="green"/>
+        </w:rPr>
         <w:t>) function to correctly update any attached Animation component.</w:t>
       </w:r>
     </w:p>
@@ -808,32 +994,62 @@
           <w:ilvl w:val="0"/>
           <w:numId w:val="17"/>
         </w:numPr>
-      </w:pPr>
-      <w:r>
+        <w:rPr>
+          <w:highlight w:val="yellow"/>
+        </w:rPr>
+      </w:pPr>
+      <w:r>
+        <w:rPr>
+          <w:highlight w:val="yellow"/>
+        </w:rPr>
         <w:t>NOTE: It is possible for a</w:t>
       </w:r>
       <w:r>
+        <w:rPr>
+          <w:highlight w:val="yellow"/>
+        </w:rPr>
         <w:t>n</w:t>
       </w:r>
       <w:r>
+        <w:rPr>
+          <w:highlight w:val="yellow"/>
+        </w:rPr>
         <w:t xml:space="preserve"> </w:t>
       </w:r>
       <w:r>
+        <w:rPr>
+          <w:highlight w:val="yellow"/>
+        </w:rPr>
         <w:t>Entity</w:t>
       </w:r>
       <w:r>
+        <w:rPr>
+          <w:highlight w:val="yellow"/>
+        </w:rPr>
         <w:t xml:space="preserve"> to contain all or none of the </w:t>
       </w:r>
       <w:r>
+        <w:rPr>
+          <w:highlight w:val="yellow"/>
+        </w:rPr>
         <w:t>implemented</w:t>
       </w:r>
       <w:r>
+        <w:rPr>
+          <w:highlight w:val="yellow"/>
+        </w:rPr>
         <w:t xml:space="preserve"> components.  Your code must perform sufficient error checking to ensure that </w:t>
       </w:r>
       <w:r>
+        <w:rPr>
+          <w:highlight w:val="yellow"/>
+        </w:rPr>
         <w:t>entities</w:t>
       </w:r>
       <w:r>
+        <w:rPr>
+          <w:highlight w:val="yellow"/>
+        </w:rPr>
         <w:t xml:space="preserve"> missing one or more components are handled properly (i.e. no crashes, no unexpected side-effects).</w:t>
       </w:r>
     </w:p>
@@ -844,58 +1060,112 @@
           <w:ilvl w:val="0"/>
           <w:numId w:val="17"/>
         </w:numPr>
-      </w:pPr>
-      <w:r>
+        <w:rPr>
+          <w:highlight w:val="yellow"/>
+        </w:rPr>
+      </w:pPr>
+      <w:r>
+        <w:rPr>
+          <w:highlight w:val="yellow"/>
+        </w:rPr>
         <w:t xml:space="preserve">NOTE: It is your responsibility to ensure that all </w:t>
       </w:r>
       <w:r>
+        <w:rPr>
+          <w:highlight w:val="yellow"/>
+        </w:rPr>
         <w:t>components</w:t>
       </w:r>
       <w:r>
+        <w:rPr>
+          <w:highlight w:val="yellow"/>
+        </w:rPr>
         <w:t xml:space="preserve"> </w:t>
       </w:r>
       <w:r>
+        <w:rPr>
+          <w:highlight w:val="yellow"/>
+        </w:rPr>
         <w:t xml:space="preserve">attached to a </w:t>
       </w:r>
       <w:r>
+        <w:rPr>
+          <w:highlight w:val="yellow"/>
+        </w:rPr>
         <w:t xml:space="preserve">given </w:t>
       </w:r>
       <w:r>
+        <w:rPr>
+          <w:highlight w:val="yellow"/>
+        </w:rPr>
         <w:t>Entity</w:t>
       </w:r>
       <w:r>
+        <w:rPr>
+          <w:highlight w:val="yellow"/>
+        </w:rPr>
         <w:t xml:space="preserve"> </w:t>
       </w:r>
       <w:r>
+        <w:rPr>
+          <w:highlight w:val="yellow"/>
+        </w:rPr>
         <w:t>are</w:t>
       </w:r>
       <w:r>
+        <w:rPr>
+          <w:highlight w:val="yellow"/>
+        </w:rPr>
         <w:t xml:space="preserve"> freed </w:t>
       </w:r>
       <w:r>
+        <w:rPr>
+          <w:highlight w:val="yellow"/>
+        </w:rPr>
         <w:t xml:space="preserve">correctly </w:t>
       </w:r>
       <w:r>
+        <w:rPr>
+          <w:highlight w:val="yellow"/>
+        </w:rPr>
         <w:t>when an object is destroyed</w:t>
       </w:r>
       <w:r>
+        <w:rPr>
+          <w:highlight w:val="yellow"/>
+        </w:rPr>
         <w:t xml:space="preserve"> by calling the *</w:t>
       </w:r>
       <w:proofErr w:type="gramStart"/>
       <w:r>
+        <w:rPr>
+          <w:highlight w:val="yellow"/>
+        </w:rPr>
         <w:t>Free(</w:t>
       </w:r>
       <w:proofErr w:type="gramEnd"/>
       <w:r>
+        <w:rPr>
+          <w:highlight w:val="yellow"/>
+        </w:rPr>
         <w:t xml:space="preserve">) function associated with </w:t>
       </w:r>
       <w:r>
+        <w:rPr>
+          <w:highlight w:val="yellow"/>
+        </w:rPr>
         <w:t>each</w:t>
       </w:r>
       <w:r>
+        <w:rPr>
+          <w:highlight w:val="yellow"/>
+        </w:rPr>
         <w:t xml:space="preserve"> component</w:t>
       </w:r>
       <w:r>
+        <w:rPr>
+          <w:highlight w:val="yellow"/>
+        </w:rPr>
         <w:t>.  Make sure to test your code using the Visual Studio debugger.</w:t>
       </w:r>
     </w:p>

</xml_diff>

<commit_message>
✅ Finish changes for Sprite.c
</commit_message>
<xml_diff>
--- a/Project 3 - Transformations.docx
+++ b/Project 3 - Transformations.docx
@@ -1747,24 +1747,42 @@
           <w:ilvl w:val="0"/>
           <w:numId w:val="12"/>
         </w:numPr>
-      </w:pPr>
-      <w:r>
+        <w:rPr>
+          <w:highlight w:val="green"/>
+        </w:rPr>
+      </w:pPr>
+      <w:r>
+        <w:rPr>
+          <w:highlight w:val="green"/>
+        </w:rPr>
         <w:t xml:space="preserve">The header file has been modified to include a new function, </w:t>
       </w:r>
       <w:proofErr w:type="spellStart"/>
       <w:proofErr w:type="gramStart"/>
       <w:r>
+        <w:rPr>
+          <w:highlight w:val="green"/>
+        </w:rPr>
         <w:t>SpriteSetText</w:t>
       </w:r>
       <w:proofErr w:type="spellEnd"/>
       <w:r>
+        <w:rPr>
+          <w:highlight w:val="green"/>
+        </w:rPr>
         <w:t>(</w:t>
       </w:r>
       <w:proofErr w:type="gramEnd"/>
       <w:r>
+        <w:rPr>
+          <w:highlight w:val="green"/>
+        </w:rPr>
         <w:t>), which sets a zero-terminated string that is used to draw sprite text</w:t>
       </w:r>
       <w:r>
+        <w:rPr>
+          <w:highlight w:val="green"/>
+        </w:rPr>
         <w:t>.</w:t>
       </w:r>
     </w:p>
@@ -1775,67 +1793,124 @@
           <w:ilvl w:val="0"/>
           <w:numId w:val="12"/>
         </w:numPr>
-      </w:pPr>
-      <w:r>
+        <w:rPr>
+          <w:highlight w:val="yellow"/>
+        </w:rPr>
+      </w:pPr>
+      <w:r>
+        <w:rPr>
+          <w:highlight w:val="yellow"/>
+        </w:rPr>
         <w:t xml:space="preserve">The function, </w:t>
       </w:r>
       <w:proofErr w:type="spellStart"/>
       <w:r>
+        <w:rPr>
+          <w:highlight w:val="yellow"/>
+        </w:rPr>
         <w:t>Sprite</w:t>
       </w:r>
       <w:r>
+        <w:rPr>
+          <w:highlight w:val="yellow"/>
+        </w:rPr>
         <w:t>Render</w:t>
       </w:r>
       <w:proofErr w:type="spellEnd"/>
       <w:r>
+        <w:rPr>
+          <w:highlight w:val="yellow"/>
+        </w:rPr>
         <w:t>, must be modified to display sprites</w:t>
       </w:r>
       <w:r>
+        <w:rPr>
+          <w:highlight w:val="yellow"/>
+        </w:rPr>
         <w:t xml:space="preserve"> using the </w:t>
       </w:r>
       <w:proofErr w:type="spellStart"/>
       <w:r>
+        <w:rPr>
+          <w:highlight w:val="yellow"/>
+        </w:rPr>
         <w:t>DGL_Graphics_SetCB_</w:t>
       </w:r>
       <w:proofErr w:type="gramStart"/>
       <w:r>
+        <w:rPr>
+          <w:highlight w:val="yellow"/>
+        </w:rPr>
         <w:t>TransformMatrix</w:t>
       </w:r>
       <w:proofErr w:type="spellEnd"/>
       <w:r>
+        <w:rPr>
+          <w:highlight w:val="yellow"/>
+        </w:rPr>
         <w:t>(</w:t>
       </w:r>
       <w:proofErr w:type="gramEnd"/>
       <w:r>
+        <w:rPr>
+          <w:highlight w:val="yellow"/>
+        </w:rPr>
         <w:t xml:space="preserve">) function, instead of the </w:t>
       </w:r>
       <w:proofErr w:type="spellStart"/>
       <w:r>
+        <w:rPr>
+          <w:highlight w:val="yellow"/>
+        </w:rPr>
         <w:t>DGL_Graphics_SetCB_TransformData</w:t>
       </w:r>
       <w:proofErr w:type="spellEnd"/>
       <w:r>
+        <w:rPr>
+          <w:highlight w:val="yellow"/>
+        </w:rPr>
         <w:t>()</w:t>
       </w:r>
       <w:r>
+        <w:rPr>
+          <w:highlight w:val="yellow"/>
+        </w:rPr>
         <w:t xml:space="preserve"> function.  </w:t>
       </w:r>
       <w:r>
+        <w:rPr>
+          <w:highlight w:val="yellow"/>
+        </w:rPr>
         <w:t xml:space="preserve">The use of </w:t>
       </w:r>
       <w:r>
+        <w:rPr>
+          <w:highlight w:val="yellow"/>
+        </w:rPr>
         <w:t xml:space="preserve">the later </w:t>
       </w:r>
       <w:r>
+        <w:rPr>
+          <w:highlight w:val="yellow"/>
+        </w:rPr>
         <w:t xml:space="preserve">function will result in a </w:t>
       </w:r>
       <w:r>
+        <w:rPr>
+          <w:highlight w:val="yellow"/>
+        </w:rPr>
         <w:t xml:space="preserve">grade </w:t>
       </w:r>
       <w:r>
+        <w:rPr>
+          <w:highlight w:val="yellow"/>
+        </w:rPr>
         <w:t>penalty</w:t>
       </w:r>
       <w:r>
+        <w:rPr>
+          <w:highlight w:val="yellow"/>
+        </w:rPr>
         <w:t>.</w:t>
       </w:r>
     </w:p>
@@ -1846,39 +1921,72 @@
           <w:ilvl w:val="0"/>
           <w:numId w:val="12"/>
         </w:numPr>
-      </w:pPr>
-      <w:r>
+        <w:rPr>
+          <w:highlight w:val="yellow"/>
+        </w:rPr>
+      </w:pPr>
+      <w:r>
+        <w:rPr>
+          <w:highlight w:val="yellow"/>
+        </w:rPr>
         <w:t xml:space="preserve">Now, when </w:t>
       </w:r>
       <w:r>
+        <w:rPr>
+          <w:highlight w:val="yellow"/>
+        </w:rPr>
         <w:t>rendering</w:t>
       </w:r>
       <w:r>
+        <w:rPr>
+          <w:highlight w:val="yellow"/>
+        </w:rPr>
         <w:t xml:space="preserve"> a </w:t>
       </w:r>
       <w:r>
+        <w:rPr>
+          <w:highlight w:val="yellow"/>
+        </w:rPr>
         <w:t>sprite,</w:t>
       </w:r>
       <w:r>
+        <w:rPr>
+          <w:highlight w:val="yellow"/>
+        </w:rPr>
         <w:t xml:space="preserve"> you must obtain a transformation matrix from the transform component passed into the function.</w:t>
       </w:r>
       <w:r>
+        <w:rPr>
+          <w:highlight w:val="yellow"/>
+        </w:rPr>
         <w:t xml:space="preserve">  This may be done by calling </w:t>
       </w:r>
       <w:proofErr w:type="spellStart"/>
       <w:proofErr w:type="gramStart"/>
       <w:r>
+        <w:rPr>
+          <w:highlight w:val="yellow"/>
+        </w:rPr>
         <w:t>TransformGetMatrix</w:t>
       </w:r>
       <w:proofErr w:type="spellEnd"/>
       <w:r>
+        <w:rPr>
+          <w:highlight w:val="yellow"/>
+        </w:rPr>
         <w:t>(</w:t>
       </w:r>
       <w:proofErr w:type="gramEnd"/>
       <w:r>
+        <w:rPr>
+          <w:highlight w:val="yellow"/>
+        </w:rPr>
         <w:t>)</w:t>
       </w:r>
       <w:r>
+        <w:rPr>
+          <w:highlight w:val="yellow"/>
+        </w:rPr>
         <w:t>.</w:t>
       </w:r>
     </w:p>
@@ -1889,19 +1997,34 @@
           <w:ilvl w:val="0"/>
           <w:numId w:val="12"/>
         </w:numPr>
-      </w:pPr>
-      <w:r>
+        <w:rPr>
+          <w:highlight w:val="green"/>
+        </w:rPr>
+      </w:pPr>
+      <w:r>
+        <w:rPr>
+          <w:highlight w:val="green"/>
+        </w:rPr>
         <w:t xml:space="preserve">To support the drawing of both single sprites and sprite text, the code for </w:t>
       </w:r>
       <w:proofErr w:type="spellStart"/>
       <w:r>
+        <w:rPr>
+          <w:highlight w:val="green"/>
+        </w:rPr>
         <w:t>Sprite</w:t>
       </w:r>
       <w:r>
+        <w:rPr>
+          <w:highlight w:val="green"/>
+        </w:rPr>
         <w:t>Render</w:t>
       </w:r>
       <w:proofErr w:type="spellEnd"/>
       <w:r>
+        <w:rPr>
+          <w:highlight w:val="green"/>
+        </w:rPr>
         <w:t xml:space="preserve"> should now be implemented as follows:</w:t>
       </w:r>
     </w:p>
@@ -1912,29 +2035,56 @@
           <w:ilvl w:val="1"/>
           <w:numId w:val="12"/>
         </w:numPr>
-      </w:pPr>
-      <w:r>
+        <w:rPr>
+          <w:highlight w:val="green"/>
+        </w:rPr>
+      </w:pPr>
+      <w:r>
+        <w:rPr>
+          <w:highlight w:val="green"/>
+        </w:rPr>
         <w:t xml:space="preserve">Validate the </w:t>
       </w:r>
       <w:r>
+        <w:rPr>
+          <w:highlight w:val="green"/>
+        </w:rPr>
         <w:t>S</w:t>
       </w:r>
       <w:r>
+        <w:rPr>
+          <w:highlight w:val="green"/>
+        </w:rPr>
         <w:t xml:space="preserve">prite and </w:t>
       </w:r>
       <w:r>
+        <w:rPr>
+          <w:highlight w:val="green"/>
+        </w:rPr>
         <w:t>S</w:t>
       </w:r>
       <w:r>
+        <w:rPr>
+          <w:highlight w:val="green"/>
+        </w:rPr>
         <w:t xml:space="preserve">prite </w:t>
       </w:r>
       <w:r>
+        <w:rPr>
+          <w:highlight w:val="green"/>
+        </w:rPr>
         <w:t>M</w:t>
       </w:r>
       <w:r>
+        <w:rPr>
+          <w:highlight w:val="green"/>
+        </w:rPr>
         <w:t>esh pointers</w:t>
       </w:r>
       <w:r>
+        <w:rPr>
+          <w:highlight w:val="green"/>
+        </w:rPr>
         <w:t>.</w:t>
       </w:r>
     </w:p>
@@ -1980,18 +2130,33 @@
           <w:ilvl w:val="2"/>
           <w:numId w:val="12"/>
         </w:numPr>
-      </w:pPr>
-      <w:r>
+        <w:rPr>
+          <w:highlight w:val="green"/>
+        </w:rPr>
+      </w:pPr>
+      <w:r>
+        <w:rPr>
+          <w:highlight w:val="green"/>
+        </w:rPr>
         <w:lastRenderedPageBreak/>
         <w:t xml:space="preserve">Set the </w:t>
       </w:r>
       <w:r>
+        <w:rPr>
+          <w:highlight w:val="green"/>
+        </w:rPr>
         <w:t>shader</w:t>
       </w:r>
       <w:r>
+        <w:rPr>
+          <w:highlight w:val="green"/>
+        </w:rPr>
         <w:t xml:space="preserve"> mode to TEXTURE</w:t>
       </w:r>
       <w:r>
+        <w:rPr>
+          <w:highlight w:val="green"/>
+        </w:rPr>
         <w:t>.</w:t>
       </w:r>
     </w:p>
@@ -2002,16 +2167,28 @@
           <w:ilvl w:val="2"/>
           <w:numId w:val="12"/>
         </w:numPr>
-      </w:pPr>
-      <w:r>
+        <w:rPr>
+          <w:highlight w:val="green"/>
+        </w:rPr>
+      </w:pPr>
+      <w:r>
+        <w:rPr>
+          <w:highlight w:val="green"/>
+        </w:rPr>
         <w:t xml:space="preserve">Set the </w:t>
       </w:r>
       <w:proofErr w:type="spellStart"/>
       <w:r>
+        <w:rPr>
+          <w:highlight w:val="green"/>
+        </w:rPr>
         <w:t>SpriteSource</w:t>
       </w:r>
       <w:proofErr w:type="spellEnd"/>
       <w:r>
+        <w:rPr>
+          <w:highlight w:val="green"/>
+        </w:rPr>
         <w:t xml:space="preserve"> texture.</w:t>
       </w:r>
     </w:p>
@@ -2022,16 +2199,28 @@
           <w:ilvl w:val="2"/>
           <w:numId w:val="12"/>
         </w:numPr>
-      </w:pPr>
-      <w:r>
+        <w:rPr>
+          <w:highlight w:val="green"/>
+        </w:rPr>
+      </w:pPr>
+      <w:r>
+        <w:rPr>
+          <w:highlight w:val="green"/>
+        </w:rPr>
         <w:t xml:space="preserve">Set the </w:t>
       </w:r>
       <w:proofErr w:type="spellStart"/>
       <w:r>
+        <w:rPr>
+          <w:highlight w:val="green"/>
+        </w:rPr>
         <w:t>SpriteSource</w:t>
       </w:r>
       <w:proofErr w:type="spellEnd"/>
       <w:r>
+        <w:rPr>
+          <w:highlight w:val="green"/>
+        </w:rPr>
         <w:t xml:space="preserve"> texture offset.</w:t>
       </w:r>
     </w:p>
@@ -2054,17 +2243,32 @@
           <w:ilvl w:val="2"/>
           <w:numId w:val="12"/>
         </w:numPr>
-      </w:pPr>
-      <w:r>
+        <w:rPr>
+          <w:highlight w:val="green"/>
+        </w:rPr>
+      </w:pPr>
+      <w:r>
+        <w:rPr>
+          <w:highlight w:val="green"/>
+        </w:rPr>
         <w:t xml:space="preserve">Set the </w:t>
       </w:r>
       <w:r>
+        <w:rPr>
+          <w:highlight w:val="green"/>
+        </w:rPr>
         <w:t>shader</w:t>
       </w:r>
       <w:r>
+        <w:rPr>
+          <w:highlight w:val="green"/>
+        </w:rPr>
         <w:t xml:space="preserve"> mode to COLOR</w:t>
       </w:r>
       <w:r>
+        <w:rPr>
+          <w:highlight w:val="green"/>
+        </w:rPr>
         <w:t>.</w:t>
       </w:r>
     </w:p>
@@ -2075,17 +2279,32 @@
           <w:ilvl w:val="1"/>
           <w:numId w:val="12"/>
         </w:numPr>
-      </w:pPr>
-      <w:r>
+        <w:rPr>
+          <w:highlight w:val="green"/>
+        </w:rPr>
+      </w:pPr>
+      <w:r>
+        <w:rPr>
+          <w:highlight w:val="green"/>
+        </w:rPr>
         <w:t xml:space="preserve">Set the alpha transparency for the </w:t>
       </w:r>
       <w:r>
+        <w:rPr>
+          <w:highlight w:val="green"/>
+        </w:rPr>
         <w:t>S</w:t>
       </w:r>
       <w:r>
+        <w:rPr>
+          <w:highlight w:val="green"/>
+        </w:rPr>
         <w:t>prite</w:t>
       </w:r>
       <w:r>
+        <w:rPr>
+          <w:highlight w:val="green"/>
+        </w:rPr>
         <w:t>.</w:t>
       </w:r>
     </w:p>
@@ -2096,23 +2315,44 @@
           <w:ilvl w:val="1"/>
           <w:numId w:val="12"/>
         </w:numPr>
-      </w:pPr>
-      <w:r>
+        <w:rPr>
+          <w:highlight w:val="green"/>
+        </w:rPr>
+      </w:pPr>
+      <w:r>
+        <w:rPr>
+          <w:highlight w:val="green"/>
+        </w:rPr>
         <w:t xml:space="preserve">Set the </w:t>
       </w:r>
       <w:r>
+        <w:rPr>
+          <w:highlight w:val="green"/>
+        </w:rPr>
         <w:t>tint</w:t>
       </w:r>
       <w:r>
+        <w:rPr>
+          <w:highlight w:val="green"/>
+        </w:rPr>
         <w:t xml:space="preserve"> color for the </w:t>
       </w:r>
       <w:r>
+        <w:rPr>
+          <w:highlight w:val="green"/>
+        </w:rPr>
         <w:t>S</w:t>
       </w:r>
       <w:r>
+        <w:rPr>
+          <w:highlight w:val="green"/>
+        </w:rPr>
         <w:t>prite to (0, 0, 0, 0)</w:t>
       </w:r>
       <w:r>
+        <w:rPr>
+          <w:highlight w:val="green"/>
+        </w:rPr>
         <w:t>.</w:t>
       </w:r>
     </w:p>
@@ -2135,21 +2375,36 @@
           <w:ilvl w:val="2"/>
           <w:numId w:val="12"/>
         </w:numPr>
-      </w:pPr>
-      <w:r>
+        <w:rPr>
+          <w:highlight w:val="green"/>
+        </w:rPr>
+      </w:pPr>
+      <w:r>
+        <w:rPr>
+          <w:highlight w:val="green"/>
+        </w:rPr>
         <w:t xml:space="preserve">Call </w:t>
       </w:r>
       <w:proofErr w:type="spellStart"/>
       <w:proofErr w:type="gramStart"/>
       <w:r>
+        <w:rPr>
+          <w:highlight w:val="green"/>
+        </w:rPr>
         <w:t>TransformGetMatrix</w:t>
       </w:r>
       <w:proofErr w:type="spellEnd"/>
       <w:r>
+        <w:rPr>
+          <w:highlight w:val="green"/>
+        </w:rPr>
         <w:t>(</w:t>
       </w:r>
       <w:proofErr w:type="gramEnd"/>
       <w:r>
+        <w:rPr>
+          <w:highlight w:val="green"/>
+        </w:rPr>
         <w:t>).</w:t>
       </w:r>
     </w:p>
@@ -2160,24 +2415,42 @@
           <w:ilvl w:val="2"/>
           <w:numId w:val="12"/>
         </w:numPr>
-      </w:pPr>
-      <w:r>
+        <w:rPr>
+          <w:highlight w:val="green"/>
+        </w:rPr>
+      </w:pPr>
+      <w:r>
+        <w:rPr>
+          <w:highlight w:val="green"/>
+        </w:rPr>
         <w:t xml:space="preserve">Call </w:t>
       </w:r>
       <w:proofErr w:type="spellStart"/>
       <w:r>
+        <w:rPr>
+          <w:highlight w:val="green"/>
+        </w:rPr>
         <w:t>DGL_Graphics_SetCB_</w:t>
       </w:r>
       <w:proofErr w:type="gramStart"/>
       <w:r>
+        <w:rPr>
+          <w:highlight w:val="green"/>
+        </w:rPr>
         <w:t>TransformMatrix</w:t>
       </w:r>
       <w:proofErr w:type="spellEnd"/>
       <w:r>
+        <w:rPr>
+          <w:highlight w:val="green"/>
+        </w:rPr>
         <w:t>(</w:t>
       </w:r>
       <w:proofErr w:type="gramEnd"/>
       <w:r>
+        <w:rPr>
+          <w:highlight w:val="green"/>
+        </w:rPr>
         <w:t>), passing the Transform’s matrix.</w:t>
       </w:r>
     </w:p>
@@ -2188,30 +2461,54 @@
           <w:ilvl w:val="2"/>
           <w:numId w:val="12"/>
         </w:numPr>
-      </w:pPr>
-      <w:r>
+        <w:rPr>
+          <w:highlight w:val="green"/>
+        </w:rPr>
+      </w:pPr>
+      <w:r>
+        <w:rPr>
+          <w:highlight w:val="green"/>
+        </w:rPr>
         <w:t xml:space="preserve">Call </w:t>
       </w:r>
       <w:proofErr w:type="spellStart"/>
       <w:proofErr w:type="gramStart"/>
       <w:r>
+        <w:rPr>
+          <w:highlight w:val="green"/>
+        </w:rPr>
         <w:t>MeshRender</w:t>
       </w:r>
       <w:proofErr w:type="spellEnd"/>
       <w:r>
+        <w:rPr>
+          <w:highlight w:val="green"/>
+        </w:rPr>
         <w:t>(</w:t>
       </w:r>
       <w:proofErr w:type="gramEnd"/>
       <w:r>
+        <w:rPr>
+          <w:highlight w:val="green"/>
+        </w:rPr>
         <w:t xml:space="preserve">), passing the </w:t>
       </w:r>
       <w:r>
+        <w:rPr>
+          <w:highlight w:val="green"/>
+        </w:rPr>
         <w:t>S</w:t>
       </w:r>
       <w:r>
+        <w:rPr>
+          <w:highlight w:val="green"/>
+        </w:rPr>
         <w:t>prite’s mesh</w:t>
       </w:r>
       <w:r>
+        <w:rPr>
+          <w:highlight w:val="green"/>
+        </w:rPr>
         <w:t>.</w:t>
       </w:r>
     </w:p>
@@ -2234,21 +2531,36 @@
           <w:ilvl w:val="2"/>
           <w:numId w:val="12"/>
         </w:numPr>
-      </w:pPr>
-      <w:r>
+        <w:rPr>
+          <w:highlight w:val="green"/>
+        </w:rPr>
+      </w:pPr>
+      <w:r>
+        <w:rPr>
+          <w:highlight w:val="green"/>
+        </w:rPr>
         <w:t xml:space="preserve">Call </w:t>
       </w:r>
       <w:proofErr w:type="spellStart"/>
       <w:proofErr w:type="gramStart"/>
       <w:r>
+        <w:rPr>
+          <w:highlight w:val="green"/>
+        </w:rPr>
         <w:t>TransformGetMatrix</w:t>
       </w:r>
       <w:proofErr w:type="spellEnd"/>
       <w:r>
+        <w:rPr>
+          <w:highlight w:val="green"/>
+        </w:rPr>
         <w:t>(</w:t>
       </w:r>
       <w:proofErr w:type="gramEnd"/>
       <w:r>
+        <w:rPr>
+          <w:highlight w:val="green"/>
+        </w:rPr>
         <w:t xml:space="preserve">) to get a </w:t>
       </w:r>
       <w:r>
@@ -2257,16 +2569,26 @@
           <w:bCs/>
           <w:i/>
           <w:iCs/>
+          <w:highlight w:val="green"/>
         </w:rPr>
         <w:t>local copy</w:t>
       </w:r>
       <w:r>
+        <w:rPr>
+          <w:highlight w:val="green"/>
+        </w:rPr>
         <w:t xml:space="preserve"> of the Transform component’s transformation matrix</w:t>
       </w:r>
       <w:r>
+        <w:rPr>
+          <w:highlight w:val="green"/>
+        </w:rPr>
         <w:t xml:space="preserve"> (“matrix”)</w:t>
       </w:r>
       <w:r>
+        <w:rPr>
+          <w:highlight w:val="green"/>
+        </w:rPr>
         <w:t>.</w:t>
       </w:r>
     </w:p>
@@ -2277,25 +2599,46 @@
           <w:ilvl w:val="2"/>
           <w:numId w:val="12"/>
         </w:numPr>
-      </w:pPr>
-      <w:r>
+        <w:rPr>
+          <w:highlight w:val="green"/>
+        </w:rPr>
+      </w:pPr>
+      <w:r>
+        <w:rPr>
+          <w:highlight w:val="green"/>
+        </w:rPr>
         <w:t>Call Matrix2</w:t>
       </w:r>
       <w:proofErr w:type="gramStart"/>
       <w:r>
+        <w:rPr>
+          <w:highlight w:val="green"/>
+        </w:rPr>
         <w:t>DTranslate(</w:t>
       </w:r>
       <w:proofErr w:type="gramEnd"/>
       <w:r>
+        <w:rPr>
+          <w:highlight w:val="green"/>
+        </w:rPr>
         <w:t xml:space="preserve">) to create an translation matrix </w:t>
       </w:r>
       <w:r>
+        <w:rPr>
+          <w:highlight w:val="green"/>
+        </w:rPr>
         <w:t xml:space="preserve">(“offset”) </w:t>
       </w:r>
       <w:r>
+        <w:rPr>
+          <w:highlight w:val="green"/>
+        </w:rPr>
         <w:t>with an X value equal to the Transform component’s X scale</w:t>
       </w:r>
       <w:r>
+        <w:rPr>
+          <w:highlight w:val="green"/>
+        </w:rPr>
         <w:t>.</w:t>
       </w:r>
     </w:p>
@@ -2306,29 +2649,56 @@
           <w:ilvl w:val="2"/>
           <w:numId w:val="12"/>
         </w:numPr>
-      </w:pPr>
-      <w:r>
+        <w:rPr>
+          <w:highlight w:val="green"/>
+        </w:rPr>
+      </w:pPr>
+      <w:r>
+        <w:rPr>
+          <w:highlight w:val="green"/>
+        </w:rPr>
         <w:t xml:space="preserve">Assign a local </w:t>
       </w:r>
       <w:r>
+        <w:rPr>
+          <w:highlight w:val="green"/>
+        </w:rPr>
         <w:t xml:space="preserve">“const </w:t>
       </w:r>
       <w:r>
+        <w:rPr>
+          <w:highlight w:val="green"/>
+        </w:rPr>
         <w:t>char*</w:t>
       </w:r>
       <w:r>
+        <w:rPr>
+          <w:highlight w:val="green"/>
+        </w:rPr>
         <w:t>”</w:t>
       </w:r>
       <w:r>
+        <w:rPr>
+          <w:highlight w:val="green"/>
+        </w:rPr>
         <w:t xml:space="preserve"> variable equal to the </w:t>
       </w:r>
       <w:r>
+        <w:rPr>
+          <w:highlight w:val="green"/>
+        </w:rPr>
         <w:t>S</w:t>
       </w:r>
       <w:r>
+        <w:rPr>
+          <w:highlight w:val="green"/>
+        </w:rPr>
         <w:t>prite’s text pointer.  This variable will be used to “walk” through the string without modifying the sprite’s text pointer</w:t>
       </w:r>
       <w:r>
+        <w:rPr>
+          <w:highlight w:val="green"/>
+        </w:rPr>
         <w:t>.</w:t>
       </w:r>
     </w:p>
@@ -2351,11 +2721,20 @@
           <w:ilvl w:val="3"/>
           <w:numId w:val="12"/>
         </w:numPr>
-      </w:pPr>
-      <w:r>
+        <w:rPr>
+          <w:highlight w:val="green"/>
+        </w:rPr>
+      </w:pPr>
+      <w:r>
+        <w:rPr>
+          <w:highlight w:val="green"/>
+        </w:rPr>
         <w:t>Convert the current character into a zero-based frame index</w:t>
       </w:r>
       <w:r>
+        <w:rPr>
+          <w:highlight w:val="green"/>
+        </w:rPr>
         <w:t>.</w:t>
       </w:r>
     </w:p>
@@ -2366,22 +2745,40 @@
           <w:ilvl w:val="4"/>
           <w:numId w:val="12"/>
         </w:numPr>
-      </w:pPr>
-      <w:r>
+        <w:rPr>
+          <w:highlight w:val="green"/>
+        </w:rPr>
+      </w:pPr>
+      <w:r>
+        <w:rPr>
+          <w:highlight w:val="green"/>
+        </w:rPr>
         <w:t xml:space="preserve">Hint: </w:t>
       </w:r>
       <w:r>
+        <w:rPr>
+          <w:highlight w:val="green"/>
+        </w:rPr>
         <w:t xml:space="preserve">The font sheet begins at the space character </w:t>
       </w:r>
       <w:proofErr w:type="gramStart"/>
       <w:r>
+        <w:rPr>
+          <w:highlight w:val="green"/>
+        </w:rPr>
         <w:t>(‘ ‘</w:t>
       </w:r>
       <w:proofErr w:type="gramEnd"/>
       <w:r>
+        <w:rPr>
+          <w:highlight w:val="green"/>
+        </w:rPr>
         <w:t>)</w:t>
       </w:r>
       <w:r>
+        <w:rPr>
+          <w:highlight w:val="green"/>
+        </w:rPr>
         <w:t>.</w:t>
       </w:r>
     </w:p>
@@ -2392,16 +2789,28 @@
           <w:ilvl w:val="3"/>
           <w:numId w:val="12"/>
         </w:numPr>
-      </w:pPr>
-      <w:r>
+        <w:rPr>
+          <w:highlight w:val="green"/>
+        </w:rPr>
+      </w:pPr>
+      <w:r>
+        <w:rPr>
+          <w:highlight w:val="green"/>
+        </w:rPr>
         <w:t xml:space="preserve">Set the </w:t>
       </w:r>
       <w:proofErr w:type="spellStart"/>
       <w:r>
+        <w:rPr>
+          <w:highlight w:val="green"/>
+        </w:rPr>
         <w:t>SpriteSource</w:t>
       </w:r>
       <w:proofErr w:type="spellEnd"/>
       <w:r>
+        <w:rPr>
+          <w:highlight w:val="green"/>
+        </w:rPr>
         <w:t xml:space="preserve"> texture offset using this calculated frame index.</w:t>
       </w:r>
     </w:p>
@@ -2412,24 +2821,42 @@
           <w:ilvl w:val="3"/>
           <w:numId w:val="12"/>
         </w:numPr>
-      </w:pPr>
-      <w:r>
+        <w:rPr>
+          <w:highlight w:val="green"/>
+        </w:rPr>
+      </w:pPr>
+      <w:r>
+        <w:rPr>
+          <w:highlight w:val="green"/>
+        </w:rPr>
         <w:t xml:space="preserve">Call </w:t>
       </w:r>
       <w:proofErr w:type="spellStart"/>
       <w:r>
+        <w:rPr>
+          <w:highlight w:val="green"/>
+        </w:rPr>
         <w:t>DGL_Graphics_SetCB_</w:t>
       </w:r>
       <w:proofErr w:type="gramStart"/>
       <w:r>
+        <w:rPr>
+          <w:highlight w:val="green"/>
+        </w:rPr>
         <w:t>TransformMatrix</w:t>
       </w:r>
       <w:proofErr w:type="spellEnd"/>
       <w:r>
+        <w:rPr>
+          <w:highlight w:val="green"/>
+        </w:rPr>
         <w:t>(</w:t>
       </w:r>
       <w:proofErr w:type="gramEnd"/>
       <w:r>
+        <w:rPr>
+          <w:highlight w:val="green"/>
+        </w:rPr>
         <w:t xml:space="preserve">), passing the </w:t>
       </w:r>
       <w:r>
@@ -2438,10 +2865,14 @@
           <w:bCs/>
           <w:i/>
           <w:iCs/>
+          <w:highlight w:val="green"/>
         </w:rPr>
         <w:t>local copy</w:t>
       </w:r>
       <w:r>
+        <w:rPr>
+          <w:highlight w:val="green"/>
+        </w:rPr>
         <w:t xml:space="preserve"> of the Transform’s matrix.</w:t>
       </w:r>
     </w:p>
@@ -2452,24 +2883,42 @@
           <w:ilvl w:val="3"/>
           <w:numId w:val="12"/>
         </w:numPr>
-      </w:pPr>
-      <w:r>
+        <w:rPr>
+          <w:highlight w:val="green"/>
+        </w:rPr>
+      </w:pPr>
+      <w:r>
+        <w:rPr>
+          <w:highlight w:val="green"/>
+        </w:rPr>
         <w:t xml:space="preserve">Call </w:t>
       </w:r>
       <w:proofErr w:type="spellStart"/>
       <w:proofErr w:type="gramStart"/>
       <w:r>
+        <w:rPr>
+          <w:highlight w:val="green"/>
+        </w:rPr>
         <w:t>MeshRender</w:t>
       </w:r>
       <w:proofErr w:type="spellEnd"/>
       <w:r>
+        <w:rPr>
+          <w:highlight w:val="green"/>
+        </w:rPr>
         <w:t>(</w:t>
       </w:r>
       <w:proofErr w:type="gramEnd"/>
       <w:r>
+        <w:rPr>
+          <w:highlight w:val="green"/>
+        </w:rPr>
         <w:t>), passing the sprite’s mesh</w:t>
       </w:r>
       <w:r>
+        <w:rPr>
+          <w:highlight w:val="green"/>
+        </w:rPr>
         <w:t>.</w:t>
       </w:r>
     </w:p>
@@ -2480,23 +2929,44 @@
           <w:ilvl w:val="3"/>
           <w:numId w:val="12"/>
         </w:numPr>
-      </w:pPr>
-      <w:r>
+        <w:rPr>
+          <w:highlight w:val="green"/>
+        </w:rPr>
+      </w:pPr>
+      <w:r>
+        <w:rPr>
+          <w:highlight w:val="green"/>
+        </w:rPr>
         <w:t>Advance</w:t>
       </w:r>
       <w:r>
+        <w:rPr>
+          <w:highlight w:val="green"/>
+        </w:rPr>
         <w:t xml:space="preserve"> the local </w:t>
       </w:r>
       <w:r>
+        <w:rPr>
+          <w:highlight w:val="green"/>
+        </w:rPr>
         <w:t>char</w:t>
       </w:r>
       <w:r>
+        <w:rPr>
+          <w:highlight w:val="green"/>
+        </w:rPr>
         <w:t xml:space="preserve"> pointer </w:t>
       </w:r>
       <w:r>
+        <w:rPr>
+          <w:highlight w:val="green"/>
+        </w:rPr>
         <w:t>to the next character in the string</w:t>
       </w:r>
       <w:r>
+        <w:rPr>
+          <w:highlight w:val="green"/>
+        </w:rPr>
         <w:t>.</w:t>
       </w:r>
     </w:p>
@@ -2507,19 +2977,34 @@
           <w:ilvl w:val="3"/>
           <w:numId w:val="12"/>
         </w:numPr>
-      </w:pPr>
-      <w:r>
+        <w:rPr>
+          <w:highlight w:val="green"/>
+        </w:rPr>
+      </w:pPr>
+      <w:r>
+        <w:rPr>
+          <w:highlight w:val="green"/>
+        </w:rPr>
         <w:t>Call Matrix2</w:t>
       </w:r>
       <w:proofErr w:type="gramStart"/>
       <w:r>
+        <w:rPr>
+          <w:highlight w:val="green"/>
+        </w:rPr>
         <w:t>DConcat(</w:t>
       </w:r>
       <w:proofErr w:type="gramEnd"/>
       <w:r>
+        <w:rPr>
+          <w:highlight w:val="green"/>
+        </w:rPr>
         <w:t>) to concatenate the translation matrix and transformation matrix</w:t>
       </w:r>
       <w:r>
+        <w:rPr>
+          <w:highlight w:val="green"/>
+        </w:rPr>
         <w:t>.</w:t>
       </w:r>
     </w:p>
@@ -2531,8 +3016,14 @@
           <w:numId w:val="12"/>
         </w:numPr>
         <w:spacing w:after="160" w:line="259" w:lineRule="auto"/>
-      </w:pPr>
-      <w:r>
+        <w:rPr>
+          <w:highlight w:val="yellow"/>
+        </w:rPr>
+      </w:pPr>
+      <w:r>
+        <w:rPr>
+          <w:highlight w:val="yellow"/>
+        </w:rPr>
         <w:t>matrix = offset * matrix</w:t>
       </w:r>
     </w:p>

</xml_diff>

<commit_message>
✨ Implement Cheat System for Scene navigation
</commit_message>
<xml_diff>
--- a/Project 3 - Transformations.docx
+++ b/Project 3 - Transformations.docx
@@ -9575,14 +9575,14 @@
           <w:numId w:val="21"/>
         </w:numPr>
         <w:rPr>
-          <w:highlight w:val="yellow"/>
+          <w:highlight w:val="green"/>
         </w:rPr>
       </w:pPr>
       <w:r>
         <w:rPr>
           <w:b w:val="0"/>
           <w:bCs w:val="0"/>
-          <w:highlight w:val="yellow"/>
+          <w:highlight w:val="green"/>
         </w:rPr>
         <w:t xml:space="preserve">There is no need to make any changes to this file for Project </w:t>
       </w:r>
@@ -9590,7 +9590,7 @@
         <w:rPr>
           <w:b w:val="0"/>
           <w:bCs w:val="0"/>
-          <w:highlight w:val="yellow"/>
+          <w:highlight w:val="green"/>
         </w:rPr>
         <w:t>3</w:t>
       </w:r>
@@ -9598,7 +9598,7 @@
         <w:rPr>
           <w:b w:val="0"/>
           <w:bCs w:val="0"/>
-          <w:highlight w:val="yellow"/>
+          <w:highlight w:val="green"/>
         </w:rPr>
         <w:t>.</w:t>
       </w:r>
@@ -9644,24 +9644,42 @@
           <w:ilvl w:val="1"/>
           <w:numId w:val="1"/>
         </w:numPr>
-      </w:pPr>
-      <w:r>
+        <w:rPr>
+          <w:highlight w:val="green"/>
+        </w:rPr>
+      </w:pPr>
+      <w:r>
+        <w:rPr>
+          <w:highlight w:val="green"/>
+        </w:rPr>
         <w:t>Use search-and-replace to replace “</w:t>
       </w:r>
       <w:proofErr w:type="spellStart"/>
       <w:r>
+        <w:rPr>
+          <w:highlight w:val="green"/>
+        </w:rPr>
         <w:t>StubSystem</w:t>
       </w:r>
       <w:proofErr w:type="spellEnd"/>
       <w:r>
+        <w:rPr>
+          <w:highlight w:val="green"/>
+        </w:rPr>
         <w:t>” with “</w:t>
       </w:r>
       <w:proofErr w:type="spellStart"/>
       <w:r>
+        <w:rPr>
+          <w:highlight w:val="green"/>
+        </w:rPr>
         <w:t>CheatSystem</w:t>
       </w:r>
       <w:proofErr w:type="spellEnd"/>
       <w:r>
+        <w:rPr>
+          <w:highlight w:val="green"/>
+        </w:rPr>
         <w:t>”.</w:t>
       </w:r>
     </w:p>
@@ -9696,16 +9714,28 @@
           <w:ilvl w:val="2"/>
           <w:numId w:val="1"/>
         </w:numPr>
-      </w:pPr>
-      <w:r>
+        <w:rPr>
+          <w:highlight w:val="green"/>
+        </w:rPr>
+      </w:pPr>
+      <w:r>
+        <w:rPr>
+          <w:highlight w:val="green"/>
+        </w:rPr>
         <w:t xml:space="preserve">Implement the </w:t>
       </w:r>
       <w:proofErr w:type="spellStart"/>
       <w:r>
+        <w:rPr>
+          <w:highlight w:val="green"/>
+        </w:rPr>
         <w:t>CheatSystemKeyBinding</w:t>
       </w:r>
       <w:proofErr w:type="spellEnd"/>
       <w:r>
+        <w:rPr>
+          <w:highlight w:val="green"/>
+        </w:rPr>
         <w:t xml:space="preserve"> structure.</w:t>
       </w:r>
     </w:p>
@@ -9740,16 +9770,28 @@
           <w:ilvl w:val="2"/>
           <w:numId w:val="1"/>
         </w:numPr>
-      </w:pPr>
-      <w:r>
+        <w:rPr>
+          <w:highlight w:val="green"/>
+        </w:rPr>
+      </w:pPr>
+      <w:r>
+        <w:rPr>
+          <w:highlight w:val="green"/>
+        </w:rPr>
         <w:t xml:space="preserve">Create a private, const array of type </w:t>
       </w:r>
       <w:proofErr w:type="spellStart"/>
       <w:r>
+        <w:rPr>
+          <w:highlight w:val="green"/>
+        </w:rPr>
         <w:t>CheatSystemKeyBinding</w:t>
       </w:r>
       <w:proofErr w:type="spellEnd"/>
       <w:r>
+        <w:rPr>
+          <w:highlight w:val="green"/>
+        </w:rPr>
         <w:t>.</w:t>
       </w:r>
     </w:p>
@@ -9856,8 +9898,14 @@
           <w:ilvl w:val="2"/>
           <w:numId w:val="1"/>
         </w:numPr>
-      </w:pPr>
-      <w:r>
+        <w:rPr>
+          <w:highlight w:val="green"/>
+        </w:rPr>
+      </w:pPr>
+      <w:r>
+        <w:rPr>
+          <w:highlight w:val="green"/>
+        </w:rPr>
         <w:t>Populate the array with the key bindings for the four scenes.</w:t>
       </w:r>
     </w:p>
@@ -9868,8 +9916,14 @@
           <w:ilvl w:val="3"/>
           <w:numId w:val="1"/>
         </w:numPr>
-      </w:pPr>
-      <w:r>
+        <w:rPr>
+          <w:highlight w:val="yellow"/>
+        </w:rPr>
+      </w:pPr>
+      <w:r>
+        <w:rPr>
+          <w:highlight w:val="yellow"/>
+        </w:rPr>
         <w:t>Use the correct key bindings (e.g. 1, 2, 9, and 0).</w:t>
       </w:r>
     </w:p>
@@ -9880,16 +9934,28 @@
           <w:ilvl w:val="3"/>
           <w:numId w:val="1"/>
         </w:numPr>
-      </w:pPr>
-      <w:r>
+        <w:rPr>
+          <w:highlight w:val="yellow"/>
+        </w:rPr>
+      </w:pPr>
+      <w:r>
+        <w:rPr>
+          <w:highlight w:val="yellow"/>
+        </w:rPr>
         <w:t xml:space="preserve">Hint: </w:t>
       </w:r>
       <w:proofErr w:type="gramStart"/>
       <w:r>
+        <w:rPr>
+          <w:highlight w:val="yellow"/>
+        </w:rPr>
         <w:t>{ ‘</w:t>
       </w:r>
       <w:proofErr w:type="gramEnd"/>
       <w:r>
+        <w:rPr>
+          <w:highlight w:val="yellow"/>
+        </w:rPr>
         <w:t>1’, Level1SceneGetInstance }</w:t>
       </w:r>
     </w:p>
@@ -9957,14 +10023,26 @@
           <w:ilvl w:val="4"/>
           <w:numId w:val="1"/>
         </w:numPr>
-      </w:pPr>
-      <w:r>
+        <w:rPr>
+          <w:highlight w:val="green"/>
+        </w:rPr>
+      </w:pPr>
+      <w:r>
+        <w:rPr>
+          <w:highlight w:val="green"/>
+        </w:rPr>
         <w:t>Get the instance of the corresponding scene and set i</w:t>
       </w:r>
       <w:r>
+        <w:rPr>
+          <w:highlight w:val="green"/>
+        </w:rPr>
         <w:t>t</w:t>
       </w:r>
       <w:r>
+        <w:rPr>
+          <w:highlight w:val="green"/>
+        </w:rPr>
         <w:t xml:space="preserve"> as the next scene.</w:t>
       </w:r>
     </w:p>

</xml_diff>

<commit_message>
✅ Complete Cheat System implementation
</commit_message>
<xml_diff>
--- a/Project 3 - Transformations.docx
+++ b/Project 3 - Transformations.docx
@@ -10076,24 +10076,42 @@
           <w:ilvl w:val="1"/>
           <w:numId w:val="1"/>
         </w:numPr>
-      </w:pPr>
-      <w:r>
+        <w:rPr>
+          <w:highlight w:val="green"/>
+        </w:rPr>
+      </w:pPr>
+      <w:r>
+        <w:rPr>
+          <w:highlight w:val="green"/>
+        </w:rPr>
         <w:t xml:space="preserve">Add the </w:t>
       </w:r>
       <w:proofErr w:type="spellStart"/>
       <w:r>
+        <w:rPr>
+          <w:highlight w:val="green"/>
+        </w:rPr>
         <w:t>CheatSystem</w:t>
       </w:r>
       <w:proofErr w:type="spellEnd"/>
       <w:r>
+        <w:rPr>
+          <w:highlight w:val="green"/>
+        </w:rPr>
         <w:t xml:space="preserve"> to the engine immediately before the </w:t>
       </w:r>
       <w:proofErr w:type="spellStart"/>
       <w:r>
+        <w:rPr>
+          <w:highlight w:val="green"/>
+        </w:rPr>
         <w:t>SceneSystem</w:t>
       </w:r>
       <w:proofErr w:type="spellEnd"/>
       <w:r>
+        <w:rPr>
+          <w:highlight w:val="green"/>
+        </w:rPr>
         <w:t>.</w:t>
       </w:r>
     </w:p>
@@ -10104,16 +10122,28 @@
           <w:ilvl w:val="1"/>
           <w:numId w:val="1"/>
         </w:numPr>
-      </w:pPr>
-      <w:r>
+        <w:rPr>
+          <w:highlight w:val="yellow"/>
+        </w:rPr>
+      </w:pPr>
+      <w:r>
+        <w:rPr>
+          <w:highlight w:val="yellow"/>
+        </w:rPr>
         <w:t xml:space="preserve">Optionally, wrap the above code inside of #ifdef _DEBUG, #endif directives.  This will entirely remove the </w:t>
       </w:r>
       <w:proofErr w:type="spellStart"/>
       <w:r>
+        <w:rPr>
+          <w:highlight w:val="yellow"/>
+        </w:rPr>
         <w:t>CheatSystem</w:t>
       </w:r>
       <w:proofErr w:type="spellEnd"/>
       <w:r>
+        <w:rPr>
+          <w:highlight w:val="yellow"/>
+        </w:rPr>
         <w:t xml:space="preserve"> from the engine in a release build.</w:t>
       </w:r>
     </w:p>
@@ -10163,8 +10193,14 @@
           <w:ilvl w:val="2"/>
           <w:numId w:val="1"/>
         </w:numPr>
-      </w:pPr>
-      <w:r>
+        <w:rPr>
+          <w:highlight w:val="green"/>
+        </w:rPr>
+      </w:pPr>
+      <w:r>
+        <w:rPr>
+          <w:highlight w:val="green"/>
+        </w:rPr>
         <w:t>Remove the “cheat” code for accessing the various scenes.</w:t>
       </w:r>
     </w:p>
@@ -10232,8 +10268,14 @@
           <w:ilvl w:val="2"/>
           <w:numId w:val="1"/>
         </w:numPr>
-      </w:pPr>
-      <w:r>
+        <w:rPr>
+          <w:highlight w:val="green"/>
+        </w:rPr>
+      </w:pPr>
+      <w:r>
+        <w:rPr>
+          <w:highlight w:val="green"/>
+        </w:rPr>
         <w:t>Remove the “cheat” code for accessing the various scenes.</w:t>
       </w:r>
     </w:p>
@@ -10290,8 +10332,14 @@
           <w:ilvl w:val="2"/>
           <w:numId w:val="1"/>
         </w:numPr>
-      </w:pPr>
-      <w:r>
+        <w:rPr>
+          <w:highlight w:val="green"/>
+        </w:rPr>
+      </w:pPr>
+      <w:r>
+        <w:rPr>
+          <w:highlight w:val="green"/>
+        </w:rPr>
         <w:t>Remove the “cheat” code for accessing the various scenes.</w:t>
       </w:r>
     </w:p>

</xml_diff>

<commit_message>
🔧 Fix Matrix2DMultVec to include the fourth term (homogenous vector)
</commit_message>
<xml_diff>
--- a/Project 3 - Transformations.docx
+++ b/Project 3 - Transformations.docx
@@ -1715,21 +1715,36 @@
           <w:ilvl w:val="2"/>
           <w:numId w:val="12"/>
         </w:numPr>
-      </w:pPr>
-      <w:r>
+        <w:rPr>
+          <w:highlight w:val="green"/>
+        </w:rPr>
+      </w:pPr>
+      <w:r>
+        <w:rPr>
+          <w:highlight w:val="green"/>
+        </w:rPr>
         <w:t xml:space="preserve">Call </w:t>
       </w:r>
       <w:proofErr w:type="spellStart"/>
       <w:proofErr w:type="gramStart"/>
       <w:r>
+        <w:rPr>
+          <w:highlight w:val="green"/>
+        </w:rPr>
         <w:t>TransformGetMatrix</w:t>
       </w:r>
       <w:proofErr w:type="spellEnd"/>
       <w:r>
+        <w:rPr>
+          <w:highlight w:val="green"/>
+        </w:rPr>
         <w:t>(</w:t>
       </w:r>
       <w:proofErr w:type="gramEnd"/>
       <w:r>
+        <w:rPr>
+          <w:highlight w:val="green"/>
+        </w:rPr>
         <w:t xml:space="preserve">) to get a </w:t>
       </w:r>
       <w:r>
@@ -1738,16 +1753,26 @@
           <w:bCs/>
           <w:i/>
           <w:iCs/>
+          <w:highlight w:val="green"/>
         </w:rPr>
         <w:t>local copy</w:t>
       </w:r>
       <w:r>
+        <w:rPr>
+          <w:highlight w:val="green"/>
+        </w:rPr>
         <w:t xml:space="preserve"> of the Transform component’s transformation matrix</w:t>
       </w:r>
       <w:r>
+        <w:rPr>
+          <w:highlight w:val="green"/>
+        </w:rPr>
         <w:t xml:space="preserve"> (“matrix”)</w:t>
       </w:r>
       <w:r>
+        <w:rPr>
+          <w:highlight w:val="green"/>
+        </w:rPr>
         <w:t>.</w:t>
       </w:r>
     </w:p>
@@ -1758,25 +1783,46 @@
           <w:ilvl w:val="2"/>
           <w:numId w:val="12"/>
         </w:numPr>
-      </w:pPr>
-      <w:r>
+        <w:rPr>
+          <w:highlight w:val="green"/>
+        </w:rPr>
+      </w:pPr>
+      <w:r>
+        <w:rPr>
+          <w:highlight w:val="green"/>
+        </w:rPr>
         <w:t>Call Matrix2</w:t>
       </w:r>
       <w:proofErr w:type="gramStart"/>
       <w:r>
+        <w:rPr>
+          <w:highlight w:val="green"/>
+        </w:rPr>
         <w:t>DTranslate(</w:t>
       </w:r>
       <w:proofErr w:type="gramEnd"/>
       <w:r>
+        <w:rPr>
+          <w:highlight w:val="green"/>
+        </w:rPr>
         <w:t xml:space="preserve">) to create an translation matrix </w:t>
       </w:r>
       <w:r>
+        <w:rPr>
+          <w:highlight w:val="green"/>
+        </w:rPr>
         <w:t xml:space="preserve">(“offset”) </w:t>
       </w:r>
       <w:r>
+        <w:rPr>
+          <w:highlight w:val="green"/>
+        </w:rPr>
         <w:t>with an X value equal to the Transform component’s X scale</w:t>
       </w:r>
       <w:r>
+        <w:rPr>
+          <w:highlight w:val="green"/>
+        </w:rPr>
         <w:t>.</w:t>
       </w:r>
     </w:p>
@@ -1787,29 +1833,56 @@
           <w:ilvl w:val="2"/>
           <w:numId w:val="12"/>
         </w:numPr>
-      </w:pPr>
-      <w:r>
+        <w:rPr>
+          <w:highlight w:val="green"/>
+        </w:rPr>
+      </w:pPr>
+      <w:r>
+        <w:rPr>
+          <w:highlight w:val="green"/>
+        </w:rPr>
         <w:t xml:space="preserve">Assign a local </w:t>
       </w:r>
       <w:r>
+        <w:rPr>
+          <w:highlight w:val="green"/>
+        </w:rPr>
         <w:t xml:space="preserve">“const </w:t>
       </w:r>
       <w:r>
+        <w:rPr>
+          <w:highlight w:val="green"/>
+        </w:rPr>
         <w:t>char*</w:t>
       </w:r>
       <w:r>
+        <w:rPr>
+          <w:highlight w:val="green"/>
+        </w:rPr>
         <w:t>”</w:t>
       </w:r>
       <w:r>
+        <w:rPr>
+          <w:highlight w:val="green"/>
+        </w:rPr>
         <w:t xml:space="preserve"> variable equal to the </w:t>
       </w:r>
       <w:r>
+        <w:rPr>
+          <w:highlight w:val="green"/>
+        </w:rPr>
         <w:t>S</w:t>
       </w:r>
       <w:r>
+        <w:rPr>
+          <w:highlight w:val="green"/>
+        </w:rPr>
         <w:t>prite’s text pointer.  This variable will be used to “walk” through the string without modifying the sprite’s text pointer</w:t>
       </w:r>
       <w:r>
+        <w:rPr>
+          <w:highlight w:val="green"/>
+        </w:rPr>
         <w:t>.</w:t>
       </w:r>
     </w:p>
@@ -1847,22 +1920,40 @@
           <w:ilvl w:val="4"/>
           <w:numId w:val="12"/>
         </w:numPr>
-      </w:pPr>
-      <w:r>
+        <w:rPr>
+          <w:highlight w:val="yellow"/>
+        </w:rPr>
+      </w:pPr>
+      <w:r>
+        <w:rPr>
+          <w:highlight w:val="yellow"/>
+        </w:rPr>
         <w:t xml:space="preserve">Hint: </w:t>
       </w:r>
       <w:r>
+        <w:rPr>
+          <w:highlight w:val="yellow"/>
+        </w:rPr>
         <w:t xml:space="preserve">The font sheet begins at the space character </w:t>
       </w:r>
       <w:proofErr w:type="gramStart"/>
       <w:r>
+        <w:rPr>
+          <w:highlight w:val="yellow"/>
+        </w:rPr>
         <w:t>(‘ ‘</w:t>
       </w:r>
       <w:proofErr w:type="gramEnd"/>
       <w:r>
+        <w:rPr>
+          <w:highlight w:val="yellow"/>
+        </w:rPr>
         <w:t>)</w:t>
       </w:r>
       <w:r>
+        <w:rPr>
+          <w:highlight w:val="yellow"/>
+        </w:rPr>
         <w:t>.</w:t>
       </w:r>
     </w:p>
@@ -1873,16 +1964,28 @@
           <w:ilvl w:val="3"/>
           <w:numId w:val="12"/>
         </w:numPr>
-      </w:pPr>
-      <w:r>
+        <w:rPr>
+          <w:highlight w:val="green"/>
+        </w:rPr>
+      </w:pPr>
+      <w:r>
+        <w:rPr>
+          <w:highlight w:val="green"/>
+        </w:rPr>
         <w:t xml:space="preserve">Set the </w:t>
       </w:r>
       <w:proofErr w:type="spellStart"/>
       <w:r>
+        <w:rPr>
+          <w:highlight w:val="green"/>
+        </w:rPr>
         <w:t>SpriteSource</w:t>
       </w:r>
       <w:proofErr w:type="spellEnd"/>
       <w:r>
+        <w:rPr>
+          <w:highlight w:val="green"/>
+        </w:rPr>
         <w:t xml:space="preserve"> texture offset using this calculated frame index.</w:t>
       </w:r>
     </w:p>
@@ -1893,24 +1996,42 @@
           <w:ilvl w:val="3"/>
           <w:numId w:val="12"/>
         </w:numPr>
-      </w:pPr>
-      <w:r>
+        <w:rPr>
+          <w:highlight w:val="green"/>
+        </w:rPr>
+      </w:pPr>
+      <w:r>
+        <w:rPr>
+          <w:highlight w:val="green"/>
+        </w:rPr>
         <w:t xml:space="preserve">Call </w:t>
       </w:r>
       <w:proofErr w:type="spellStart"/>
       <w:r>
+        <w:rPr>
+          <w:highlight w:val="green"/>
+        </w:rPr>
         <w:t>DGL_Graphics_SetCB_</w:t>
       </w:r>
       <w:proofErr w:type="gramStart"/>
       <w:r>
+        <w:rPr>
+          <w:highlight w:val="green"/>
+        </w:rPr>
         <w:t>TransformMatrix</w:t>
       </w:r>
       <w:proofErr w:type="spellEnd"/>
       <w:r>
+        <w:rPr>
+          <w:highlight w:val="green"/>
+        </w:rPr>
         <w:t>(</w:t>
       </w:r>
       <w:proofErr w:type="gramEnd"/>
       <w:r>
+        <w:rPr>
+          <w:highlight w:val="green"/>
+        </w:rPr>
         <w:t xml:space="preserve">), passing the </w:t>
       </w:r>
       <w:r>
@@ -1919,10 +2040,14 @@
           <w:bCs/>
           <w:i/>
           <w:iCs/>
+          <w:highlight w:val="green"/>
         </w:rPr>
         <w:t>local copy</w:t>
       </w:r>
       <w:r>
+        <w:rPr>
+          <w:highlight w:val="green"/>
+        </w:rPr>
         <w:t xml:space="preserve"> of the Transform’s matrix.</w:t>
       </w:r>
     </w:p>
@@ -1933,24 +2058,42 @@
           <w:ilvl w:val="3"/>
           <w:numId w:val="12"/>
         </w:numPr>
-      </w:pPr>
-      <w:r>
+        <w:rPr>
+          <w:highlight w:val="green"/>
+        </w:rPr>
+      </w:pPr>
+      <w:r>
+        <w:rPr>
+          <w:highlight w:val="green"/>
+        </w:rPr>
         <w:t xml:space="preserve">Call </w:t>
       </w:r>
       <w:proofErr w:type="spellStart"/>
       <w:proofErr w:type="gramStart"/>
       <w:r>
+        <w:rPr>
+          <w:highlight w:val="green"/>
+        </w:rPr>
         <w:t>MeshRender</w:t>
       </w:r>
       <w:proofErr w:type="spellEnd"/>
       <w:r>
+        <w:rPr>
+          <w:highlight w:val="green"/>
+        </w:rPr>
         <w:t>(</w:t>
       </w:r>
       <w:proofErr w:type="gramEnd"/>
       <w:r>
+        <w:rPr>
+          <w:highlight w:val="green"/>
+        </w:rPr>
         <w:t>), passing the sprite’s mesh</w:t>
       </w:r>
       <w:r>
+        <w:rPr>
+          <w:highlight w:val="green"/>
+        </w:rPr>
         <w:t>.</w:t>
       </w:r>
     </w:p>
@@ -1961,23 +2104,44 @@
           <w:ilvl w:val="3"/>
           <w:numId w:val="12"/>
         </w:numPr>
-      </w:pPr>
-      <w:r>
+        <w:rPr>
+          <w:highlight w:val="green"/>
+        </w:rPr>
+      </w:pPr>
+      <w:r>
+        <w:rPr>
+          <w:highlight w:val="green"/>
+        </w:rPr>
         <w:t>Advance</w:t>
       </w:r>
       <w:r>
+        <w:rPr>
+          <w:highlight w:val="green"/>
+        </w:rPr>
         <w:t xml:space="preserve"> the local </w:t>
       </w:r>
       <w:r>
+        <w:rPr>
+          <w:highlight w:val="green"/>
+        </w:rPr>
         <w:t>char</w:t>
       </w:r>
       <w:r>
+        <w:rPr>
+          <w:highlight w:val="green"/>
+        </w:rPr>
         <w:t xml:space="preserve"> pointer </w:t>
       </w:r>
       <w:r>
+        <w:rPr>
+          <w:highlight w:val="green"/>
+        </w:rPr>
         <w:t>to the next character in the string</w:t>
       </w:r>
       <w:r>
+        <w:rPr>
+          <w:highlight w:val="green"/>
+        </w:rPr>
         <w:t>.</w:t>
       </w:r>
     </w:p>
@@ -1988,19 +2152,34 @@
           <w:ilvl w:val="3"/>
           <w:numId w:val="12"/>
         </w:numPr>
-      </w:pPr>
-      <w:r>
+        <w:rPr>
+          <w:highlight w:val="green"/>
+        </w:rPr>
+      </w:pPr>
+      <w:r>
+        <w:rPr>
+          <w:highlight w:val="green"/>
+        </w:rPr>
         <w:t>Call Matrix2</w:t>
       </w:r>
       <w:proofErr w:type="gramStart"/>
       <w:r>
+        <w:rPr>
+          <w:highlight w:val="green"/>
+        </w:rPr>
         <w:t>DConcat(</w:t>
       </w:r>
       <w:proofErr w:type="gramEnd"/>
       <w:r>
+        <w:rPr>
+          <w:highlight w:val="green"/>
+        </w:rPr>
         <w:t>) to concatenate the translation matrix and transformation matrix</w:t>
       </w:r>
       <w:r>
+        <w:rPr>
+          <w:highlight w:val="green"/>
+        </w:rPr>
         <w:t>.</w:t>
       </w:r>
     </w:p>

</xml_diff>